<commit_message>
Doc de informe de diseño y tablas
</commit_message>
<xml_diff>
--- a/doc/Informe de Diseño_2.docx
+++ b/doc/Informe de Diseño_2.docx
@@ -174,7 +174,7 @@
           <w:noProof/>
         </w:rPr>
         <w:pict w14:anchorId="6F744BC5">
-          <v:rect id="_x0000_i1025" alt="" style="width:451.6pt;height:.05pt;mso-width-percent:0;mso-height-percent:0;mso-width-percent:0;mso-height-percent:0" o:hrpct="965" o:hralign="center" o:hrstd="t" o:hr="t" fillcolor="#a0a0a0" stroked="f"/>
+          <v:rect id="_x0000_i1025" alt="" style="width:435.7pt;height:.05pt;mso-width-percent:0;mso-height-percent:0;mso-width-percent:0;mso-height-percent:0" o:hrpct="931" o:hralign="center" o:hrstd="t" o:hr="t" fillcolor="#a0a0a0" stroked="f"/>
         </w:pict>
       </w:r>
     </w:p>
@@ -217,7 +217,21 @@
           <w:sz w:val="24"/>
           <w:szCs w:val="24"/>
         </w:rPr>
-        <w:t xml:space="preserve"> 27 de </w:t>
+        <w:t xml:space="preserve"> </w:t>
+      </w:r>
+      <w:r>
+        <w:rPr>
+          <w:sz w:val="24"/>
+          <w:szCs w:val="24"/>
+        </w:rPr>
+        <w:t>1</w:t>
+      </w:r>
+      <w:r>
+        <w:rPr>
+          <w:sz w:val="24"/>
+          <w:szCs w:val="24"/>
+        </w:rPr>
+        <w:t xml:space="preserve">7 de </w:t>
       </w:r>
       <w:proofErr w:type="gramStart"/>
       <w:r>
@@ -225,7 +239,7 @@
           <w:sz w:val="24"/>
           <w:szCs w:val="24"/>
         </w:rPr>
-        <w:t>Marzo</w:t>
+        <w:t>Abril</w:t>
       </w:r>
       <w:proofErr w:type="gramEnd"/>
       <w:r>
@@ -525,12 +539,12 @@
         <w:pStyle w:val="Heading1"/>
         <w:spacing w:before="200" w:after="0" w:line="360" w:lineRule="auto"/>
       </w:pPr>
-      <w:bookmarkStart w:id="0" w:name="_p12mbg3v6mhm" w:colFirst="0" w:colLast="0"/>
-      <w:bookmarkEnd w:id="0"/>
+      <w:bookmarkStart w:id="0" w:name="_Toc100619983"/>
       <w:r>
         <w:lastRenderedPageBreak/>
         <w:t>Tabla de contenido</w:t>
       </w:r>
+      <w:bookmarkEnd w:id="0"/>
     </w:p>
     <w:sdt>
       <w:sdtPr>
@@ -544,15 +558,16 @@
       <w:sdtContent>
         <w:p>
           <w:pPr>
+            <w:pStyle w:val="TOC1"/>
             <w:tabs>
-              <w:tab w:val="right" w:pos="9025"/>
+              <w:tab w:val="right" w:pos="9019"/>
             </w:tabs>
-            <w:spacing w:before="80" w:line="360" w:lineRule="auto"/>
             <w:rPr>
-              <w:b/>
-              <w:color w:val="000000"/>
+              <w:rFonts w:asciiTheme="minorHAnsi" w:eastAsiaTheme="minorEastAsia" w:hAnsiTheme="minorHAnsi" w:cstheme="minorBidi"/>
+              <w:noProof/>
               <w:sz w:val="24"/>
               <w:szCs w:val="24"/>
+              <w:lang w:val="en-CR"/>
             </w:rPr>
           </w:pPr>
           <w:r>
@@ -564,584 +579,1071 @@
           <w:r>
             <w:fldChar w:fldCharType="separate"/>
           </w:r>
-          <w:hyperlink w:anchor="_p12mbg3v6mhm">
-            <w:r>
-              <w:rPr>
-                <w:b/>
-                <w:color w:val="000000"/>
-                <w:sz w:val="24"/>
-                <w:szCs w:val="24"/>
+          <w:hyperlink w:anchor="_Toc100619983" w:history="1">
+            <w:r>
+              <w:rPr>
+                <w:rStyle w:val="Hyperlink"/>
+                <w:noProof/>
               </w:rPr>
               <w:t>Tabla de contenido</w:t>
             </w:r>
+            <w:r>
+              <w:rPr>
+                <w:noProof/>
+                <w:webHidden/>
+              </w:rPr>
+              <w:tab/>
+            </w:r>
+            <w:r>
+              <w:rPr>
+                <w:noProof/>
+                <w:webHidden/>
+              </w:rPr>
+              <w:fldChar w:fldCharType="begin"/>
+            </w:r>
+            <w:r>
+              <w:rPr>
+                <w:noProof/>
+                <w:webHidden/>
+              </w:rPr>
+              <w:instrText xml:space="preserve"> PAGEREF _Toc100619983 \h </w:instrText>
+            </w:r>
+            <w:r>
+              <w:rPr>
+                <w:noProof/>
+                <w:webHidden/>
+              </w:rPr>
+            </w:r>
+            <w:r>
+              <w:rPr>
+                <w:noProof/>
+                <w:webHidden/>
+              </w:rPr>
+              <w:fldChar w:fldCharType="separate"/>
+            </w:r>
+            <w:r>
+              <w:rPr>
+                <w:noProof/>
+                <w:webHidden/>
+              </w:rPr>
+              <w:t>2</w:t>
+            </w:r>
+            <w:r>
+              <w:rPr>
+                <w:noProof/>
+                <w:webHidden/>
+              </w:rPr>
+              <w:fldChar w:fldCharType="end"/>
+            </w:r>
           </w:hyperlink>
-          <w:r>
-            <w:rPr>
-              <w:b/>
-              <w:color w:val="000000"/>
-              <w:sz w:val="24"/>
-              <w:szCs w:val="24"/>
-            </w:rPr>
-            <w:tab/>
-          </w:r>
-          <w:r>
-            <w:fldChar w:fldCharType="begin"/>
-          </w:r>
-          <w:r>
-            <w:instrText xml:space="preserve"> PAGEREF _p12mbg3v6mhm \h </w:instrText>
-          </w:r>
-          <w:r>
-            <w:fldChar w:fldCharType="separate"/>
-          </w:r>
-          <w:r>
-            <w:rPr>
-              <w:b/>
-              <w:color w:val="000000"/>
-              <w:sz w:val="24"/>
-              <w:szCs w:val="24"/>
-            </w:rPr>
-            <w:t>2</w:t>
-          </w:r>
-          <w:r>
-            <w:fldChar w:fldCharType="end"/>
-          </w:r>
         </w:p>
         <w:p>
           <w:pPr>
+            <w:pStyle w:val="TOC1"/>
             <w:tabs>
-              <w:tab w:val="right" w:pos="9025"/>
+              <w:tab w:val="right" w:pos="9019"/>
             </w:tabs>
-            <w:spacing w:before="200" w:line="360" w:lineRule="auto"/>
             <w:rPr>
-              <w:b/>
-              <w:color w:val="000000"/>
+              <w:rFonts w:asciiTheme="minorHAnsi" w:eastAsiaTheme="minorEastAsia" w:hAnsiTheme="minorHAnsi" w:cstheme="minorBidi"/>
+              <w:noProof/>
               <w:sz w:val="24"/>
               <w:szCs w:val="24"/>
+              <w:lang w:val="en-CR"/>
             </w:rPr>
           </w:pPr>
-          <w:hyperlink w:anchor="_r2zvyd6rs0kt">
-            <w:r>
-              <w:rPr>
-                <w:b/>
-                <w:color w:val="000000"/>
-                <w:sz w:val="24"/>
-                <w:szCs w:val="24"/>
+          <w:hyperlink w:anchor="_Toc100619984" w:history="1">
+            <w:r>
+              <w:rPr>
+                <w:rStyle w:val="Hyperlink"/>
+                <w:noProof/>
               </w:rPr>
               <w:t>Introducción</w:t>
             </w:r>
+            <w:r>
+              <w:rPr>
+                <w:noProof/>
+                <w:webHidden/>
+              </w:rPr>
+              <w:tab/>
+            </w:r>
+            <w:r>
+              <w:rPr>
+                <w:noProof/>
+                <w:webHidden/>
+              </w:rPr>
+              <w:fldChar w:fldCharType="begin"/>
+            </w:r>
+            <w:r>
+              <w:rPr>
+                <w:noProof/>
+                <w:webHidden/>
+              </w:rPr>
+              <w:instrText xml:space="preserve"> PAGEREF _Toc100619984 \h </w:instrText>
+            </w:r>
+            <w:r>
+              <w:rPr>
+                <w:noProof/>
+                <w:webHidden/>
+              </w:rPr>
+            </w:r>
+            <w:r>
+              <w:rPr>
+                <w:noProof/>
+                <w:webHidden/>
+              </w:rPr>
+              <w:fldChar w:fldCharType="separate"/>
+            </w:r>
+            <w:r>
+              <w:rPr>
+                <w:noProof/>
+                <w:webHidden/>
+              </w:rPr>
+              <w:t>3</w:t>
+            </w:r>
+            <w:r>
+              <w:rPr>
+                <w:noProof/>
+                <w:webHidden/>
+              </w:rPr>
+              <w:fldChar w:fldCharType="end"/>
+            </w:r>
           </w:hyperlink>
-          <w:r>
-            <w:rPr>
-              <w:b/>
-              <w:color w:val="000000"/>
-              <w:sz w:val="24"/>
-              <w:szCs w:val="24"/>
-            </w:rPr>
-            <w:tab/>
-          </w:r>
-          <w:r>
-            <w:fldChar w:fldCharType="begin"/>
-          </w:r>
-          <w:r>
-            <w:instrText xml:space="preserve"> PAGEREF _r2zvyd6rs0kt \h </w:instrText>
-          </w:r>
-          <w:r>
-            <w:fldChar w:fldCharType="separate"/>
-          </w:r>
-          <w:r>
-            <w:rPr>
-              <w:b/>
-              <w:color w:val="000000"/>
-              <w:sz w:val="24"/>
-              <w:szCs w:val="24"/>
-            </w:rPr>
-            <w:t>3</w:t>
-          </w:r>
-          <w:r>
-            <w:fldChar w:fldCharType="end"/>
-          </w:r>
         </w:p>
         <w:p>
           <w:pPr>
+            <w:pStyle w:val="TOC1"/>
             <w:tabs>
-              <w:tab w:val="right" w:pos="9025"/>
+              <w:tab w:val="right" w:pos="9019"/>
             </w:tabs>
-            <w:spacing w:before="200" w:line="360" w:lineRule="auto"/>
             <w:rPr>
-              <w:b/>
-              <w:color w:val="000000"/>
+              <w:rFonts w:asciiTheme="minorHAnsi" w:eastAsiaTheme="minorEastAsia" w:hAnsiTheme="minorHAnsi" w:cstheme="minorBidi"/>
+              <w:noProof/>
               <w:sz w:val="24"/>
               <w:szCs w:val="24"/>
+              <w:lang w:val="en-CR"/>
             </w:rPr>
           </w:pPr>
-          <w:hyperlink w:anchor="_296nxrnp3erv">
-            <w:r>
-              <w:rPr>
-                <w:b/>
-                <w:color w:val="000000"/>
-                <w:sz w:val="24"/>
-                <w:szCs w:val="24"/>
-              </w:rPr>
-              <w:t>Referencias</w:t>
+          <w:hyperlink w:anchor="_Toc100619985" w:history="1">
+            <w:r>
+              <w:rPr>
+                <w:rStyle w:val="Hyperlink"/>
+                <w:noProof/>
+              </w:rPr>
+              <w:t>Especificación de análisis</w:t>
+            </w:r>
+            <w:r>
+              <w:rPr>
+                <w:noProof/>
+                <w:webHidden/>
+              </w:rPr>
+              <w:tab/>
+            </w:r>
+            <w:r>
+              <w:rPr>
+                <w:noProof/>
+                <w:webHidden/>
+              </w:rPr>
+              <w:fldChar w:fldCharType="begin"/>
+            </w:r>
+            <w:r>
+              <w:rPr>
+                <w:noProof/>
+                <w:webHidden/>
+              </w:rPr>
+              <w:instrText xml:space="preserve"> PAGEREF _Toc100619985 \h </w:instrText>
+            </w:r>
+            <w:r>
+              <w:rPr>
+                <w:noProof/>
+                <w:webHidden/>
+              </w:rPr>
+            </w:r>
+            <w:r>
+              <w:rPr>
+                <w:noProof/>
+                <w:webHidden/>
+              </w:rPr>
+              <w:fldChar w:fldCharType="separate"/>
+            </w:r>
+            <w:r>
+              <w:rPr>
+                <w:noProof/>
+                <w:webHidden/>
+              </w:rPr>
+              <w:t>4</w:t>
+            </w:r>
+            <w:r>
+              <w:rPr>
+                <w:noProof/>
+                <w:webHidden/>
+              </w:rPr>
+              <w:fldChar w:fldCharType="end"/>
             </w:r>
           </w:hyperlink>
-          <w:r>
-            <w:rPr>
-              <w:b/>
-              <w:color w:val="000000"/>
-              <w:sz w:val="24"/>
-              <w:szCs w:val="24"/>
-            </w:rPr>
-            <w:tab/>
-          </w:r>
-          <w:r>
-            <w:fldChar w:fldCharType="begin"/>
-          </w:r>
-          <w:r>
-            <w:instrText xml:space="preserve"> PAGEREF _296nxrnp3erv \h </w:instrText>
-          </w:r>
-          <w:r>
-            <w:fldChar w:fldCharType="separate"/>
-          </w:r>
-          <w:r>
-            <w:rPr>
-              <w:b/>
-              <w:color w:val="000000"/>
-              <w:sz w:val="24"/>
-              <w:szCs w:val="24"/>
-            </w:rPr>
-            <w:t>4</w:t>
-          </w:r>
-          <w:r>
-            <w:fldChar w:fldCharType="end"/>
-          </w:r>
         </w:p>
         <w:p>
           <w:pPr>
+            <w:pStyle w:val="TOC2"/>
             <w:tabs>
-              <w:tab w:val="right" w:pos="9025"/>
+              <w:tab w:val="right" w:pos="9019"/>
             </w:tabs>
-            <w:spacing w:before="200" w:line="360" w:lineRule="auto"/>
             <w:rPr>
-              <w:b/>
-              <w:color w:val="000000"/>
+              <w:rFonts w:asciiTheme="minorHAnsi" w:eastAsiaTheme="minorEastAsia" w:hAnsiTheme="minorHAnsi" w:cstheme="minorBidi"/>
+              <w:noProof/>
               <w:sz w:val="24"/>
               <w:szCs w:val="24"/>
+              <w:lang w:val="en-CR"/>
             </w:rPr>
           </w:pPr>
-          <w:hyperlink w:anchor="_a847ur3xtzb8">
-            <w:r>
-              <w:rPr>
-                <w:b/>
-                <w:color w:val="000000"/>
-                <w:sz w:val="24"/>
-                <w:szCs w:val="24"/>
-              </w:rPr>
-              <w:t>Especificac</w:t>
-            </w:r>
-            <w:r>
-              <w:rPr>
-                <w:b/>
-                <w:color w:val="000000"/>
-                <w:sz w:val="24"/>
-                <w:szCs w:val="24"/>
-              </w:rPr>
-              <w:t>ión de diseño</w:t>
+          <w:hyperlink w:anchor="_Toc100619986" w:history="1">
+            <w:r>
+              <w:rPr>
+                <w:rStyle w:val="Hyperlink"/>
+                <w:noProof/>
+              </w:rPr>
+              <w:t>Diagrama general de casos de uso</w:t>
+            </w:r>
+            <w:r>
+              <w:rPr>
+                <w:noProof/>
+                <w:webHidden/>
+              </w:rPr>
+              <w:tab/>
+            </w:r>
+            <w:r>
+              <w:rPr>
+                <w:noProof/>
+                <w:webHidden/>
+              </w:rPr>
+              <w:fldChar w:fldCharType="begin"/>
+            </w:r>
+            <w:r>
+              <w:rPr>
+                <w:noProof/>
+                <w:webHidden/>
+              </w:rPr>
+              <w:instrText xml:space="preserve"> PAGEREF _Toc100619986 \h </w:instrText>
+            </w:r>
+            <w:r>
+              <w:rPr>
+                <w:noProof/>
+                <w:webHidden/>
+              </w:rPr>
+            </w:r>
+            <w:r>
+              <w:rPr>
+                <w:noProof/>
+                <w:webHidden/>
+              </w:rPr>
+              <w:fldChar w:fldCharType="separate"/>
+            </w:r>
+            <w:r>
+              <w:rPr>
+                <w:noProof/>
+                <w:webHidden/>
+              </w:rPr>
+              <w:t>4</w:t>
+            </w:r>
+            <w:r>
+              <w:rPr>
+                <w:noProof/>
+                <w:webHidden/>
+              </w:rPr>
+              <w:fldChar w:fldCharType="end"/>
             </w:r>
           </w:hyperlink>
-          <w:r>
-            <w:rPr>
-              <w:b/>
-              <w:color w:val="000000"/>
-              <w:sz w:val="24"/>
-              <w:szCs w:val="24"/>
-            </w:rPr>
-            <w:tab/>
-          </w:r>
-          <w:r>
-            <w:fldChar w:fldCharType="begin"/>
-          </w:r>
-          <w:r>
-            <w:instrText xml:space="preserve"> PAGEREF _a847ur3xtzb8 \h </w:instrText>
-          </w:r>
-          <w:r>
-            <w:fldChar w:fldCharType="separate"/>
-          </w:r>
-          <w:r>
-            <w:rPr>
-              <w:b/>
-              <w:color w:val="000000"/>
-              <w:sz w:val="24"/>
-              <w:szCs w:val="24"/>
-            </w:rPr>
-            <w:t>5</w:t>
-          </w:r>
-          <w:r>
-            <w:fldChar w:fldCharType="end"/>
-          </w:r>
         </w:p>
         <w:p>
           <w:pPr>
+            <w:pStyle w:val="TOC2"/>
             <w:tabs>
-              <w:tab w:val="right" w:pos="9025"/>
+              <w:tab w:val="right" w:pos="9019"/>
             </w:tabs>
-            <w:spacing w:before="60" w:line="360" w:lineRule="auto"/>
-            <w:ind w:left="360"/>
             <w:rPr>
-              <w:color w:val="000000"/>
+              <w:rFonts w:asciiTheme="minorHAnsi" w:eastAsiaTheme="minorEastAsia" w:hAnsiTheme="minorHAnsi" w:cstheme="minorBidi"/>
+              <w:noProof/>
               <w:sz w:val="24"/>
               <w:szCs w:val="24"/>
+              <w:lang w:val="en-CR"/>
             </w:rPr>
           </w:pPr>
-          <w:hyperlink w:anchor="_9cb87wcerulz">
-            <w:r>
-              <w:rPr>
-                <w:color w:val="000000"/>
-                <w:sz w:val="24"/>
-                <w:szCs w:val="24"/>
-              </w:rPr>
-              <w:t>Diseño Gráfico</w:t>
+          <w:hyperlink w:anchor="_Toc100619987" w:history="1">
+            <w:r>
+              <w:rPr>
+                <w:rStyle w:val="Hyperlink"/>
+                <w:noProof/>
+              </w:rPr>
+              <w:t>Casos de uso formato expandido</w:t>
+            </w:r>
+            <w:r>
+              <w:rPr>
+                <w:noProof/>
+                <w:webHidden/>
+              </w:rPr>
+              <w:tab/>
+            </w:r>
+            <w:r>
+              <w:rPr>
+                <w:noProof/>
+                <w:webHidden/>
+              </w:rPr>
+              <w:fldChar w:fldCharType="begin"/>
+            </w:r>
+            <w:r>
+              <w:rPr>
+                <w:noProof/>
+                <w:webHidden/>
+              </w:rPr>
+              <w:instrText xml:space="preserve"> PAGEREF _Toc100619987 \h </w:instrText>
+            </w:r>
+            <w:r>
+              <w:rPr>
+                <w:noProof/>
+                <w:webHidden/>
+              </w:rPr>
+            </w:r>
+            <w:r>
+              <w:rPr>
+                <w:noProof/>
+                <w:webHidden/>
+              </w:rPr>
+              <w:fldChar w:fldCharType="separate"/>
+            </w:r>
+            <w:r>
+              <w:rPr>
+                <w:noProof/>
+                <w:webHidden/>
+              </w:rPr>
+              <w:t>5</w:t>
+            </w:r>
+            <w:r>
+              <w:rPr>
+                <w:noProof/>
+                <w:webHidden/>
+              </w:rPr>
+              <w:fldChar w:fldCharType="end"/>
             </w:r>
           </w:hyperlink>
-          <w:r>
-            <w:rPr>
-              <w:color w:val="000000"/>
-              <w:sz w:val="24"/>
-              <w:szCs w:val="24"/>
-            </w:rPr>
-            <w:tab/>
-          </w:r>
-          <w:r>
-            <w:fldChar w:fldCharType="begin"/>
-          </w:r>
-          <w:r>
-            <w:instrText xml:space="preserve"> PAGEREF _9cb87wcerulz \h </w:instrText>
-          </w:r>
-          <w:r>
-            <w:fldChar w:fldCharType="separate"/>
-          </w:r>
-          <w:r>
-            <w:rPr>
-              <w:color w:val="000000"/>
-              <w:sz w:val="24"/>
-              <w:szCs w:val="24"/>
-            </w:rPr>
-            <w:t>5</w:t>
-          </w:r>
-          <w:r>
-            <w:fldChar w:fldCharType="end"/>
-          </w:r>
         </w:p>
         <w:p>
           <w:pPr>
+            <w:pStyle w:val="TOC1"/>
             <w:tabs>
-              <w:tab w:val="right" w:pos="9025"/>
+              <w:tab w:val="right" w:pos="9019"/>
             </w:tabs>
-            <w:spacing w:before="60" w:line="360" w:lineRule="auto"/>
-            <w:ind w:left="720"/>
             <w:rPr>
-              <w:color w:val="000000"/>
+              <w:rFonts w:asciiTheme="minorHAnsi" w:eastAsiaTheme="minorEastAsia" w:hAnsiTheme="minorHAnsi" w:cstheme="minorBidi"/>
+              <w:noProof/>
               <w:sz w:val="24"/>
               <w:szCs w:val="24"/>
+              <w:lang w:val="en-CR"/>
             </w:rPr>
           </w:pPr>
-          <w:hyperlink w:anchor="_267zo5vret7n">
-            <w:r>
-              <w:rPr>
-                <w:color w:val="000000"/>
-                <w:sz w:val="24"/>
-                <w:szCs w:val="24"/>
-              </w:rPr>
-              <w:t>Paleta de colores</w:t>
+          <w:hyperlink w:anchor="_Toc100619988" w:history="1">
+            <w:r>
+              <w:rPr>
+                <w:rStyle w:val="Hyperlink"/>
+                <w:noProof/>
+              </w:rPr>
+              <w:t>Referencias</w:t>
+            </w:r>
+            <w:r>
+              <w:rPr>
+                <w:noProof/>
+                <w:webHidden/>
+              </w:rPr>
+              <w:tab/>
+            </w:r>
+            <w:r>
+              <w:rPr>
+                <w:noProof/>
+                <w:webHidden/>
+              </w:rPr>
+              <w:fldChar w:fldCharType="begin"/>
+            </w:r>
+            <w:r>
+              <w:rPr>
+                <w:noProof/>
+                <w:webHidden/>
+              </w:rPr>
+              <w:instrText xml:space="preserve"> PAGEREF _Toc100619988 \h </w:instrText>
+            </w:r>
+            <w:r>
+              <w:rPr>
+                <w:noProof/>
+                <w:webHidden/>
+              </w:rPr>
+            </w:r>
+            <w:r>
+              <w:rPr>
+                <w:noProof/>
+                <w:webHidden/>
+              </w:rPr>
+              <w:fldChar w:fldCharType="separate"/>
+            </w:r>
+            <w:r>
+              <w:rPr>
+                <w:noProof/>
+                <w:webHidden/>
+              </w:rPr>
+              <w:t>6</w:t>
+            </w:r>
+            <w:r>
+              <w:rPr>
+                <w:noProof/>
+                <w:webHidden/>
+              </w:rPr>
+              <w:fldChar w:fldCharType="end"/>
             </w:r>
           </w:hyperlink>
-          <w:r>
-            <w:rPr>
-              <w:color w:val="000000"/>
-              <w:sz w:val="24"/>
-              <w:szCs w:val="24"/>
-            </w:rPr>
-            <w:tab/>
-          </w:r>
-          <w:r>
-            <w:fldChar w:fldCharType="begin"/>
-          </w:r>
-          <w:r>
-            <w:instrText xml:space="preserve"> PAGEREF _267zo5vret7n \h </w:instrText>
-          </w:r>
-          <w:r>
-            <w:fldChar w:fldCharType="separate"/>
-          </w:r>
-          <w:r>
-            <w:rPr>
-              <w:color w:val="000000"/>
-              <w:sz w:val="24"/>
-              <w:szCs w:val="24"/>
-            </w:rPr>
-            <w:t>5</w:t>
-          </w:r>
-          <w:r>
-            <w:fldChar w:fldCharType="end"/>
-          </w:r>
         </w:p>
         <w:p>
           <w:pPr>
+            <w:pStyle w:val="TOC1"/>
             <w:tabs>
-              <w:tab w:val="right" w:pos="9025"/>
+              <w:tab w:val="right" w:pos="9019"/>
             </w:tabs>
-            <w:spacing w:before="60" w:line="360" w:lineRule="auto"/>
-            <w:ind w:left="720"/>
             <w:rPr>
-              <w:color w:val="000000"/>
+              <w:rFonts w:asciiTheme="minorHAnsi" w:eastAsiaTheme="minorEastAsia" w:hAnsiTheme="minorHAnsi" w:cstheme="minorBidi"/>
+              <w:noProof/>
               <w:sz w:val="24"/>
               <w:szCs w:val="24"/>
+              <w:lang w:val="en-CR"/>
             </w:rPr>
           </w:pPr>
-          <w:hyperlink w:anchor="_rlfbdq7i3t6s">
-            <w:r>
-              <w:rPr>
-                <w:color w:val="000000"/>
-                <w:sz w:val="24"/>
-                <w:szCs w:val="24"/>
-              </w:rPr>
-              <w:t>Tipografías</w:t>
+          <w:hyperlink w:anchor="_Toc100619989" w:history="1">
+            <w:r>
+              <w:rPr>
+                <w:rStyle w:val="Hyperlink"/>
+                <w:noProof/>
+              </w:rPr>
+              <w:t>Especificación de diseño</w:t>
+            </w:r>
+            <w:r>
+              <w:rPr>
+                <w:noProof/>
+                <w:webHidden/>
+              </w:rPr>
+              <w:tab/>
+            </w:r>
+            <w:r>
+              <w:rPr>
+                <w:noProof/>
+                <w:webHidden/>
+              </w:rPr>
+              <w:fldChar w:fldCharType="begin"/>
+            </w:r>
+            <w:r>
+              <w:rPr>
+                <w:noProof/>
+                <w:webHidden/>
+              </w:rPr>
+              <w:instrText xml:space="preserve"> PAGEREF _Toc100619989 \h </w:instrText>
+            </w:r>
+            <w:r>
+              <w:rPr>
+                <w:noProof/>
+                <w:webHidden/>
+              </w:rPr>
+            </w:r>
+            <w:r>
+              <w:rPr>
+                <w:noProof/>
+                <w:webHidden/>
+              </w:rPr>
+              <w:fldChar w:fldCharType="separate"/>
+            </w:r>
+            <w:r>
+              <w:rPr>
+                <w:noProof/>
+                <w:webHidden/>
+              </w:rPr>
+              <w:t>8</w:t>
+            </w:r>
+            <w:r>
+              <w:rPr>
+                <w:noProof/>
+                <w:webHidden/>
+              </w:rPr>
+              <w:fldChar w:fldCharType="end"/>
             </w:r>
           </w:hyperlink>
-          <w:r>
-            <w:rPr>
-              <w:color w:val="000000"/>
-              <w:sz w:val="24"/>
-              <w:szCs w:val="24"/>
-            </w:rPr>
-            <w:tab/>
-          </w:r>
-          <w:r>
-            <w:fldChar w:fldCharType="begin"/>
-          </w:r>
-          <w:r>
-            <w:instrText xml:space="preserve"> PAGEREF _rlfbdq7i3t6s \h </w:instrText>
-          </w:r>
-          <w:r>
-            <w:fldChar w:fldCharType="separate"/>
-          </w:r>
-          <w:r>
-            <w:rPr>
-              <w:color w:val="000000"/>
-              <w:sz w:val="24"/>
-              <w:szCs w:val="24"/>
-            </w:rPr>
-            <w:t>6</w:t>
-          </w:r>
-          <w:r>
-            <w:fldChar w:fldCharType="end"/>
-          </w:r>
         </w:p>
         <w:p>
           <w:pPr>
+            <w:pStyle w:val="TOC2"/>
             <w:tabs>
-              <w:tab w:val="right" w:pos="9025"/>
+              <w:tab w:val="right" w:pos="9019"/>
             </w:tabs>
-            <w:spacing w:before="60" w:line="360" w:lineRule="auto"/>
-            <w:ind w:left="720"/>
             <w:rPr>
-              <w:color w:val="000000"/>
+              <w:rFonts w:asciiTheme="minorHAnsi" w:eastAsiaTheme="minorEastAsia" w:hAnsiTheme="minorHAnsi" w:cstheme="minorBidi"/>
+              <w:noProof/>
               <w:sz w:val="24"/>
               <w:szCs w:val="24"/>
+              <w:lang w:val="en-CR"/>
             </w:rPr>
           </w:pPr>
-          <w:hyperlink w:anchor="_6iu9b6qsqyod">
-            <w:r>
-              <w:rPr>
-                <w:color w:val="000000"/>
-                <w:sz w:val="24"/>
-                <w:szCs w:val="24"/>
-              </w:rPr>
-              <w:t>Imágenes</w:t>
+          <w:hyperlink w:anchor="_Toc100619990" w:history="1">
+            <w:r>
+              <w:rPr>
+                <w:rStyle w:val="Hyperlink"/>
+                <w:noProof/>
+              </w:rPr>
+              <w:t>Diseño Gráfico</w:t>
+            </w:r>
+            <w:r>
+              <w:rPr>
+                <w:noProof/>
+                <w:webHidden/>
+              </w:rPr>
+              <w:tab/>
+            </w:r>
+            <w:r>
+              <w:rPr>
+                <w:noProof/>
+                <w:webHidden/>
+              </w:rPr>
+              <w:fldChar w:fldCharType="begin"/>
+            </w:r>
+            <w:r>
+              <w:rPr>
+                <w:noProof/>
+                <w:webHidden/>
+              </w:rPr>
+              <w:instrText xml:space="preserve"> PAGEREF _Toc100619990 \h </w:instrText>
+            </w:r>
+            <w:r>
+              <w:rPr>
+                <w:noProof/>
+                <w:webHidden/>
+              </w:rPr>
+            </w:r>
+            <w:r>
+              <w:rPr>
+                <w:noProof/>
+                <w:webHidden/>
+              </w:rPr>
+              <w:fldChar w:fldCharType="separate"/>
+            </w:r>
+            <w:r>
+              <w:rPr>
+                <w:noProof/>
+                <w:webHidden/>
+              </w:rPr>
+              <w:t>8</w:t>
+            </w:r>
+            <w:r>
+              <w:rPr>
+                <w:noProof/>
+                <w:webHidden/>
+              </w:rPr>
+              <w:fldChar w:fldCharType="end"/>
             </w:r>
           </w:hyperlink>
-          <w:r>
-            <w:rPr>
-              <w:color w:val="000000"/>
-              <w:sz w:val="24"/>
-              <w:szCs w:val="24"/>
-            </w:rPr>
-            <w:tab/>
-          </w:r>
-          <w:r>
-            <w:fldChar w:fldCharType="begin"/>
-          </w:r>
-          <w:r>
-            <w:instrText xml:space="preserve"> P</w:instrText>
-          </w:r>
-          <w:r>
-            <w:instrText xml:space="preserve">AGEREF _6iu9b6qsqyod \h </w:instrText>
-          </w:r>
-          <w:r>
-            <w:fldChar w:fldCharType="separate"/>
-          </w:r>
-          <w:r>
-            <w:rPr>
-              <w:color w:val="000000"/>
-              <w:sz w:val="24"/>
-              <w:szCs w:val="24"/>
-            </w:rPr>
-            <w:t>6</w:t>
-          </w:r>
-          <w:r>
-            <w:fldChar w:fldCharType="end"/>
-          </w:r>
         </w:p>
         <w:p>
           <w:pPr>
+            <w:pStyle w:val="TOC3"/>
             <w:tabs>
-              <w:tab w:val="right" w:pos="9025"/>
+              <w:tab w:val="right" w:pos="9019"/>
             </w:tabs>
-            <w:spacing w:before="60" w:line="360" w:lineRule="auto"/>
-            <w:ind w:left="360"/>
             <w:rPr>
-              <w:color w:val="000000"/>
+              <w:rFonts w:asciiTheme="minorHAnsi" w:eastAsiaTheme="minorEastAsia" w:hAnsiTheme="minorHAnsi" w:cstheme="minorBidi"/>
+              <w:noProof/>
               <w:sz w:val="24"/>
               <w:szCs w:val="24"/>
+              <w:lang w:val="en-CR"/>
             </w:rPr>
           </w:pPr>
-          <w:hyperlink w:anchor="_4p543hpa4vw8">
-            <w:r>
-              <w:rPr>
-                <w:color w:val="000000"/>
-                <w:sz w:val="24"/>
-                <w:szCs w:val="24"/>
-              </w:rPr>
-              <w:t>Estructura de la aplicación</w:t>
+          <w:hyperlink w:anchor="_Toc100619991" w:history="1">
+            <w:r>
+              <w:rPr>
+                <w:rStyle w:val="Hyperlink"/>
+                <w:noProof/>
+              </w:rPr>
+              <w:t>Paleta de colores</w:t>
+            </w:r>
+            <w:r>
+              <w:rPr>
+                <w:noProof/>
+                <w:webHidden/>
+              </w:rPr>
+              <w:tab/>
+            </w:r>
+            <w:r>
+              <w:rPr>
+                <w:noProof/>
+                <w:webHidden/>
+              </w:rPr>
+              <w:fldChar w:fldCharType="begin"/>
+            </w:r>
+            <w:r>
+              <w:rPr>
+                <w:noProof/>
+                <w:webHidden/>
+              </w:rPr>
+              <w:instrText xml:space="preserve"> PAGEREF _Toc100619991 \h </w:instrText>
+            </w:r>
+            <w:r>
+              <w:rPr>
+                <w:noProof/>
+                <w:webHidden/>
+              </w:rPr>
+            </w:r>
+            <w:r>
+              <w:rPr>
+                <w:noProof/>
+                <w:webHidden/>
+              </w:rPr>
+              <w:fldChar w:fldCharType="separate"/>
+            </w:r>
+            <w:r>
+              <w:rPr>
+                <w:noProof/>
+                <w:webHidden/>
+              </w:rPr>
+              <w:t>8</w:t>
+            </w:r>
+            <w:r>
+              <w:rPr>
+                <w:noProof/>
+                <w:webHidden/>
+              </w:rPr>
+              <w:fldChar w:fldCharType="end"/>
             </w:r>
           </w:hyperlink>
-          <w:r>
-            <w:rPr>
-              <w:color w:val="000000"/>
-              <w:sz w:val="24"/>
-              <w:szCs w:val="24"/>
-            </w:rPr>
-            <w:tab/>
-          </w:r>
-          <w:r>
-            <w:fldChar w:fldCharType="begin"/>
-          </w:r>
-          <w:r>
-            <w:instrText xml:space="preserve"> PAGEREF _4p543hpa4vw8 \h </w:instrText>
-          </w:r>
-          <w:r>
-            <w:fldChar w:fldCharType="separate"/>
-          </w:r>
-          <w:r>
-            <w:rPr>
-              <w:color w:val="000000"/>
-              <w:sz w:val="24"/>
-              <w:szCs w:val="24"/>
-            </w:rPr>
-            <w:t>6</w:t>
-          </w:r>
-          <w:r>
-            <w:fldChar w:fldCharType="end"/>
-          </w:r>
         </w:p>
         <w:p>
           <w:pPr>
+            <w:pStyle w:val="TOC3"/>
             <w:tabs>
-              <w:tab w:val="right" w:pos="9025"/>
+              <w:tab w:val="right" w:pos="9019"/>
             </w:tabs>
-            <w:spacing w:before="60" w:line="360" w:lineRule="auto"/>
-            <w:ind w:left="360"/>
             <w:rPr>
+              <w:rFonts w:asciiTheme="minorHAnsi" w:eastAsiaTheme="minorEastAsia" w:hAnsiTheme="minorHAnsi" w:cstheme="minorBidi"/>
+              <w:noProof/>
               <w:sz w:val="24"/>
               <w:szCs w:val="24"/>
+              <w:lang w:val="en-CR"/>
             </w:rPr>
           </w:pPr>
-          <w:hyperlink w:anchor="_y9twzgoc0gz2">
-            <w:r>
-              <w:rPr>
-                <w:sz w:val="24"/>
-                <w:szCs w:val="24"/>
-              </w:rPr>
-              <w:t>Mapa de navegación</w:t>
+          <w:hyperlink w:anchor="_Toc100619992" w:history="1">
+            <w:r>
+              <w:rPr>
+                <w:rStyle w:val="Hyperlink"/>
+                <w:noProof/>
+              </w:rPr>
+              <w:t>Tipografías</w:t>
+            </w:r>
+            <w:r>
+              <w:rPr>
+                <w:noProof/>
+                <w:webHidden/>
+              </w:rPr>
+              <w:tab/>
+            </w:r>
+            <w:r>
+              <w:rPr>
+                <w:noProof/>
+                <w:webHidden/>
+              </w:rPr>
+              <w:fldChar w:fldCharType="begin"/>
+            </w:r>
+            <w:r>
+              <w:rPr>
+                <w:noProof/>
+                <w:webHidden/>
+              </w:rPr>
+              <w:instrText xml:space="preserve"> PAGEREF _Toc100619992 \h </w:instrText>
+            </w:r>
+            <w:r>
+              <w:rPr>
+                <w:noProof/>
+                <w:webHidden/>
+              </w:rPr>
+            </w:r>
+            <w:r>
+              <w:rPr>
+                <w:noProof/>
+                <w:webHidden/>
+              </w:rPr>
+              <w:fldChar w:fldCharType="separate"/>
+            </w:r>
+            <w:r>
+              <w:rPr>
+                <w:noProof/>
+                <w:webHidden/>
+              </w:rPr>
+              <w:t>9</w:t>
+            </w:r>
+            <w:r>
+              <w:rPr>
+                <w:noProof/>
+                <w:webHidden/>
+              </w:rPr>
+              <w:fldChar w:fldCharType="end"/>
             </w:r>
           </w:hyperlink>
-          <w:r>
-            <w:rPr>
-              <w:sz w:val="24"/>
-              <w:szCs w:val="24"/>
-            </w:rPr>
-            <w:tab/>
-          </w:r>
-          <w:r>
-            <w:fldChar w:fldCharType="begin"/>
-          </w:r>
-          <w:r>
-            <w:instrText xml:space="preserve"> PAGEREF _y9twzgoc0gz2 \h </w:instrText>
-          </w:r>
-          <w:r>
-            <w:fldChar w:fldCharType="separate"/>
-          </w:r>
-          <w:r>
-            <w:rPr>
-              <w:sz w:val="24"/>
-              <w:szCs w:val="24"/>
-            </w:rPr>
-            <w:t>7</w:t>
-          </w:r>
-          <w:r>
-            <w:fldChar w:fldCharType="end"/>
-          </w:r>
         </w:p>
         <w:p>
           <w:pPr>
+            <w:pStyle w:val="TOC3"/>
             <w:tabs>
-              <w:tab w:val="right" w:pos="9025"/>
+              <w:tab w:val="right" w:pos="9019"/>
             </w:tabs>
-            <w:spacing w:before="60" w:line="360" w:lineRule="auto"/>
-            <w:ind w:left="360"/>
             <w:rPr>
-              <w:color w:val="000000"/>
+              <w:rFonts w:asciiTheme="minorHAnsi" w:eastAsiaTheme="minorEastAsia" w:hAnsiTheme="minorHAnsi" w:cstheme="minorBidi"/>
+              <w:noProof/>
               <w:sz w:val="24"/>
               <w:szCs w:val="24"/>
+              <w:lang w:val="en-CR"/>
             </w:rPr>
           </w:pPr>
-          <w:hyperlink w:anchor="_mdspj5ysbrw1">
-            <w:r>
-              <w:rPr>
-                <w:color w:val="000000"/>
-                <w:sz w:val="24"/>
-                <w:szCs w:val="24"/>
-              </w:rPr>
-              <w:t>Wireframes</w:t>
+          <w:hyperlink w:anchor="_Toc100619993" w:history="1">
+            <w:r>
+              <w:rPr>
+                <w:rStyle w:val="Hyperlink"/>
+                <w:noProof/>
+              </w:rPr>
+              <w:t>Imágenes</w:t>
+            </w:r>
+            <w:r>
+              <w:rPr>
+                <w:noProof/>
+                <w:webHidden/>
+              </w:rPr>
+              <w:tab/>
+            </w:r>
+            <w:r>
+              <w:rPr>
+                <w:noProof/>
+                <w:webHidden/>
+              </w:rPr>
+              <w:fldChar w:fldCharType="begin"/>
+            </w:r>
+            <w:r>
+              <w:rPr>
+                <w:noProof/>
+                <w:webHidden/>
+              </w:rPr>
+              <w:instrText xml:space="preserve"> PAGEREF _Toc100619993 \h </w:instrText>
+            </w:r>
+            <w:r>
+              <w:rPr>
+                <w:noProof/>
+                <w:webHidden/>
+              </w:rPr>
+            </w:r>
+            <w:r>
+              <w:rPr>
+                <w:noProof/>
+                <w:webHidden/>
+              </w:rPr>
+              <w:fldChar w:fldCharType="separate"/>
+            </w:r>
+            <w:r>
+              <w:rPr>
+                <w:noProof/>
+                <w:webHidden/>
+              </w:rPr>
+              <w:t>9</w:t>
+            </w:r>
+            <w:r>
+              <w:rPr>
+                <w:noProof/>
+                <w:webHidden/>
+              </w:rPr>
+              <w:fldChar w:fldCharType="end"/>
             </w:r>
           </w:hyperlink>
-          <w:r>
+        </w:p>
+        <w:p>
+          <w:pPr>
+            <w:pStyle w:val="TOC2"/>
+            <w:tabs>
+              <w:tab w:val="right" w:pos="9019"/>
+            </w:tabs>
             <w:rPr>
-              <w:color w:val="000000"/>
+              <w:rFonts w:asciiTheme="minorHAnsi" w:eastAsiaTheme="minorEastAsia" w:hAnsiTheme="minorHAnsi" w:cstheme="minorBidi"/>
+              <w:noProof/>
               <w:sz w:val="24"/>
               <w:szCs w:val="24"/>
+              <w:lang w:val="en-CR"/>
             </w:rPr>
-            <w:tab/>
-          </w:r>
-          <w:r>
-            <w:fldChar w:fldCharType="begin"/>
-          </w:r>
-          <w:r>
-            <w:instrText xml:space="preserve"> PAGEREF _mdspj5ysbrw1 \h </w:instrText>
-          </w:r>
-          <w:r>
-            <w:fldChar w:fldCharType="separate"/>
-          </w:r>
-          <w:r>
+          </w:pPr>
+          <w:hyperlink w:anchor="_Toc100619994" w:history="1">
+            <w:r>
+              <w:rPr>
+                <w:rStyle w:val="Hyperlink"/>
+                <w:noProof/>
+              </w:rPr>
+              <w:t>Estructura de la aplicación</w:t>
+            </w:r>
+            <w:r>
+              <w:rPr>
+                <w:noProof/>
+                <w:webHidden/>
+              </w:rPr>
+              <w:tab/>
+            </w:r>
+            <w:r>
+              <w:rPr>
+                <w:noProof/>
+                <w:webHidden/>
+              </w:rPr>
+              <w:fldChar w:fldCharType="begin"/>
+            </w:r>
+            <w:r>
+              <w:rPr>
+                <w:noProof/>
+                <w:webHidden/>
+              </w:rPr>
+              <w:instrText xml:space="preserve"> PAGEREF _Toc100619994 \h </w:instrText>
+            </w:r>
+            <w:r>
+              <w:rPr>
+                <w:noProof/>
+                <w:webHidden/>
+              </w:rPr>
+            </w:r>
+            <w:r>
+              <w:rPr>
+                <w:noProof/>
+                <w:webHidden/>
+              </w:rPr>
+              <w:fldChar w:fldCharType="separate"/>
+            </w:r>
+            <w:r>
+              <w:rPr>
+                <w:noProof/>
+                <w:webHidden/>
+              </w:rPr>
+              <w:t>9</w:t>
+            </w:r>
+            <w:r>
+              <w:rPr>
+                <w:noProof/>
+                <w:webHidden/>
+              </w:rPr>
+              <w:fldChar w:fldCharType="end"/>
+            </w:r>
+          </w:hyperlink>
+        </w:p>
+        <w:p>
+          <w:pPr>
+            <w:pStyle w:val="TOC2"/>
+            <w:tabs>
+              <w:tab w:val="right" w:pos="9019"/>
+            </w:tabs>
             <w:rPr>
-              <w:color w:val="000000"/>
+              <w:rFonts w:asciiTheme="minorHAnsi" w:eastAsiaTheme="minorEastAsia" w:hAnsiTheme="minorHAnsi" w:cstheme="minorBidi"/>
+              <w:noProof/>
               <w:sz w:val="24"/>
               <w:szCs w:val="24"/>
+              <w:lang w:val="en-CR"/>
             </w:rPr>
-            <w:t>8</w:t>
-          </w:r>
-          <w:r>
-            <w:fldChar w:fldCharType="end"/>
-          </w:r>
+          </w:pPr>
+          <w:hyperlink w:anchor="_Toc100619995" w:history="1">
+            <w:r>
+              <w:rPr>
+                <w:rStyle w:val="Hyperlink"/>
+                <w:noProof/>
+              </w:rPr>
+              <w:t>Mapa de navegación</w:t>
+            </w:r>
+            <w:r>
+              <w:rPr>
+                <w:noProof/>
+                <w:webHidden/>
+              </w:rPr>
+              <w:tab/>
+            </w:r>
+            <w:r>
+              <w:rPr>
+                <w:noProof/>
+                <w:webHidden/>
+              </w:rPr>
+              <w:fldChar w:fldCharType="begin"/>
+            </w:r>
+            <w:r>
+              <w:rPr>
+                <w:noProof/>
+                <w:webHidden/>
+              </w:rPr>
+              <w:instrText xml:space="preserve"> PAGEREF _Toc100619995 \h </w:instrText>
+            </w:r>
+            <w:r>
+              <w:rPr>
+                <w:noProof/>
+                <w:webHidden/>
+              </w:rPr>
+            </w:r>
+            <w:r>
+              <w:rPr>
+                <w:noProof/>
+                <w:webHidden/>
+              </w:rPr>
+              <w:fldChar w:fldCharType="separate"/>
+            </w:r>
+            <w:r>
+              <w:rPr>
+                <w:noProof/>
+                <w:webHidden/>
+              </w:rPr>
+              <w:t>10</w:t>
+            </w:r>
+            <w:r>
+              <w:rPr>
+                <w:noProof/>
+                <w:webHidden/>
+              </w:rPr>
+              <w:fldChar w:fldCharType="end"/>
+            </w:r>
+          </w:hyperlink>
+        </w:p>
+        <w:p>
+          <w:pPr>
+            <w:pStyle w:val="TOC2"/>
+            <w:tabs>
+              <w:tab w:val="right" w:pos="9019"/>
+            </w:tabs>
+            <w:rPr>
+              <w:rFonts w:asciiTheme="minorHAnsi" w:eastAsiaTheme="minorEastAsia" w:hAnsiTheme="minorHAnsi" w:cstheme="minorBidi"/>
+              <w:noProof/>
+              <w:sz w:val="24"/>
+              <w:szCs w:val="24"/>
+              <w:lang w:val="en-CR"/>
+            </w:rPr>
+          </w:pPr>
+          <w:hyperlink w:anchor="_Toc100619996" w:history="1">
+            <w:r>
+              <w:rPr>
+                <w:rStyle w:val="Hyperlink"/>
+                <w:noProof/>
+              </w:rPr>
+              <w:t>Wireframes</w:t>
+            </w:r>
+            <w:r>
+              <w:rPr>
+                <w:noProof/>
+                <w:webHidden/>
+              </w:rPr>
+              <w:tab/>
+            </w:r>
+            <w:r>
+              <w:rPr>
+                <w:noProof/>
+                <w:webHidden/>
+              </w:rPr>
+              <w:fldChar w:fldCharType="begin"/>
+            </w:r>
+            <w:r>
+              <w:rPr>
+                <w:noProof/>
+                <w:webHidden/>
+              </w:rPr>
+              <w:instrText xml:space="preserve"> PAGEREF _Toc100619996 \h </w:instrText>
+            </w:r>
+            <w:r>
+              <w:rPr>
+                <w:noProof/>
+                <w:webHidden/>
+              </w:rPr>
+            </w:r>
+            <w:r>
+              <w:rPr>
+                <w:noProof/>
+                <w:webHidden/>
+              </w:rPr>
+              <w:fldChar w:fldCharType="separate"/>
+            </w:r>
+            <w:r>
+              <w:rPr>
+                <w:noProof/>
+                <w:webHidden/>
+              </w:rPr>
+              <w:t>11</w:t>
+            </w:r>
+            <w:r>
+              <w:rPr>
+                <w:noProof/>
+                <w:webHidden/>
+              </w:rPr>
+              <w:fldChar w:fldCharType="end"/>
+            </w:r>
+          </w:hyperlink>
+        </w:p>
+        <w:p>
+          <w:pPr>
+            <w:pStyle w:val="TOC2"/>
+            <w:tabs>
+              <w:tab w:val="right" w:pos="9019"/>
+            </w:tabs>
+            <w:rPr>
+              <w:rFonts w:asciiTheme="minorHAnsi" w:eastAsiaTheme="minorEastAsia" w:hAnsiTheme="minorHAnsi" w:cstheme="minorBidi"/>
+              <w:noProof/>
+              <w:sz w:val="24"/>
+              <w:szCs w:val="24"/>
+              <w:lang w:val="en-CR"/>
+            </w:rPr>
+          </w:pPr>
+          <w:hyperlink w:anchor="_Toc100619997" w:history="1">
+            <w:r>
+              <w:rPr>
+                <w:rStyle w:val="Hyperlink"/>
+                <w:noProof/>
+              </w:rPr>
+              <w:t>Estándares</w:t>
+            </w:r>
+            <w:r>
+              <w:rPr>
+                <w:noProof/>
+                <w:webHidden/>
+              </w:rPr>
+              <w:tab/>
+            </w:r>
+            <w:r>
+              <w:rPr>
+                <w:noProof/>
+                <w:webHidden/>
+              </w:rPr>
+              <w:fldChar w:fldCharType="begin"/>
+            </w:r>
+            <w:r>
+              <w:rPr>
+                <w:noProof/>
+                <w:webHidden/>
+              </w:rPr>
+              <w:instrText xml:space="preserve"> PAGEREF _Toc100619997 \h </w:instrText>
+            </w:r>
+            <w:r>
+              <w:rPr>
+                <w:noProof/>
+                <w:webHidden/>
+              </w:rPr>
+            </w:r>
+            <w:r>
+              <w:rPr>
+                <w:noProof/>
+                <w:webHidden/>
+              </w:rPr>
+              <w:fldChar w:fldCharType="separate"/>
+            </w:r>
+            <w:r>
+              <w:rPr>
+                <w:noProof/>
+                <w:webHidden/>
+              </w:rPr>
+              <w:t>29</w:t>
+            </w:r>
+            <w:r>
+              <w:rPr>
+                <w:noProof/>
+                <w:webHidden/>
+              </w:rPr>
+              <w:fldChar w:fldCharType="end"/>
+            </w:r>
+          </w:hyperlink>
         </w:p>
         <w:p>
           <w:pPr>
@@ -1156,44 +1658,6 @@
               <w:szCs w:val="24"/>
             </w:rPr>
           </w:pPr>
-          <w:hyperlink w:anchor="_7os6fbffo3ro">
-            <w:r>
-              <w:rPr>
-                <w:color w:val="000000"/>
-                <w:sz w:val="24"/>
-                <w:szCs w:val="24"/>
-              </w:rPr>
-              <w:t>Estándares</w:t>
-            </w:r>
-          </w:hyperlink>
-          <w:r>
-            <w:rPr>
-              <w:color w:val="000000"/>
-              <w:sz w:val="24"/>
-              <w:szCs w:val="24"/>
-            </w:rPr>
-            <w:tab/>
-          </w:r>
-          <w:r>
-            <w:fldChar w:fldCharType="begin"/>
-          </w:r>
-          <w:r>
-            <w:instrText xml:space="preserve"> PAGEREF _7os6fbffo3ro \h </w:instrText>
-          </w:r>
-          <w:r>
-            <w:fldChar w:fldCharType="separate"/>
-          </w:r>
-          <w:r>
-            <w:rPr>
-              <w:color w:val="000000"/>
-              <w:sz w:val="24"/>
-              <w:szCs w:val="24"/>
-            </w:rPr>
-            <w:t>26</w:t>
-          </w:r>
-          <w:r>
-            <w:fldChar w:fldCharType="end"/>
-          </w:r>
           <w:r>
             <w:fldChar w:fldCharType="end"/>
           </w:r>
@@ -1221,8 +1685,7 @@
           <w:szCs w:val="36"/>
         </w:rPr>
       </w:pPr>
-      <w:bookmarkStart w:id="1" w:name="_r2zvyd6rs0kt" w:colFirst="0" w:colLast="0"/>
-      <w:bookmarkEnd w:id="1"/>
+      <w:bookmarkStart w:id="1" w:name="_Toc100619984"/>
       <w:r>
         <w:rPr>
           <w:sz w:val="36"/>
@@ -1231,6 +1694,7 @@
         <w:lastRenderedPageBreak/>
         <w:t>Introducción</w:t>
       </w:r>
+      <w:bookmarkEnd w:id="1"/>
     </w:p>
     <w:p>
       <w:pPr>
@@ -1246,14 +1710,7 @@
           <w:sz w:val="24"/>
           <w:szCs w:val="24"/>
         </w:rPr>
-        <w:t>En este documento abordaremos un tema de suma importancia como lo es el diseño. Ya que este nos permitirá establecer un estándar que cada integrante deberá seguir al traba</w:t>
-      </w:r>
-      <w:r>
-        <w:rPr>
-          <w:sz w:val="24"/>
-          <w:szCs w:val="24"/>
-        </w:rPr>
-        <w:t>jar en las distintas secciones del sitio web en cuestión.</w:t>
+        <w:t>En este documento abordaremos un tema de suma importancia como lo es el diseño. Ya que este nos permitirá establecer un estándar que cada integrante deberá seguir al trabajar en las distintas secciones del sitio web en cuestión.</w:t>
       </w:r>
     </w:p>
     <w:p>
@@ -1307,21 +1764,7 @@
           <w:sz w:val="24"/>
           <w:szCs w:val="24"/>
         </w:rPr>
-        <w:t>Seguidamente</w:t>
-      </w:r>
-      <w:r>
-        <w:rPr>
-          <w:sz w:val="24"/>
-          <w:szCs w:val="24"/>
-        </w:rPr>
-        <w:t xml:space="preserve"> se detallarán temas como la estructura de navegación y mapas de navegación. En la estructura de navegación se explicará el orden y uso de las carpetas que contendrán los documentos respectivos de HTML, CSS y JavaScript. El mapa de navegación demostrara de</w:t>
-      </w:r>
-      <w:r>
-        <w:rPr>
-          <w:sz w:val="24"/>
-          <w:szCs w:val="24"/>
-        </w:rPr>
-        <w:t xml:space="preserve"> forma gráfica por medio de un esquema la navegación del sitio web.</w:t>
+        <w:t>Seguidamente se detallarán temas como la estructura de navegación y mapas de navegación. En la estructura de navegación se explicará el orden y uso de las carpetas que contendrán los documentos respectivos de HTML, CSS y JavaScript. El mapa de navegación demostrara de forma gráfica por medio de un esquema la navegación del sitio web.</w:t>
       </w:r>
     </w:p>
     <w:p>
@@ -1380,14 +1823,7 @@
           <w:sz w:val="24"/>
           <w:szCs w:val="24"/>
         </w:rPr>
-        <w:t xml:space="preserve"> nos brindarán una idea de cómo lucirán cada una de las secciones del sitio web; y los estándares proporcionarán al equ</w:t>
-      </w:r>
-      <w:r>
-        <w:rPr>
-          <w:sz w:val="24"/>
-          <w:szCs w:val="24"/>
-        </w:rPr>
-        <w:t>ipo con reglas que cada uno de los integrantes deberemos seguir para mantener el orden.</w:t>
+        <w:t xml:space="preserve"> nos brindarán una idea de cómo lucirán cada una de las secciones del sitio web; y los estándares proporcionarán al equipo con reglas que cada uno de los integrantes deberemos seguir para mantener el orden.</w:t>
       </w:r>
     </w:p>
     <w:p>
@@ -1421,8 +1857,7 @@
           <w:szCs w:val="36"/>
         </w:rPr>
       </w:pPr>
-      <w:bookmarkStart w:id="2" w:name="_296nxrnp3erv" w:colFirst="0" w:colLast="0"/>
-      <w:bookmarkEnd w:id="2"/>
+      <w:bookmarkStart w:id="2" w:name="_Toc100619985"/>
       <w:r>
         <w:rPr>
           <w:sz w:val="36"/>
@@ -1431,14 +1866,17 @@
         <w:lastRenderedPageBreak/>
         <w:t>Especificación de análisis</w:t>
       </w:r>
+      <w:bookmarkEnd w:id="2"/>
     </w:p>
     <w:p>
       <w:pPr>
         <w:pStyle w:val="Heading2"/>
       </w:pPr>
+      <w:bookmarkStart w:id="3" w:name="_Toc100619986"/>
       <w:r>
         <w:t>Diagrama general de casos de uso</w:t>
       </w:r>
+      <w:bookmarkEnd w:id="3"/>
     </w:p>
     <w:p>
       <w:pPr>
@@ -1543,857 +1981,24 @@
     </w:p>
     <w:p>
       <w:pPr>
+        <w:jc w:val="center"/>
+      </w:pPr>
+    </w:p>
+    <w:p>
+      <w:pPr>
+        <w:jc w:val="center"/>
+      </w:pPr>
+    </w:p>
+    <w:p>
+      <w:pPr>
         <w:pStyle w:val="Heading2"/>
       </w:pPr>
+      <w:bookmarkStart w:id="4" w:name="_Toc100619987"/>
       <w:r>
         <w:lastRenderedPageBreak/>
-        <w:t>Casos</w:t>
-      </w:r>
-      <w:r>
-        <w:t xml:space="preserve"> de uso</w:t>
-      </w:r>
-      <w:r>
-        <w:t xml:space="preserve"> formato expandido</w:t>
-      </w:r>
-    </w:p>
-    <w:tbl>
-      <w:tblPr>
-        <w:tblW w:w="0" w:type="auto"/>
-        <w:tblInd w:w="-72" w:type="dxa"/>
-        <w:tblBorders>
-          <w:top w:val="single" w:sz="4" w:space="0" w:color="auto"/>
-          <w:left w:val="single" w:sz="4" w:space="0" w:color="auto"/>
-          <w:bottom w:val="single" w:sz="4" w:space="0" w:color="auto"/>
-          <w:right w:val="single" w:sz="4" w:space="0" w:color="auto"/>
-          <w:insideH w:val="single" w:sz="4" w:space="0" w:color="auto"/>
-          <w:insideV w:val="single" w:sz="4" w:space="0" w:color="auto"/>
-        </w:tblBorders>
-        <w:tblLook w:val="01E0" w:firstRow="1" w:lastRow="1" w:firstColumn="1" w:lastColumn="1" w:noHBand="0" w:noVBand="0"/>
-      </w:tblPr>
-      <w:tblGrid>
-        <w:gridCol w:w="2066"/>
-        <w:gridCol w:w="3297"/>
-        <w:gridCol w:w="3339"/>
-      </w:tblGrid>
-      <w:tr>
-        <w:trPr>
-          <w:trHeight w:val="274"/>
-        </w:trPr>
-        <w:tc>
-          <w:tcPr>
-            <w:tcW w:w="2066" w:type="dxa"/>
-            <w:tcBorders>
-              <w:bottom w:val="nil"/>
-            </w:tcBorders>
-            <w:shd w:val="clear" w:color="auto" w:fill="BFBFBF" w:themeFill="background1" w:themeFillShade="BF"/>
-          </w:tcPr>
-          <w:p>
-            <w:pPr>
-              <w:rPr>
-                <w:b/>
-                <w:color w:val="000000" w:themeColor="text1"/>
-              </w:rPr>
-            </w:pPr>
-            <w:r>
-              <w:rPr>
-                <w:b/>
-                <w:color w:val="000000" w:themeColor="text1"/>
-              </w:rPr>
-              <w:t>UC-06</w:t>
-            </w:r>
-          </w:p>
-        </w:tc>
-        <w:tc>
-          <w:tcPr>
-            <w:tcW w:w="6636" w:type="dxa"/>
-            <w:gridSpan w:val="2"/>
-            <w:shd w:val="clear" w:color="auto" w:fill="BFBFBF" w:themeFill="background1" w:themeFillShade="BF"/>
-          </w:tcPr>
-          <w:p>
-            <w:pPr>
-              <w:pStyle w:val="Heading3"/>
-              <w:rPr>
-                <w:b/>
-                <w:bCs/>
-                <w:color w:val="000000" w:themeColor="text1"/>
-                <w:sz w:val="22"/>
-                <w:szCs w:val="22"/>
-              </w:rPr>
-            </w:pPr>
-            <w:r>
-              <w:rPr>
-                <w:b/>
-                <w:bCs/>
-                <w:color w:val="000000" w:themeColor="text1"/>
-                <w:sz w:val="22"/>
-                <w:szCs w:val="22"/>
-              </w:rPr>
-              <w:t>Crear Cuenta Usuario Cliente</w:t>
-            </w:r>
-          </w:p>
-        </w:tc>
-      </w:tr>
-      <w:tr>
-        <w:tc>
-          <w:tcPr>
-            <w:tcW w:w="2066" w:type="dxa"/>
-            <w:tcBorders>
-              <w:top w:val="nil"/>
-            </w:tcBorders>
-            <w:shd w:val="clear" w:color="auto" w:fill="BFBFBF" w:themeFill="background1" w:themeFillShade="BF"/>
-          </w:tcPr>
-          <w:p>
-            <w:pPr>
-              <w:rPr>
-                <w:b/>
-                <w:color w:val="000000" w:themeColor="text1"/>
-              </w:rPr>
-            </w:pPr>
-            <w:r>
-              <w:rPr>
-                <w:b/>
-                <w:color w:val="000000" w:themeColor="text1"/>
-              </w:rPr>
-              <w:t>Versión</w:t>
-            </w:r>
-          </w:p>
-        </w:tc>
-        <w:tc>
-          <w:tcPr>
-            <w:tcW w:w="6636" w:type="dxa"/>
-            <w:gridSpan w:val="2"/>
-          </w:tcPr>
-          <w:p>
-            <w:pPr>
-              <w:rPr>
-                <w:i/>
-                <w:color w:val="000000" w:themeColor="text1"/>
-                <w:lang w:val="es-CR"/>
-              </w:rPr>
-            </w:pPr>
-            <w:r>
-              <w:rPr>
-                <w:i/>
-                <w:color w:val="000000" w:themeColor="text1"/>
-                <w:lang w:val="es-CR"/>
-              </w:rPr>
-              <w:t>1</w:t>
-            </w:r>
-          </w:p>
-        </w:tc>
-      </w:tr>
-      <w:tr>
-        <w:tc>
-          <w:tcPr>
-            <w:tcW w:w="2066" w:type="dxa"/>
-            <w:shd w:val="clear" w:color="auto" w:fill="BFBFBF" w:themeFill="background1" w:themeFillShade="BF"/>
-          </w:tcPr>
-          <w:p>
-            <w:pPr>
-              <w:rPr>
-                <w:b/>
-                <w:color w:val="000000" w:themeColor="text1"/>
-              </w:rPr>
-            </w:pPr>
-            <w:r>
-              <w:rPr>
-                <w:b/>
-                <w:color w:val="000000" w:themeColor="text1"/>
-              </w:rPr>
-              <w:t>Autor(es)</w:t>
-            </w:r>
-          </w:p>
-        </w:tc>
-        <w:tc>
-          <w:tcPr>
-            <w:tcW w:w="6636" w:type="dxa"/>
-            <w:gridSpan w:val="2"/>
-          </w:tcPr>
-          <w:p>
-            <w:pPr>
-              <w:rPr>
-                <w:i/>
-                <w:color w:val="000000" w:themeColor="text1"/>
-                <w:lang w:val="es-CR"/>
-              </w:rPr>
-            </w:pPr>
-            <w:r>
-              <w:rPr>
-                <w:i/>
-                <w:color w:val="000000" w:themeColor="text1"/>
-                <w:lang w:val="es-CR"/>
-              </w:rPr>
-              <w:t>Diana Castro Vargas</w:t>
-            </w:r>
-          </w:p>
-        </w:tc>
-      </w:tr>
-      <w:tr>
-        <w:tc>
-          <w:tcPr>
-            <w:tcW w:w="2066" w:type="dxa"/>
-            <w:shd w:val="clear" w:color="auto" w:fill="BFBFBF" w:themeFill="background1" w:themeFillShade="BF"/>
-          </w:tcPr>
-          <w:p>
-            <w:pPr>
-              <w:rPr>
-                <w:b/>
-                <w:color w:val="000000" w:themeColor="text1"/>
-              </w:rPr>
-            </w:pPr>
-            <w:r>
-              <w:rPr>
-                <w:b/>
-                <w:color w:val="000000" w:themeColor="text1"/>
-              </w:rPr>
-              <w:t>Tipo</w:t>
-            </w:r>
-          </w:p>
-        </w:tc>
-        <w:tc>
-          <w:tcPr>
-            <w:tcW w:w="6636" w:type="dxa"/>
-            <w:gridSpan w:val="2"/>
-          </w:tcPr>
-          <w:p>
-            <w:pPr>
-              <w:rPr>
-                <w:i/>
-                <w:color w:val="000000" w:themeColor="text1"/>
-              </w:rPr>
-            </w:pPr>
-            <w:r>
-              <w:rPr>
-                <w:i/>
-                <w:color w:val="000000" w:themeColor="text1"/>
-              </w:rPr>
-              <w:t>Primario</w:t>
-            </w:r>
-          </w:p>
-        </w:tc>
-      </w:tr>
-      <w:tr>
-        <w:tc>
-          <w:tcPr>
-            <w:tcW w:w="2066" w:type="dxa"/>
-            <w:shd w:val="clear" w:color="auto" w:fill="BFBFBF" w:themeFill="background1" w:themeFillShade="BF"/>
-          </w:tcPr>
-          <w:p>
-            <w:pPr>
-              <w:rPr>
-                <w:b/>
-                <w:color w:val="000000" w:themeColor="text1"/>
-              </w:rPr>
-            </w:pPr>
-            <w:r>
-              <w:rPr>
-                <w:b/>
-                <w:color w:val="000000" w:themeColor="text1"/>
-              </w:rPr>
-              <w:t>Dependencias</w:t>
-            </w:r>
-          </w:p>
-        </w:tc>
-        <w:tc>
-          <w:tcPr>
-            <w:tcW w:w="6636" w:type="dxa"/>
-            <w:gridSpan w:val="2"/>
-          </w:tcPr>
-          <w:p>
-            <w:pPr>
-              <w:rPr>
-                <w:i/>
-                <w:color w:val="000000" w:themeColor="text1"/>
-              </w:rPr>
-            </w:pPr>
-            <w:r>
-              <w:rPr>
-                <w:i/>
-                <w:color w:val="000000" w:themeColor="text1"/>
-              </w:rPr>
-              <w:t>RF-</w:t>
-            </w:r>
-          </w:p>
-        </w:tc>
-      </w:tr>
-      <w:tr>
-        <w:tc>
-          <w:tcPr>
-            <w:tcW w:w="2066" w:type="dxa"/>
-            <w:shd w:val="clear" w:color="auto" w:fill="BFBFBF" w:themeFill="background1" w:themeFillShade="BF"/>
-          </w:tcPr>
-          <w:p>
-            <w:pPr>
-              <w:rPr>
-                <w:b/>
-                <w:color w:val="000000" w:themeColor="text1"/>
-              </w:rPr>
-            </w:pPr>
-            <w:r>
-              <w:rPr>
-                <w:b/>
-                <w:color w:val="000000" w:themeColor="text1"/>
-              </w:rPr>
-              <w:t xml:space="preserve">Actores </w:t>
-            </w:r>
-          </w:p>
-        </w:tc>
-        <w:tc>
-          <w:tcPr>
-            <w:tcW w:w="6636" w:type="dxa"/>
-            <w:gridSpan w:val="2"/>
-          </w:tcPr>
-          <w:p>
-            <w:pPr>
-              <w:rPr>
-                <w:i/>
-                <w:color w:val="000000" w:themeColor="text1"/>
-              </w:rPr>
-            </w:pPr>
-            <w:r>
-              <w:rPr>
-                <w:i/>
-                <w:color w:val="000000" w:themeColor="text1"/>
-              </w:rPr>
-              <w:t>Cliente</w:t>
-            </w:r>
-          </w:p>
-        </w:tc>
-      </w:tr>
-      <w:tr>
-        <w:tc>
-          <w:tcPr>
-            <w:tcW w:w="2066" w:type="dxa"/>
-            <w:shd w:val="clear" w:color="auto" w:fill="BFBFBF" w:themeFill="background1" w:themeFillShade="BF"/>
-          </w:tcPr>
-          <w:p>
-            <w:pPr>
-              <w:rPr>
-                <w:b/>
-                <w:color w:val="000000" w:themeColor="text1"/>
-              </w:rPr>
-            </w:pPr>
-            <w:r>
-              <w:rPr>
-                <w:b/>
-                <w:color w:val="000000" w:themeColor="text1"/>
-              </w:rPr>
-              <w:t xml:space="preserve">Descripción </w:t>
-            </w:r>
-          </w:p>
-        </w:tc>
-        <w:tc>
-          <w:tcPr>
-            <w:tcW w:w="6636" w:type="dxa"/>
-            <w:gridSpan w:val="2"/>
-          </w:tcPr>
-          <w:p>
-            <w:pPr>
-              <w:rPr>
-                <w:bCs/>
-                <w:color w:val="000000" w:themeColor="text1"/>
-                <w:lang w:val="es-ES"/>
-              </w:rPr>
-            </w:pPr>
-            <w:r>
-              <w:rPr>
-                <w:i/>
-                <w:color w:val="000000" w:themeColor="text1"/>
-                <w:lang w:val="es-CR"/>
-              </w:rPr>
-              <w:t>Este caso de uso inicia cuando el usuario se encuentra dentro de la página de creación de cuenta. El usuario ingresa todos los datos requeridos y el sistema crea la cuenta y le permite ver su perfil de usuario.</w:t>
-            </w:r>
-          </w:p>
-        </w:tc>
-      </w:tr>
-      <w:tr>
-        <w:tc>
-          <w:tcPr>
-            <w:tcW w:w="8702" w:type="dxa"/>
-            <w:gridSpan w:val="3"/>
-            <w:shd w:val="clear" w:color="auto" w:fill="BFBFBF" w:themeFill="background1" w:themeFillShade="BF"/>
-          </w:tcPr>
-          <w:p>
-            <w:pPr>
-              <w:jc w:val="center"/>
-              <w:rPr>
-                <w:bCs/>
-                <w:color w:val="000000" w:themeColor="text1"/>
-              </w:rPr>
-            </w:pPr>
-            <w:r>
-              <w:rPr>
-                <w:b/>
-                <w:color w:val="000000" w:themeColor="text1"/>
-              </w:rPr>
-              <w:t>Curso Normal de eventos</w:t>
-            </w:r>
-          </w:p>
-        </w:tc>
-      </w:tr>
-      <w:tr>
-        <w:trPr>
-          <w:cantSplit/>
-          <w:trHeight w:val="233"/>
-        </w:trPr>
-        <w:tc>
-          <w:tcPr>
-            <w:tcW w:w="2066" w:type="dxa"/>
-            <w:vMerge w:val="restart"/>
-            <w:tcBorders>
-              <w:bottom w:val="nil"/>
-            </w:tcBorders>
-            <w:shd w:val="clear" w:color="auto" w:fill="BFBFBF" w:themeFill="background1" w:themeFillShade="BF"/>
-          </w:tcPr>
-          <w:p>
-            <w:pPr>
-              <w:rPr>
-                <w:b/>
-                <w:color w:val="000000" w:themeColor="text1"/>
-              </w:rPr>
-            </w:pPr>
-          </w:p>
-        </w:tc>
-        <w:tc>
-          <w:tcPr>
-            <w:tcW w:w="3297" w:type="dxa"/>
-            <w:shd w:val="clear" w:color="auto" w:fill="D9D9D9" w:themeFill="background1" w:themeFillShade="D9"/>
-          </w:tcPr>
-          <w:p>
-            <w:pPr>
-              <w:jc w:val="center"/>
-              <w:rPr>
-                <w:b/>
-                <w:color w:val="000000" w:themeColor="text1"/>
-              </w:rPr>
-            </w:pPr>
-            <w:r>
-              <w:rPr>
-                <w:b/>
-                <w:color w:val="000000" w:themeColor="text1"/>
-              </w:rPr>
-              <w:t>Actor</w:t>
-            </w:r>
-          </w:p>
-        </w:tc>
-        <w:tc>
-          <w:tcPr>
-            <w:tcW w:w="3339" w:type="dxa"/>
-            <w:shd w:val="clear" w:color="auto" w:fill="D9D9D9" w:themeFill="background1" w:themeFillShade="D9"/>
-          </w:tcPr>
-          <w:p>
-            <w:pPr>
-              <w:jc w:val="center"/>
-              <w:rPr>
-                <w:b/>
-                <w:bCs/>
-                <w:color w:val="000000" w:themeColor="text1"/>
-              </w:rPr>
-            </w:pPr>
-            <w:r>
-              <w:rPr>
-                <w:b/>
-                <w:bCs/>
-                <w:color w:val="000000" w:themeColor="text1"/>
-              </w:rPr>
-              <w:t>Sistema</w:t>
-            </w:r>
-          </w:p>
-        </w:tc>
-      </w:tr>
-      <w:tr>
-        <w:trPr>
-          <w:cantSplit/>
-          <w:trHeight w:val="352"/>
-        </w:trPr>
-        <w:tc>
-          <w:tcPr>
-            <w:tcW w:w="2066" w:type="dxa"/>
-            <w:vMerge/>
-            <w:tcBorders>
-              <w:bottom w:val="nil"/>
-            </w:tcBorders>
-            <w:shd w:val="clear" w:color="auto" w:fill="BFBFBF" w:themeFill="background1" w:themeFillShade="BF"/>
-          </w:tcPr>
-          <w:p>
-            <w:pPr>
-              <w:rPr>
-                <w:b/>
-                <w:color w:val="000000" w:themeColor="text1"/>
-              </w:rPr>
-            </w:pPr>
-          </w:p>
-        </w:tc>
-        <w:tc>
-          <w:tcPr>
-            <w:tcW w:w="3297" w:type="dxa"/>
-          </w:tcPr>
-          <w:p>
-            <w:pPr>
-              <w:rPr>
-                <w:bCs/>
-                <w:color w:val="000000" w:themeColor="text1"/>
-                <w:lang w:val="es-ES"/>
-              </w:rPr>
-            </w:pPr>
-            <w:r>
-              <w:rPr>
-                <w:color w:val="000000" w:themeColor="text1"/>
-                <w:lang w:val="es-ES"/>
-              </w:rPr>
-              <w:t>1.</w:t>
-            </w:r>
-            <w:r>
-              <w:rPr>
-                <w:bCs/>
-                <w:color w:val="000000" w:themeColor="text1"/>
-                <w:lang w:val="es-ES"/>
-              </w:rPr>
-              <w:t>Este caso de uso da inicio cuando el actor está en la página de crear cuenta de la aplicación.</w:t>
-            </w:r>
-          </w:p>
-        </w:tc>
-        <w:tc>
-          <w:tcPr>
-            <w:tcW w:w="3339" w:type="dxa"/>
-          </w:tcPr>
-          <w:p>
-            <w:pPr>
-              <w:rPr>
-                <w:bCs/>
-                <w:color w:val="000000" w:themeColor="text1"/>
-                <w:lang w:val="es-ES"/>
-              </w:rPr>
-            </w:pPr>
-            <w:r>
-              <w:rPr>
-                <w:color w:val="000000" w:themeColor="text1"/>
-                <w:lang w:val="es-ES"/>
-              </w:rPr>
-              <w:t xml:space="preserve">2. </w:t>
-            </w:r>
-            <w:r>
-              <w:rPr>
-                <w:bCs/>
-                <w:color w:val="000000" w:themeColor="text1"/>
-                <w:lang w:val="es-ES"/>
-              </w:rPr>
-              <w:t>El Sistema le muestra al actor el formulario que debe llenar con los campos requeridos.</w:t>
-            </w:r>
-          </w:p>
-        </w:tc>
-      </w:tr>
-      <w:tr>
-        <w:trPr>
-          <w:cantSplit/>
-          <w:trHeight w:val="352"/>
-        </w:trPr>
-        <w:tc>
-          <w:tcPr>
-            <w:tcW w:w="2066" w:type="dxa"/>
-            <w:vMerge/>
-            <w:tcBorders>
-              <w:bottom w:val="nil"/>
-            </w:tcBorders>
-            <w:shd w:val="clear" w:color="auto" w:fill="BFBFBF" w:themeFill="background1" w:themeFillShade="BF"/>
-          </w:tcPr>
-          <w:p>
-            <w:pPr>
-              <w:rPr>
-                <w:b/>
-                <w:color w:val="000000" w:themeColor="text1"/>
-                <w:lang w:val="es-ES"/>
-              </w:rPr>
-            </w:pPr>
-          </w:p>
-        </w:tc>
-        <w:tc>
-          <w:tcPr>
-            <w:tcW w:w="3297" w:type="dxa"/>
-          </w:tcPr>
-          <w:p>
-            <w:pPr>
-              <w:rPr>
-                <w:bCs/>
-                <w:color w:val="000000" w:themeColor="text1"/>
-                <w:lang w:val="es-ES"/>
-              </w:rPr>
-            </w:pPr>
-            <w:r>
-              <w:rPr>
-                <w:bCs/>
-                <w:color w:val="000000" w:themeColor="text1"/>
-                <w:lang w:val="es-ES"/>
-              </w:rPr>
-              <w:t>3.El actor llena todos los campos y presiona el botón de crear cuenta</w:t>
-            </w:r>
-          </w:p>
-        </w:tc>
-        <w:tc>
-          <w:tcPr>
-            <w:tcW w:w="3339" w:type="dxa"/>
-          </w:tcPr>
-          <w:p>
-            <w:pPr>
-              <w:rPr>
-                <w:bCs/>
-                <w:color w:val="000000" w:themeColor="text1"/>
-                <w:lang w:val="es-ES"/>
-              </w:rPr>
-            </w:pPr>
-            <w:r>
-              <w:rPr>
-                <w:bCs/>
-                <w:color w:val="000000" w:themeColor="text1"/>
-                <w:lang w:val="es-ES"/>
-              </w:rPr>
-              <w:t xml:space="preserve">5. El sistema verifica que toda la información requerida sea correcta, crea la cuenta de usuario y le muestra al actor su perfil. </w:t>
-            </w:r>
-          </w:p>
-        </w:tc>
-      </w:tr>
-      <w:tr>
-        <w:trPr>
-          <w:cantSplit/>
-          <w:trHeight w:val="225"/>
-        </w:trPr>
-        <w:tc>
-          <w:tcPr>
-            <w:tcW w:w="2066" w:type="dxa"/>
-            <w:vMerge w:val="restart"/>
-            <w:tcBorders>
-              <w:top w:val="nil"/>
-            </w:tcBorders>
-            <w:shd w:val="clear" w:color="auto" w:fill="BFBFBF" w:themeFill="background1" w:themeFillShade="BF"/>
-          </w:tcPr>
-          <w:p>
-            <w:pPr>
-              <w:rPr>
-                <w:b/>
-                <w:color w:val="000000" w:themeColor="text1"/>
-                <w:lang w:val="es-ES"/>
-              </w:rPr>
-            </w:pPr>
-          </w:p>
-        </w:tc>
-        <w:tc>
-          <w:tcPr>
-            <w:tcW w:w="6636" w:type="dxa"/>
-            <w:gridSpan w:val="2"/>
-            <w:tcBorders>
-              <w:bottom w:val="single" w:sz="4" w:space="0" w:color="auto"/>
-            </w:tcBorders>
-            <w:shd w:val="clear" w:color="auto" w:fill="BFBFBF" w:themeFill="background1" w:themeFillShade="BF"/>
-          </w:tcPr>
-          <w:p>
-            <w:pPr>
-              <w:pStyle w:val="titulo4"/>
-              <w:spacing w:line="240" w:lineRule="auto"/>
-              <w:rPr>
-                <w:color w:val="000000" w:themeColor="text1"/>
-                <w:sz w:val="22"/>
-                <w:szCs w:val="22"/>
-                <w:lang w:val="es-ES"/>
-              </w:rPr>
-            </w:pPr>
-            <w:r>
-              <w:rPr>
-                <w:color w:val="000000" w:themeColor="text1"/>
-                <w:sz w:val="22"/>
-                <w:szCs w:val="22"/>
-                <w:lang w:val="es-ES"/>
-              </w:rPr>
-              <w:t>Curso Alterno:</w:t>
-            </w:r>
-          </w:p>
-        </w:tc>
-      </w:tr>
-      <w:tr>
-        <w:trPr>
-          <w:cantSplit/>
-          <w:trHeight w:val="120"/>
-        </w:trPr>
-        <w:tc>
-          <w:tcPr>
-            <w:tcW w:w="2066" w:type="dxa"/>
-            <w:vMerge/>
-            <w:shd w:val="clear" w:color="auto" w:fill="BFBFBF" w:themeFill="background1" w:themeFillShade="BF"/>
-          </w:tcPr>
-          <w:p>
-            <w:pPr>
-              <w:rPr>
-                <w:b/>
-                <w:color w:val="000000" w:themeColor="text1"/>
-              </w:rPr>
-            </w:pPr>
-          </w:p>
-        </w:tc>
-        <w:tc>
-          <w:tcPr>
-            <w:tcW w:w="6636" w:type="dxa"/>
-            <w:gridSpan w:val="2"/>
-          </w:tcPr>
-          <w:p>
-            <w:pPr>
-              <w:rPr>
-                <w:bCs/>
-                <w:color w:val="000000" w:themeColor="text1"/>
-                <w:lang w:val="es-ES"/>
-              </w:rPr>
-            </w:pPr>
-            <w:r>
-              <w:rPr>
-                <w:bCs/>
-                <w:color w:val="000000" w:themeColor="text1"/>
-                <w:lang w:val="es-ES"/>
-              </w:rPr>
-              <w:t xml:space="preserve">4.El actor deja alguno de los campos en blanco. El sistema le resalta al actor los campos que debe llenar de fondo amarillo y un borde morado. El curso de eventos regresa al paso 3. </w:t>
-            </w:r>
-          </w:p>
-        </w:tc>
-      </w:tr>
-      <w:tr>
-        <w:trPr>
-          <w:cantSplit/>
-          <w:trHeight w:val="233"/>
-        </w:trPr>
-        <w:tc>
-          <w:tcPr>
-            <w:tcW w:w="2066" w:type="dxa"/>
-            <w:shd w:val="clear" w:color="auto" w:fill="BFBFBF" w:themeFill="background1" w:themeFillShade="BF"/>
-          </w:tcPr>
-          <w:p>
-            <w:pPr>
-              <w:rPr>
-                <w:b/>
-                <w:color w:val="000000" w:themeColor="text1"/>
-              </w:rPr>
-            </w:pPr>
-            <w:r>
-              <w:rPr>
-                <w:b/>
-                <w:color w:val="000000" w:themeColor="text1"/>
-              </w:rPr>
-              <w:t>Comentarios</w:t>
-            </w:r>
-          </w:p>
-        </w:tc>
-        <w:tc>
-          <w:tcPr>
-            <w:tcW w:w="6636" w:type="dxa"/>
-            <w:gridSpan w:val="2"/>
-          </w:tcPr>
-          <w:p>
-            <w:pPr>
-              <w:pStyle w:val="Heading3"/>
-              <w:rPr>
-                <w:color w:val="000000" w:themeColor="text1"/>
-                <w:sz w:val="22"/>
-                <w:szCs w:val="22"/>
-              </w:rPr>
-            </w:pPr>
-            <w:r>
-              <w:rPr>
-                <w:color w:val="000000" w:themeColor="text1"/>
-                <w:sz w:val="22"/>
-                <w:szCs w:val="22"/>
-              </w:rPr>
-              <w:t xml:space="preserve">Las validaciones necesarias incluyen los campos requeridos, la validación del formato de correo y del formato de cédula. </w:t>
-            </w:r>
-          </w:p>
-        </w:tc>
-      </w:tr>
-    </w:tbl>
-    <w:p>
-      <w:pPr>
-        <w:rPr>
-          <w:lang w:val="es-ES"/>
-        </w:rPr>
-      </w:pPr>
-    </w:p>
-    <w:p>
-      <w:pPr>
-        <w:rPr>
-          <w:lang w:val="es-ES"/>
-        </w:rPr>
-      </w:pPr>
-    </w:p>
-    <w:p>
-      <w:pPr>
-        <w:rPr>
-          <w:lang w:val="es-ES"/>
-        </w:rPr>
-      </w:pPr>
-    </w:p>
-    <w:p>
-      <w:pPr>
-        <w:rPr>
-          <w:lang w:val="es-ES"/>
-        </w:rPr>
-      </w:pPr>
-    </w:p>
-    <w:p>
-      <w:pPr>
-        <w:rPr>
-          <w:lang w:val="es-ES"/>
-        </w:rPr>
-      </w:pPr>
-    </w:p>
-    <w:p>
-      <w:pPr>
-        <w:rPr>
-          <w:lang w:val="es-ES"/>
-        </w:rPr>
-      </w:pPr>
-    </w:p>
-    <w:p>
-      <w:pPr>
-        <w:rPr>
-          <w:lang w:val="es-ES"/>
-        </w:rPr>
-      </w:pPr>
-    </w:p>
-    <w:p>
-      <w:pPr>
-        <w:rPr>
-          <w:lang w:val="es-ES"/>
-        </w:rPr>
-      </w:pPr>
-    </w:p>
-    <w:p>
-      <w:pPr>
-        <w:rPr>
-          <w:lang w:val="es-ES"/>
-        </w:rPr>
-      </w:pPr>
-    </w:p>
-    <w:p>
-      <w:pPr>
-        <w:rPr>
-          <w:lang w:val="es-ES"/>
-        </w:rPr>
-      </w:pPr>
-    </w:p>
-    <w:p>
-      <w:pPr>
-        <w:rPr>
-          <w:lang w:val="es-ES"/>
-        </w:rPr>
-      </w:pPr>
-    </w:p>
-    <w:p>
-      <w:pPr>
-        <w:rPr>
-          <w:lang w:val="es-ES"/>
-        </w:rPr>
-      </w:pPr>
-    </w:p>
-    <w:p>
-      <w:pPr>
-        <w:rPr>
-          <w:lang w:val="es-ES"/>
-        </w:rPr>
-      </w:pPr>
+        <w:t>Casos de uso formato expandido</w:t>
+      </w:r>
+      <w:bookmarkEnd w:id="4"/>
     </w:p>
     <w:p>
       <w:pPr>
@@ -2442,8 +2047,14 @@
                 <w:b/>
                 <w:color w:val="000000" w:themeColor="text1"/>
               </w:rPr>
-              <w:lastRenderedPageBreak/>
-              <w:t>UC-07</w:t>
+              <w:t>UC-0</w:t>
+            </w:r>
+            <w:r>
+              <w:rPr>
+                <w:b/>
+                <w:color w:val="000000" w:themeColor="text1"/>
+              </w:rPr>
+              <w:t>6</w:t>
             </w:r>
           </w:p>
         </w:tc>
@@ -2455,24 +2066,17 @@
           </w:tcPr>
           <w:p>
             <w:pPr>
-              <w:pStyle w:val="Heading3"/>
               <w:rPr>
                 <w:b/>
                 <w:bCs/>
-                <w:color w:val="000000" w:themeColor="text1"/>
-                <w:sz w:val="22"/>
-                <w:szCs w:val="22"/>
               </w:rPr>
             </w:pPr>
             <w:r>
               <w:rPr>
                 <w:b/>
                 <w:bCs/>
-                <w:color w:val="000000" w:themeColor="text1"/>
-                <w:sz w:val="22"/>
-                <w:szCs w:val="22"/>
-              </w:rPr>
-              <w:t>Modificar perfil del usuario cliente</w:t>
+              </w:rPr>
+              <w:t>Crear Cuenta Usuario Cliente</w:t>
             </w:r>
           </w:p>
         </w:tc>
@@ -2742,7 +2346,7 @@
                 <w:color w:val="000000" w:themeColor="text1"/>
                 <w:lang w:val="es-CR"/>
               </w:rPr>
-              <w:t>Este caso de uso inicia cuando el usuario se encuentra dentro de la página de creación de perfil de usuario. El usuario ya ha ingresado todos los datos requeridos para iniciar sesión y el sistema le permite ver su perfil de usuario.</w:t>
+              <w:t>Este caso de uso inicia cuando el usuario se encuentra dentro de la página de creación de cuenta. El usuario ingresa todos los datos requeridos y el sistema crea la cuenta y le permite ver su perfil de usuario.</w:t>
             </w:r>
           </w:p>
         </w:tc>
@@ -2890,7 +2494,7 @@
                 <w:color w:val="000000" w:themeColor="text1"/>
                 <w:lang w:val="es-ES"/>
               </w:rPr>
-              <w:t>Este caso de uso da inicio cuando el actor está en la página de perfil de usuario de la aplicación.</w:t>
+              <w:t>Este caso de uso da inicio cuando el actor está en la página de crear cuenta de la aplicación.</w:t>
             </w:r>
           </w:p>
         </w:tc>
@@ -2919,7 +2523,7 @@
                 <w:color w:val="000000" w:themeColor="text1"/>
                 <w:lang w:val="es-ES"/>
               </w:rPr>
-              <w:t>El Sistema le muestra al actor sus datos de perfil y las opciones para modificarlos.</w:t>
+              <w:t>El Sistema le muestra al actor el formulario que debe llenar con los campos requeridos.</w:t>
             </w:r>
           </w:p>
         </w:tc>
@@ -2966,7 +2570,7 @@
                 <w:color w:val="000000" w:themeColor="text1"/>
                 <w:lang w:val="es-ES"/>
               </w:rPr>
-              <w:t>3.El actor presiona el botón de editar perfil.</w:t>
+              <w:t>3.El actor llena todos los campos y presiona el botón de crear cuenta</w:t>
             </w:r>
           </w:p>
         </w:tc>
@@ -2988,76 +2592,7 @@
                 <w:color w:val="000000" w:themeColor="text1"/>
                 <w:lang w:val="es-ES"/>
               </w:rPr>
-              <w:t xml:space="preserve">4. El sistema le muestra al actor el formulario donde puede editar los datos permitidos para editar. </w:t>
-            </w:r>
-          </w:p>
-        </w:tc>
-      </w:tr>
-      <w:tr>
-        <w:trPr>
-          <w:cantSplit/>
-          <w:trHeight w:val="352"/>
-        </w:trPr>
-        <w:tc>
-          <w:tcPr>
-            <w:tcW w:w="2066" w:type="dxa"/>
-            <w:vMerge/>
-            <w:tcBorders>
-              <w:bottom w:val="nil"/>
-            </w:tcBorders>
-            <w:shd w:val="clear" w:color="auto" w:fill="BFBFBF" w:themeFill="background1" w:themeFillShade="BF"/>
-          </w:tcPr>
-          <w:p>
-            <w:pPr>
-              <w:rPr>
-                <w:b/>
-                <w:color w:val="000000" w:themeColor="text1"/>
-                <w:lang w:val="es-ES"/>
-              </w:rPr>
-            </w:pPr>
-          </w:p>
-        </w:tc>
-        <w:tc>
-          <w:tcPr>
-            <w:tcW w:w="3297" w:type="dxa"/>
-          </w:tcPr>
-          <w:p>
-            <w:pPr>
-              <w:rPr>
-                <w:bCs/>
-                <w:color w:val="000000" w:themeColor="text1"/>
-                <w:lang w:val="es-ES"/>
-              </w:rPr>
-            </w:pPr>
-            <w:r>
-              <w:rPr>
-                <w:bCs/>
-                <w:color w:val="000000" w:themeColor="text1"/>
-                <w:lang w:val="es-ES"/>
-              </w:rPr>
-              <w:t>5.El actor llena los campos y presiona el botón guardar cambios.</w:t>
-            </w:r>
-          </w:p>
-        </w:tc>
-        <w:tc>
-          <w:tcPr>
-            <w:tcW w:w="3339" w:type="dxa"/>
-          </w:tcPr>
-          <w:p>
-            <w:pPr>
-              <w:rPr>
-                <w:bCs/>
-                <w:color w:val="000000" w:themeColor="text1"/>
-                <w:lang w:val="es-ES"/>
-              </w:rPr>
-            </w:pPr>
-            <w:r>
-              <w:rPr>
-                <w:bCs/>
-                <w:color w:val="000000" w:themeColor="text1"/>
-                <w:lang w:val="es-ES"/>
-              </w:rPr>
-              <w:t>7. El sistema verifica que los campos requeridos sean correctos y guarda los cambios en el perfil de usuario.</w:t>
+              <w:t>5. El sistema verifica que toda la información requerida sea correcta, crea la cuenta de usuario y le muestra al actor su perfil.</w:t>
             </w:r>
           </w:p>
         </w:tc>
@@ -3162,7 +2697,7 @@
                 <w:color w:val="000000" w:themeColor="text1"/>
                 <w:lang w:val="es-ES"/>
               </w:rPr>
-              <w:t xml:space="preserve">6.El actor deja alguno de los campos en blanco. El sistema le resalta al actor los campos que debe llenar de fondo amarillo y un borde morado. El curso de eventos regresa al paso 5. </w:t>
+              <w:t>4.El actor deja alguno de los campos en blanco. El sistema le resalta al actor los campos que debe llenar de fondo amarillo y un borde morado. El curso de eventos regresa al paso 3.</w:t>
             </w:r>
           </w:p>
         </w:tc>
@@ -3199,12 +2734,826 @@
             <w:gridSpan w:val="2"/>
           </w:tcPr>
           <w:p>
+            <w:r>
+              <w:t xml:space="preserve">Las validaciones necesarias incluyen los campos requeridos, la validación del formato de correo y del formato de cédula. </w:t>
+            </w:r>
+          </w:p>
+        </w:tc>
+      </w:tr>
+    </w:tbl>
+    <w:p/>
+    <w:p>
+      <w:pPr>
+        <w:rPr>
+          <w:lang w:val="es-ES"/>
+        </w:rPr>
+      </w:pPr>
+    </w:p>
+    <w:p>
+      <w:pPr>
+        <w:rPr>
+          <w:lang w:val="es-ES"/>
+        </w:rPr>
+      </w:pPr>
+    </w:p>
+    <w:p>
+      <w:pPr>
+        <w:rPr>
+          <w:lang w:val="es-ES"/>
+        </w:rPr>
+      </w:pPr>
+    </w:p>
+    <w:p>
+      <w:pPr>
+        <w:rPr>
+          <w:lang w:val="es-ES"/>
+        </w:rPr>
+      </w:pPr>
+    </w:p>
+    <w:p>
+      <w:pPr>
+        <w:rPr>
+          <w:lang w:val="es-ES"/>
+        </w:rPr>
+      </w:pPr>
+    </w:p>
+    <w:p>
+      <w:pPr>
+        <w:rPr>
+          <w:lang w:val="es-ES"/>
+        </w:rPr>
+      </w:pPr>
+    </w:p>
+    <w:p>
+      <w:pPr>
+        <w:rPr>
+          <w:lang w:val="es-ES"/>
+        </w:rPr>
+      </w:pPr>
+    </w:p>
+    <w:p>
+      <w:pPr>
+        <w:rPr>
+          <w:lang w:val="es-ES"/>
+        </w:rPr>
+      </w:pPr>
+    </w:p>
+    <w:p>
+      <w:pPr>
+        <w:rPr>
+          <w:lang w:val="es-ES"/>
+        </w:rPr>
+      </w:pPr>
+    </w:p>
+    <w:p>
+      <w:pPr>
+        <w:rPr>
+          <w:lang w:val="es-ES"/>
+        </w:rPr>
+      </w:pPr>
+    </w:p>
+    <w:p>
+      <w:pPr>
+        <w:rPr>
+          <w:lang w:val="es-ES"/>
+        </w:rPr>
+      </w:pPr>
+    </w:p>
+    <w:p>
+      <w:pPr>
+        <w:rPr>
+          <w:lang w:val="es-ES"/>
+        </w:rPr>
+      </w:pPr>
+    </w:p>
+    <w:p>
+      <w:pPr>
+        <w:rPr>
+          <w:lang w:val="es-ES"/>
+        </w:rPr>
+      </w:pPr>
+    </w:p>
+    <w:p>
+      <w:pPr>
+        <w:rPr>
+          <w:lang w:val="es-ES"/>
+        </w:rPr>
+      </w:pPr>
+    </w:p>
+    <w:p>
+      <w:pPr>
+        <w:rPr>
+          <w:lang w:val="es-ES"/>
+        </w:rPr>
+      </w:pPr>
+    </w:p>
+    <w:p>
+      <w:pPr>
+        <w:rPr>
+          <w:lang w:val="es-ES"/>
+        </w:rPr>
+      </w:pPr>
+    </w:p>
+    <w:tbl>
+      <w:tblPr>
+        <w:tblW w:w="0" w:type="auto"/>
+        <w:tblInd w:w="-72" w:type="dxa"/>
+        <w:tblBorders>
+          <w:top w:val="single" w:sz="4" w:space="0" w:color="auto"/>
+          <w:left w:val="single" w:sz="4" w:space="0" w:color="auto"/>
+          <w:bottom w:val="single" w:sz="4" w:space="0" w:color="auto"/>
+          <w:right w:val="single" w:sz="4" w:space="0" w:color="auto"/>
+          <w:insideH w:val="single" w:sz="4" w:space="0" w:color="auto"/>
+          <w:insideV w:val="single" w:sz="4" w:space="0" w:color="auto"/>
+        </w:tblBorders>
+        <w:tblLook w:val="01E0" w:firstRow="1" w:lastRow="1" w:firstColumn="1" w:lastColumn="1" w:noHBand="0" w:noVBand="0"/>
+      </w:tblPr>
+      <w:tblGrid>
+        <w:gridCol w:w="2066"/>
+        <w:gridCol w:w="3297"/>
+        <w:gridCol w:w="3339"/>
+      </w:tblGrid>
+      <w:tr>
+        <w:trPr>
+          <w:trHeight w:val="274"/>
+        </w:trPr>
+        <w:tc>
+          <w:tcPr>
+            <w:tcW w:w="2066" w:type="dxa"/>
+            <w:shd w:val="clear" w:color="auto" w:fill="BFBFBF" w:themeFill="background1" w:themeFillShade="BF"/>
+          </w:tcPr>
+          <w:p>
             <w:pPr>
-              <w:pStyle w:val="Heading3"/>
+              <w:rPr>
+                <w:b/>
+                <w:color w:val="000000" w:themeColor="text1"/>
+              </w:rPr>
+            </w:pPr>
+            <w:r>
+              <w:rPr>
+                <w:b/>
+                <w:color w:val="000000" w:themeColor="text1"/>
+              </w:rPr>
+              <w:lastRenderedPageBreak/>
+              <w:t>UC-07</w:t>
+            </w:r>
+          </w:p>
+        </w:tc>
+        <w:tc>
+          <w:tcPr>
+            <w:tcW w:w="6636" w:type="dxa"/>
+            <w:gridSpan w:val="2"/>
+            <w:shd w:val="clear" w:color="auto" w:fill="BFBFBF" w:themeFill="background1" w:themeFillShade="BF"/>
+          </w:tcPr>
+          <w:p>
+            <w:pPr>
+              <w:rPr>
+                <w:b/>
+                <w:bCs/>
+              </w:rPr>
+            </w:pPr>
+            <w:r>
+              <w:rPr>
+                <w:b/>
+                <w:bCs/>
+              </w:rPr>
+              <w:t>Modificar perfil del usuario cliente</w:t>
+            </w:r>
+          </w:p>
+        </w:tc>
+      </w:tr>
+      <w:tr>
+        <w:tc>
+          <w:tcPr>
+            <w:tcW w:w="2066" w:type="dxa"/>
+            <w:shd w:val="clear" w:color="auto" w:fill="BFBFBF" w:themeFill="background1" w:themeFillShade="BF"/>
+          </w:tcPr>
+          <w:p>
+            <w:pPr>
+              <w:rPr>
+                <w:b/>
+                <w:color w:val="000000" w:themeColor="text1"/>
+              </w:rPr>
+            </w:pPr>
+            <w:r>
+              <w:rPr>
+                <w:b/>
+                <w:color w:val="000000" w:themeColor="text1"/>
+              </w:rPr>
+              <w:t>Versión</w:t>
+            </w:r>
+          </w:p>
+        </w:tc>
+        <w:tc>
+          <w:tcPr>
+            <w:tcW w:w="6636" w:type="dxa"/>
+            <w:gridSpan w:val="2"/>
+          </w:tcPr>
+          <w:p>
+            <w:pPr>
+              <w:rPr>
+                <w:i/>
+                <w:color w:val="000000" w:themeColor="text1"/>
+                <w:lang w:val="es-CR"/>
+              </w:rPr>
+            </w:pPr>
+            <w:r>
+              <w:rPr>
+                <w:i/>
+                <w:color w:val="000000" w:themeColor="text1"/>
+                <w:lang w:val="es-CR"/>
+              </w:rPr>
+              <w:t>1</w:t>
+            </w:r>
+          </w:p>
+        </w:tc>
+      </w:tr>
+      <w:tr>
+        <w:tc>
+          <w:tcPr>
+            <w:tcW w:w="2066" w:type="dxa"/>
+            <w:shd w:val="clear" w:color="auto" w:fill="BFBFBF" w:themeFill="background1" w:themeFillShade="BF"/>
+          </w:tcPr>
+          <w:p>
+            <w:pPr>
+              <w:rPr>
+                <w:b/>
+                <w:color w:val="000000" w:themeColor="text1"/>
+              </w:rPr>
+            </w:pPr>
+            <w:r>
+              <w:rPr>
+                <w:b/>
+                <w:color w:val="000000" w:themeColor="text1"/>
+              </w:rPr>
+              <w:t>Autor(es)</w:t>
+            </w:r>
+          </w:p>
+        </w:tc>
+        <w:tc>
+          <w:tcPr>
+            <w:tcW w:w="6636" w:type="dxa"/>
+            <w:gridSpan w:val="2"/>
+          </w:tcPr>
+          <w:p>
+            <w:pPr>
+              <w:rPr>
+                <w:i/>
+                <w:color w:val="000000" w:themeColor="text1"/>
+                <w:lang w:val="es-CR"/>
+              </w:rPr>
+            </w:pPr>
+            <w:r>
+              <w:rPr>
+                <w:i/>
+                <w:color w:val="000000" w:themeColor="text1"/>
+                <w:lang w:val="es-CR"/>
+              </w:rPr>
+              <w:t>Diana Castro Vargas</w:t>
+            </w:r>
+          </w:p>
+        </w:tc>
+      </w:tr>
+      <w:tr>
+        <w:tc>
+          <w:tcPr>
+            <w:tcW w:w="2066" w:type="dxa"/>
+            <w:shd w:val="clear" w:color="auto" w:fill="BFBFBF" w:themeFill="background1" w:themeFillShade="BF"/>
+          </w:tcPr>
+          <w:p>
+            <w:pPr>
+              <w:rPr>
+                <w:b/>
+                <w:color w:val="000000" w:themeColor="text1"/>
+              </w:rPr>
+            </w:pPr>
+            <w:r>
+              <w:rPr>
+                <w:b/>
+                <w:color w:val="000000" w:themeColor="text1"/>
+              </w:rPr>
+              <w:t>Tipo</w:t>
+            </w:r>
+          </w:p>
+        </w:tc>
+        <w:tc>
+          <w:tcPr>
+            <w:tcW w:w="6636" w:type="dxa"/>
+            <w:gridSpan w:val="2"/>
+          </w:tcPr>
+          <w:p>
+            <w:pPr>
+              <w:rPr>
+                <w:i/>
+                <w:color w:val="000000" w:themeColor="text1"/>
+              </w:rPr>
+            </w:pPr>
+            <w:r>
+              <w:rPr>
+                <w:i/>
+                <w:color w:val="000000" w:themeColor="text1"/>
+              </w:rPr>
+              <w:t>Primario</w:t>
+            </w:r>
+          </w:p>
+        </w:tc>
+      </w:tr>
+      <w:tr>
+        <w:tc>
+          <w:tcPr>
+            <w:tcW w:w="2066" w:type="dxa"/>
+            <w:shd w:val="clear" w:color="auto" w:fill="BFBFBF" w:themeFill="background1" w:themeFillShade="BF"/>
+          </w:tcPr>
+          <w:p>
+            <w:pPr>
+              <w:rPr>
+                <w:b/>
+                <w:color w:val="000000" w:themeColor="text1"/>
+              </w:rPr>
+            </w:pPr>
+            <w:r>
+              <w:rPr>
+                <w:b/>
+                <w:color w:val="000000" w:themeColor="text1"/>
+              </w:rPr>
+              <w:t>Dependencias</w:t>
+            </w:r>
+          </w:p>
+        </w:tc>
+        <w:tc>
+          <w:tcPr>
+            <w:tcW w:w="6636" w:type="dxa"/>
+            <w:gridSpan w:val="2"/>
+          </w:tcPr>
+          <w:p>
+            <w:pPr>
+              <w:rPr>
+                <w:i/>
+                <w:color w:val="000000" w:themeColor="text1"/>
+              </w:rPr>
+            </w:pPr>
+            <w:r>
+              <w:rPr>
+                <w:i/>
+                <w:color w:val="000000" w:themeColor="text1"/>
+              </w:rPr>
+              <w:t>RF-</w:t>
+            </w:r>
+          </w:p>
+        </w:tc>
+      </w:tr>
+      <w:tr>
+        <w:tc>
+          <w:tcPr>
+            <w:tcW w:w="2066" w:type="dxa"/>
+            <w:shd w:val="clear" w:color="auto" w:fill="BFBFBF" w:themeFill="background1" w:themeFillShade="BF"/>
+          </w:tcPr>
+          <w:p>
+            <w:pPr>
+              <w:rPr>
+                <w:b/>
+                <w:color w:val="000000" w:themeColor="text1"/>
+              </w:rPr>
+            </w:pPr>
+            <w:r>
+              <w:rPr>
+                <w:b/>
+                <w:color w:val="000000" w:themeColor="text1"/>
+              </w:rPr>
+              <w:t xml:space="preserve">Actores </w:t>
+            </w:r>
+          </w:p>
+        </w:tc>
+        <w:tc>
+          <w:tcPr>
+            <w:tcW w:w="6636" w:type="dxa"/>
+            <w:gridSpan w:val="2"/>
+          </w:tcPr>
+          <w:p>
+            <w:pPr>
+              <w:rPr>
+                <w:i/>
+                <w:color w:val="000000" w:themeColor="text1"/>
+              </w:rPr>
+            </w:pPr>
+            <w:r>
+              <w:rPr>
+                <w:i/>
+                <w:color w:val="000000" w:themeColor="text1"/>
+              </w:rPr>
+              <w:t>Cliente</w:t>
+            </w:r>
+          </w:p>
+        </w:tc>
+      </w:tr>
+      <w:tr>
+        <w:tc>
+          <w:tcPr>
+            <w:tcW w:w="2066" w:type="dxa"/>
+            <w:shd w:val="clear" w:color="auto" w:fill="BFBFBF" w:themeFill="background1" w:themeFillShade="BF"/>
+          </w:tcPr>
+          <w:p>
+            <w:pPr>
+              <w:rPr>
+                <w:b/>
+                <w:color w:val="000000" w:themeColor="text1"/>
+              </w:rPr>
+            </w:pPr>
+            <w:r>
+              <w:rPr>
+                <w:b/>
+                <w:color w:val="000000" w:themeColor="text1"/>
+              </w:rPr>
+              <w:t xml:space="preserve">Descripción </w:t>
+            </w:r>
+          </w:p>
+        </w:tc>
+        <w:tc>
+          <w:tcPr>
+            <w:tcW w:w="6636" w:type="dxa"/>
+            <w:gridSpan w:val="2"/>
+          </w:tcPr>
+          <w:p>
+            <w:pPr>
+              <w:rPr>
+                <w:bCs/>
+                <w:color w:val="000000" w:themeColor="text1"/>
+                <w:lang w:val="es-ES"/>
+              </w:rPr>
+            </w:pPr>
+            <w:r>
+              <w:rPr>
+                <w:i/>
+                <w:color w:val="000000" w:themeColor="text1"/>
+                <w:lang w:val="es-CR"/>
+              </w:rPr>
+              <w:t>Este caso de uso inicia cuando el usuario se encuentra dentro de la página de creación de perfil de usuario. El usuario ya ha ingresado todos los datos requeridos para iniciar sesión y el sistema le permite ver su perfil de usuario.</w:t>
+            </w:r>
+          </w:p>
+        </w:tc>
+      </w:tr>
+      <w:tr>
+        <w:tc>
+          <w:tcPr>
+            <w:tcW w:w="8702" w:type="dxa"/>
+            <w:gridSpan w:val="3"/>
+            <w:shd w:val="clear" w:color="auto" w:fill="BFBFBF" w:themeFill="background1" w:themeFillShade="BF"/>
+          </w:tcPr>
+          <w:p>
+            <w:pPr>
+              <w:jc w:val="center"/>
+              <w:rPr>
+                <w:bCs/>
+                <w:color w:val="000000" w:themeColor="text1"/>
+              </w:rPr>
+            </w:pPr>
+            <w:r>
+              <w:rPr>
+                <w:b/>
+                <w:color w:val="000000" w:themeColor="text1"/>
+              </w:rPr>
+              <w:t>Curso Normal de eventos</w:t>
+            </w:r>
+          </w:p>
+        </w:tc>
+      </w:tr>
+      <w:tr>
+        <w:trPr>
+          <w:cantSplit/>
+          <w:trHeight w:val="233"/>
+        </w:trPr>
+        <w:tc>
+          <w:tcPr>
+            <w:tcW w:w="2066" w:type="dxa"/>
+            <w:vMerge w:val="restart"/>
+            <w:tcBorders>
+              <w:bottom w:val="nil"/>
+            </w:tcBorders>
+            <w:shd w:val="clear" w:color="auto" w:fill="BFBFBF" w:themeFill="background1" w:themeFillShade="BF"/>
+          </w:tcPr>
+          <w:p>
+            <w:pPr>
+              <w:rPr>
+                <w:b/>
+                <w:color w:val="000000" w:themeColor="text1"/>
+              </w:rPr>
+            </w:pPr>
+          </w:p>
+        </w:tc>
+        <w:tc>
+          <w:tcPr>
+            <w:tcW w:w="3297" w:type="dxa"/>
+            <w:shd w:val="clear" w:color="auto" w:fill="D9D9D9" w:themeFill="background1" w:themeFillShade="D9"/>
+          </w:tcPr>
+          <w:p>
+            <w:pPr>
+              <w:jc w:val="center"/>
+              <w:rPr>
+                <w:b/>
+                <w:color w:val="000000" w:themeColor="text1"/>
+              </w:rPr>
+            </w:pPr>
+            <w:r>
+              <w:rPr>
+                <w:b/>
+                <w:color w:val="000000" w:themeColor="text1"/>
+              </w:rPr>
+              <w:t>Actor</w:t>
+            </w:r>
+          </w:p>
+        </w:tc>
+        <w:tc>
+          <w:tcPr>
+            <w:tcW w:w="3339" w:type="dxa"/>
+            <w:shd w:val="clear" w:color="auto" w:fill="D9D9D9" w:themeFill="background1" w:themeFillShade="D9"/>
+          </w:tcPr>
+          <w:p>
+            <w:pPr>
+              <w:jc w:val="center"/>
+              <w:rPr>
+                <w:b/>
+                <w:bCs/>
+                <w:color w:val="000000" w:themeColor="text1"/>
+              </w:rPr>
+            </w:pPr>
+            <w:r>
+              <w:rPr>
+                <w:b/>
+                <w:bCs/>
+                <w:color w:val="000000" w:themeColor="text1"/>
+              </w:rPr>
+              <w:t>Sistema</w:t>
+            </w:r>
+          </w:p>
+        </w:tc>
+      </w:tr>
+      <w:tr>
+        <w:trPr>
+          <w:cantSplit/>
+          <w:trHeight w:val="352"/>
+        </w:trPr>
+        <w:tc>
+          <w:tcPr>
+            <w:tcW w:w="2066" w:type="dxa"/>
+            <w:vMerge/>
+            <w:tcBorders>
+              <w:bottom w:val="nil"/>
+            </w:tcBorders>
+            <w:shd w:val="clear" w:color="auto" w:fill="BFBFBF" w:themeFill="background1" w:themeFillShade="BF"/>
+          </w:tcPr>
+          <w:p>
+            <w:pPr>
+              <w:rPr>
+                <w:b/>
+                <w:color w:val="000000" w:themeColor="text1"/>
+              </w:rPr>
+            </w:pPr>
+          </w:p>
+        </w:tc>
+        <w:tc>
+          <w:tcPr>
+            <w:tcW w:w="3297" w:type="dxa"/>
+          </w:tcPr>
+          <w:p>
+            <w:pPr>
+              <w:rPr>
+                <w:bCs/>
+                <w:color w:val="000000" w:themeColor="text1"/>
+                <w:lang w:val="es-ES"/>
+              </w:rPr>
+            </w:pPr>
+            <w:r>
+              <w:rPr>
+                <w:color w:val="000000" w:themeColor="text1"/>
+                <w:lang w:val="es-ES"/>
+              </w:rPr>
+              <w:t>1.</w:t>
+            </w:r>
+            <w:r>
+              <w:rPr>
+                <w:bCs/>
+                <w:color w:val="000000" w:themeColor="text1"/>
+                <w:lang w:val="es-ES"/>
+              </w:rPr>
+              <w:t>Este caso de uso da inicio cuando el actor está en la página de perfil de usuario de la aplicación.</w:t>
+            </w:r>
+          </w:p>
+        </w:tc>
+        <w:tc>
+          <w:tcPr>
+            <w:tcW w:w="3339" w:type="dxa"/>
+          </w:tcPr>
+          <w:p>
+            <w:pPr>
+              <w:rPr>
+                <w:bCs/>
+                <w:color w:val="000000" w:themeColor="text1"/>
+                <w:lang w:val="es-ES"/>
+              </w:rPr>
+            </w:pPr>
+            <w:r>
+              <w:rPr>
+                <w:color w:val="000000" w:themeColor="text1"/>
+                <w:lang w:val="es-ES"/>
+              </w:rPr>
+              <w:t xml:space="preserve">2. </w:t>
+            </w:r>
+            <w:r>
+              <w:rPr>
+                <w:bCs/>
+                <w:color w:val="000000" w:themeColor="text1"/>
+                <w:lang w:val="es-ES"/>
+              </w:rPr>
+              <w:t>El Sistema le muestra al actor sus datos de perfil y las opciones para modificarlos.</w:t>
+            </w:r>
+          </w:p>
+        </w:tc>
+      </w:tr>
+      <w:tr>
+        <w:trPr>
+          <w:cantSplit/>
+          <w:trHeight w:val="352"/>
+        </w:trPr>
+        <w:tc>
+          <w:tcPr>
+            <w:tcW w:w="2066" w:type="dxa"/>
+            <w:vMerge/>
+            <w:tcBorders>
+              <w:bottom w:val="nil"/>
+            </w:tcBorders>
+            <w:shd w:val="clear" w:color="auto" w:fill="BFBFBF" w:themeFill="background1" w:themeFillShade="BF"/>
+          </w:tcPr>
+          <w:p>
+            <w:pPr>
+              <w:rPr>
+                <w:b/>
+                <w:color w:val="000000" w:themeColor="text1"/>
+                <w:lang w:val="es-ES"/>
+              </w:rPr>
+            </w:pPr>
+          </w:p>
+        </w:tc>
+        <w:tc>
+          <w:tcPr>
+            <w:tcW w:w="3297" w:type="dxa"/>
+          </w:tcPr>
+          <w:p>
+            <w:pPr>
+              <w:rPr>
+                <w:bCs/>
+                <w:color w:val="000000" w:themeColor="text1"/>
+                <w:lang w:val="es-ES"/>
+              </w:rPr>
+            </w:pPr>
+            <w:r>
+              <w:rPr>
+                <w:bCs/>
+                <w:color w:val="000000" w:themeColor="text1"/>
+                <w:lang w:val="es-ES"/>
+              </w:rPr>
+              <w:t>3.El actor presiona el botón de editar perfil.</w:t>
+            </w:r>
+          </w:p>
+        </w:tc>
+        <w:tc>
+          <w:tcPr>
+            <w:tcW w:w="3339" w:type="dxa"/>
+          </w:tcPr>
+          <w:p>
+            <w:pPr>
+              <w:rPr>
+                <w:bCs/>
+                <w:color w:val="000000" w:themeColor="text1"/>
+                <w:lang w:val="es-ES"/>
+              </w:rPr>
+            </w:pPr>
+            <w:r>
+              <w:rPr>
+                <w:bCs/>
+                <w:color w:val="000000" w:themeColor="text1"/>
+                <w:lang w:val="es-ES"/>
+              </w:rPr>
+              <w:t xml:space="preserve">4. El sistema le muestra al actor el formulario donde puede editar los datos permitidos para editar. </w:t>
+            </w:r>
+          </w:p>
+        </w:tc>
+      </w:tr>
+      <w:tr>
+        <w:trPr>
+          <w:cantSplit/>
+          <w:trHeight w:val="352"/>
+        </w:trPr>
+        <w:tc>
+          <w:tcPr>
+            <w:tcW w:w="2066" w:type="dxa"/>
+            <w:vMerge/>
+            <w:tcBorders>
+              <w:bottom w:val="nil"/>
+            </w:tcBorders>
+            <w:shd w:val="clear" w:color="auto" w:fill="BFBFBF" w:themeFill="background1" w:themeFillShade="BF"/>
+          </w:tcPr>
+          <w:p>
+            <w:pPr>
+              <w:rPr>
+                <w:b/>
+                <w:color w:val="000000" w:themeColor="text1"/>
+                <w:lang w:val="es-ES"/>
+              </w:rPr>
+            </w:pPr>
+          </w:p>
+        </w:tc>
+        <w:tc>
+          <w:tcPr>
+            <w:tcW w:w="3297" w:type="dxa"/>
+          </w:tcPr>
+          <w:p>
+            <w:pPr>
+              <w:rPr>
+                <w:bCs/>
+                <w:color w:val="000000" w:themeColor="text1"/>
+                <w:lang w:val="es-ES"/>
+              </w:rPr>
+            </w:pPr>
+            <w:r>
+              <w:rPr>
+                <w:bCs/>
+                <w:color w:val="000000" w:themeColor="text1"/>
+                <w:lang w:val="es-ES"/>
+              </w:rPr>
+              <w:t>5.El actor llena los campos y presiona el botón guardar cambios.</w:t>
+            </w:r>
+          </w:p>
+        </w:tc>
+        <w:tc>
+          <w:tcPr>
+            <w:tcW w:w="3339" w:type="dxa"/>
+          </w:tcPr>
+          <w:p>
+            <w:pPr>
+              <w:rPr>
+                <w:bCs/>
+                <w:color w:val="000000" w:themeColor="text1"/>
+                <w:lang w:val="es-ES"/>
+              </w:rPr>
+            </w:pPr>
+            <w:r>
+              <w:rPr>
+                <w:bCs/>
+                <w:color w:val="000000" w:themeColor="text1"/>
+                <w:lang w:val="es-ES"/>
+              </w:rPr>
+              <w:t>7. El sistema verifica que los campos requeridos sean correctos y guarda los cambios en el perfil de usuario.</w:t>
+            </w:r>
+          </w:p>
+        </w:tc>
+      </w:tr>
+      <w:tr>
+        <w:trPr>
+          <w:cantSplit/>
+          <w:trHeight w:val="225"/>
+        </w:trPr>
+        <w:tc>
+          <w:tcPr>
+            <w:tcW w:w="2066" w:type="dxa"/>
+            <w:vMerge w:val="restart"/>
+            <w:tcBorders>
+              <w:top w:val="nil"/>
+            </w:tcBorders>
+            <w:shd w:val="clear" w:color="auto" w:fill="BFBFBF" w:themeFill="background1" w:themeFillShade="BF"/>
+          </w:tcPr>
+          <w:p>
+            <w:pPr>
+              <w:rPr>
+                <w:b/>
+                <w:color w:val="000000" w:themeColor="text1"/>
+                <w:lang w:val="es-ES"/>
+              </w:rPr>
+            </w:pPr>
+          </w:p>
+        </w:tc>
+        <w:tc>
+          <w:tcPr>
+            <w:tcW w:w="6636" w:type="dxa"/>
+            <w:gridSpan w:val="2"/>
+            <w:tcBorders>
+              <w:bottom w:val="single" w:sz="4" w:space="0" w:color="auto"/>
+            </w:tcBorders>
+            <w:shd w:val="clear" w:color="auto" w:fill="BFBFBF" w:themeFill="background1" w:themeFillShade="BF"/>
+          </w:tcPr>
+          <w:p>
+            <w:pPr>
+              <w:pStyle w:val="titulo4"/>
+              <w:numPr>
+                <w:ilvl w:val="0"/>
+                <w:numId w:val="0"/>
+              </w:numPr>
+              <w:spacing w:line="240" w:lineRule="auto"/>
+              <w:ind w:left="432"/>
               <w:rPr>
                 <w:color w:val="000000" w:themeColor="text1"/>
                 <w:sz w:val="22"/>
                 <w:szCs w:val="22"/>
+                <w:lang w:val="es-ES"/>
               </w:rPr>
             </w:pPr>
             <w:r>
@@ -3212,7 +3561,90 @@
                 <w:color w:val="000000" w:themeColor="text1"/>
                 <w:sz w:val="22"/>
                 <w:szCs w:val="22"/>
-              </w:rPr>
+                <w:lang w:val="es-ES"/>
+              </w:rPr>
+              <w:t>Curso Alterno:</w:t>
+            </w:r>
+          </w:p>
+        </w:tc>
+      </w:tr>
+      <w:tr>
+        <w:trPr>
+          <w:cantSplit/>
+          <w:trHeight w:val="120"/>
+        </w:trPr>
+        <w:tc>
+          <w:tcPr>
+            <w:tcW w:w="2066" w:type="dxa"/>
+            <w:vMerge/>
+            <w:shd w:val="clear" w:color="auto" w:fill="BFBFBF" w:themeFill="background1" w:themeFillShade="BF"/>
+          </w:tcPr>
+          <w:p>
+            <w:pPr>
+              <w:rPr>
+                <w:b/>
+                <w:color w:val="000000" w:themeColor="text1"/>
+              </w:rPr>
+            </w:pPr>
+          </w:p>
+        </w:tc>
+        <w:tc>
+          <w:tcPr>
+            <w:tcW w:w="6636" w:type="dxa"/>
+            <w:gridSpan w:val="2"/>
+          </w:tcPr>
+          <w:p>
+            <w:pPr>
+              <w:rPr>
+                <w:bCs/>
+                <w:color w:val="000000" w:themeColor="text1"/>
+                <w:lang w:val="es-ES"/>
+              </w:rPr>
+            </w:pPr>
+            <w:r>
+              <w:rPr>
+                <w:bCs/>
+                <w:color w:val="000000" w:themeColor="text1"/>
+                <w:lang w:val="es-ES"/>
+              </w:rPr>
+              <w:t xml:space="preserve">6.El actor deja alguno de los campos en blanco. El sistema le resalta al actor los campos que debe llenar de fondo amarillo y un borde morado. El curso de eventos regresa al paso 5. </w:t>
+            </w:r>
+          </w:p>
+        </w:tc>
+      </w:tr>
+      <w:tr>
+        <w:trPr>
+          <w:cantSplit/>
+          <w:trHeight w:val="233"/>
+        </w:trPr>
+        <w:tc>
+          <w:tcPr>
+            <w:tcW w:w="2066" w:type="dxa"/>
+            <w:shd w:val="clear" w:color="auto" w:fill="BFBFBF" w:themeFill="background1" w:themeFillShade="BF"/>
+          </w:tcPr>
+          <w:p>
+            <w:pPr>
+              <w:rPr>
+                <w:b/>
+                <w:color w:val="000000" w:themeColor="text1"/>
+              </w:rPr>
+            </w:pPr>
+            <w:r>
+              <w:rPr>
+                <w:b/>
+                <w:color w:val="000000" w:themeColor="text1"/>
+              </w:rPr>
+              <w:t>Comentarios</w:t>
+            </w:r>
+          </w:p>
+        </w:tc>
+        <w:tc>
+          <w:tcPr>
+            <w:tcW w:w="6636" w:type="dxa"/>
+            <w:gridSpan w:val="2"/>
+          </w:tcPr>
+          <w:p>
+            <w:r>
               <w:t xml:space="preserve">Las validaciones necesarias incluyen los campos requeridos, la validación del formato de correo y del formato de cédula. </w:t>
             </w:r>
           </w:p>
@@ -3242,6 +3674,9 @@
     <w:p/>
     <w:p/>
     <w:p/>
+    <w:p/>
+    <w:p/>
+    <w:p/>
     <w:p>
       <w:pPr>
         <w:pStyle w:val="Heading1"/>
@@ -3251,6 +3686,7 @@
           <w:szCs w:val="36"/>
         </w:rPr>
       </w:pPr>
+      <w:bookmarkStart w:id="5" w:name="_Toc100619988"/>
       <w:r>
         <w:rPr>
           <w:sz w:val="36"/>
@@ -3259,6 +3695,7 @@
         <w:lastRenderedPageBreak/>
         <w:t>Referencias</w:t>
       </w:r>
+      <w:bookmarkEnd w:id="5"/>
     </w:p>
     <w:p>
       <w:pPr>
@@ -3425,45 +3862,38 @@
           <w:szCs w:val="36"/>
         </w:rPr>
       </w:pPr>
-      <w:bookmarkStart w:id="3" w:name="_a847ur3xtzb8" w:colFirst="0" w:colLast="0"/>
-      <w:bookmarkEnd w:id="3"/>
+      <w:bookmarkStart w:id="6" w:name="_Toc100619989"/>
       <w:r>
         <w:rPr>
           <w:sz w:val="36"/>
           <w:szCs w:val="36"/>
         </w:rPr>
         <w:lastRenderedPageBreak/>
-        <w:t>Especificació</w:t>
-      </w:r>
-      <w:r>
-        <w:rPr>
-          <w:sz w:val="36"/>
-          <w:szCs w:val="36"/>
-        </w:rPr>
-        <w:t>n de diseño</w:t>
-      </w:r>
+        <w:t>Especificación de diseño</w:t>
+      </w:r>
+      <w:bookmarkEnd w:id="6"/>
     </w:p>
     <w:p>
       <w:pPr>
         <w:pStyle w:val="Heading2"/>
         <w:spacing w:line="360" w:lineRule="auto"/>
       </w:pPr>
-      <w:bookmarkStart w:id="4" w:name="_9cb87wcerulz" w:colFirst="0" w:colLast="0"/>
-      <w:bookmarkEnd w:id="4"/>
+      <w:bookmarkStart w:id="7" w:name="_Toc100619990"/>
       <w:r>
         <w:t>Diseño Gráfico</w:t>
       </w:r>
+      <w:bookmarkEnd w:id="7"/>
     </w:p>
     <w:p>
       <w:pPr>
         <w:pStyle w:val="Heading3"/>
         <w:spacing w:line="360" w:lineRule="auto"/>
       </w:pPr>
-      <w:bookmarkStart w:id="5" w:name="_267zo5vret7n" w:colFirst="0" w:colLast="0"/>
-      <w:bookmarkEnd w:id="5"/>
+      <w:bookmarkStart w:id="8" w:name="_Toc100619991"/>
       <w:r>
         <w:t>Paleta de colores</w:t>
       </w:r>
+      <w:bookmarkEnd w:id="8"/>
     </w:p>
     <w:p>
       <w:pPr>
@@ -3744,12 +4174,12 @@
         <w:pStyle w:val="Heading3"/>
         <w:spacing w:line="360" w:lineRule="auto"/>
       </w:pPr>
-      <w:bookmarkStart w:id="6" w:name="_rlfbdq7i3t6s" w:colFirst="0" w:colLast="0"/>
-      <w:bookmarkEnd w:id="6"/>
+      <w:bookmarkStart w:id="9" w:name="_Toc100619992"/>
       <w:r>
         <w:lastRenderedPageBreak/>
         <w:t>Tipografías</w:t>
       </w:r>
+      <w:bookmarkEnd w:id="9"/>
     </w:p>
     <w:p>
       <w:pPr>
@@ -3894,21 +4324,21 @@
       <w:pPr>
         <w:pStyle w:val="Heading3"/>
       </w:pPr>
-      <w:bookmarkStart w:id="7" w:name="_6iu9b6qsqyod" w:colFirst="0" w:colLast="0"/>
-      <w:bookmarkEnd w:id="7"/>
+      <w:bookmarkStart w:id="10" w:name="_Toc100619993"/>
       <w:r>
         <w:t>Imágenes</w:t>
       </w:r>
+      <w:bookmarkEnd w:id="10"/>
     </w:p>
     <w:p>
       <w:pPr>
         <w:pStyle w:val="Heading2"/>
       </w:pPr>
-      <w:bookmarkStart w:id="8" w:name="_4p543hpa4vw8" w:colFirst="0" w:colLast="0"/>
-      <w:bookmarkEnd w:id="8"/>
+      <w:bookmarkStart w:id="11" w:name="_Toc100619994"/>
       <w:r>
         <w:t>Estructura de la aplicación</w:t>
       </w:r>
+      <w:bookmarkEnd w:id="11"/>
     </w:p>
     <w:p>
       <w:pPr>
@@ -3991,15 +4421,15 @@
       <w:pPr>
         <w:pStyle w:val="Heading2"/>
       </w:pPr>
-      <w:bookmarkStart w:id="9" w:name="_uspboaczugo6" w:colFirst="0" w:colLast="0"/>
-      <w:bookmarkEnd w:id="9"/>
+      <w:bookmarkStart w:id="12" w:name="_uspboaczugo6" w:colFirst="0" w:colLast="0"/>
+      <w:bookmarkEnd w:id="12"/>
     </w:p>
     <w:p>
       <w:pPr>
         <w:pStyle w:val="Heading2"/>
       </w:pPr>
-      <w:bookmarkStart w:id="10" w:name="_yxcodga884bv" w:colFirst="0" w:colLast="0"/>
-      <w:bookmarkEnd w:id="10"/>
+      <w:bookmarkStart w:id="13" w:name="_yxcodga884bv" w:colFirst="0" w:colLast="0"/>
+      <w:bookmarkEnd w:id="13"/>
     </w:p>
     <w:p/>
     <w:p>
@@ -4007,15 +4437,12 @@
         <w:pStyle w:val="Heading2"/>
         <w:spacing w:line="360" w:lineRule="auto"/>
       </w:pPr>
-      <w:bookmarkStart w:id="11" w:name="_y9twzgoc0gz2" w:colFirst="0" w:colLast="0"/>
-      <w:bookmarkEnd w:id="11"/>
+      <w:bookmarkStart w:id="14" w:name="_Toc100619995"/>
       <w:r>
         <w:lastRenderedPageBreak/>
-        <w:t>Mapa de navega</w:t>
-      </w:r>
-      <w:r>
-        <w:t>ción</w:t>
-      </w:r>
+        <w:t>Mapa de navegación</w:t>
+      </w:r>
+      <w:bookmarkEnd w:id="14"/>
     </w:p>
     <w:p>
       <w:pPr>
@@ -4117,15 +4544,106 @@
           <w:sz w:val="24"/>
           <w:szCs w:val="24"/>
         </w:rPr>
-        <w:t xml:space="preserve"> Page del </w:t>
-      </w:r>
+        <w:t xml:space="preserve"> Page del Producto </w:t>
+      </w:r>
+    </w:p>
+    <w:p>
+      <w:pPr>
+        <w:spacing w:line="360" w:lineRule="auto"/>
+        <w:rPr>
+          <w:sz w:val="24"/>
+          <w:szCs w:val="24"/>
+        </w:rPr>
+      </w:pPr>
+    </w:p>
+    <w:p>
+      <w:pPr>
+        <w:spacing w:line="360" w:lineRule="auto"/>
+        <w:rPr>
+          <w:sz w:val="24"/>
+          <w:szCs w:val="24"/>
+        </w:rPr>
+      </w:pPr>
+      <w:r>
+        <w:rPr>
+          <w:sz w:val="24"/>
+          <w:szCs w:val="24"/>
+        </w:rPr>
+        <w:t xml:space="preserve">Si el usuario desea navegar hasta el </w:t>
+      </w:r>
+      <w:proofErr w:type="spellStart"/>
+      <w:r>
+        <w:rPr>
+          <w:sz w:val="24"/>
+          <w:szCs w:val="24"/>
+        </w:rPr>
+        <w:t>landing</w:t>
+      </w:r>
+      <w:proofErr w:type="spellEnd"/>
+      <w:r>
+        <w:rPr>
+          <w:sz w:val="24"/>
+          <w:szCs w:val="24"/>
+        </w:rPr>
+        <w:t xml:space="preserve"> page del equipo, deberá ingresar al </w:t>
+      </w:r>
+      <w:proofErr w:type="spellStart"/>
+      <w:r>
+        <w:rPr>
+          <w:sz w:val="24"/>
+          <w:szCs w:val="24"/>
+        </w:rPr>
+        <w:t>Landing</w:t>
+      </w:r>
+      <w:proofErr w:type="spellEnd"/>
+      <w:r>
+        <w:rPr>
+          <w:sz w:val="24"/>
+          <w:szCs w:val="24"/>
+        </w:rPr>
+        <w:t xml:space="preserve"> Page de el equipo, y desde ahí podrá ingresar al </w:t>
+      </w:r>
+      <w:proofErr w:type="spellStart"/>
+      <w:r>
+        <w:rPr>
+          <w:sz w:val="24"/>
+          <w:szCs w:val="24"/>
+        </w:rPr>
+        <w:t>Landing</w:t>
+      </w:r>
+      <w:proofErr w:type="spellEnd"/>
+      <w:r>
+        <w:rPr>
+          <w:sz w:val="24"/>
+          <w:szCs w:val="24"/>
+        </w:rPr>
+        <w:t xml:space="preserve"> Page del producto por medio de un botón  </w:t>
+      </w:r>
+    </w:p>
+    <w:p>
+      <w:pPr>
+        <w:spacing w:line="360" w:lineRule="auto"/>
+        <w:rPr>
+          <w:sz w:val="24"/>
+          <w:szCs w:val="24"/>
+        </w:rPr>
+      </w:pPr>
+    </w:p>
+    <w:p>
+      <w:pPr>
+        <w:spacing w:line="360" w:lineRule="auto"/>
+        <w:rPr>
+          <w:sz w:val="24"/>
+          <w:szCs w:val="24"/>
+        </w:rPr>
+      </w:pPr>
       <w:r>
         <w:rPr>
           <w:b/>
           <w:sz w:val="24"/>
           <w:szCs w:val="24"/>
         </w:rPr>
-        <w:t xml:space="preserve">Producto </w:t>
+        <w:t>Recuperar Contraseña</w:t>
       </w:r>
     </w:p>
     <w:p>
@@ -4136,6 +4654,45 @@
           <w:szCs w:val="24"/>
         </w:rPr>
       </w:pPr>
+      <w:r>
+        <w:rPr>
+          <w:sz w:val="24"/>
+          <w:szCs w:val="24"/>
+        </w:rPr>
+        <w:t xml:space="preserve">Si un usuario desea recuperar su contraseña deberá situarse en la página de inicio, de ahí deberá hacer </w:t>
+      </w:r>
+      <w:proofErr w:type="spellStart"/>
+      <w:r>
+        <w:rPr>
+          <w:sz w:val="24"/>
+          <w:szCs w:val="24"/>
+        </w:rPr>
+        <w:t>click</w:t>
+      </w:r>
+      <w:proofErr w:type="spellEnd"/>
+      <w:r>
+        <w:rPr>
+          <w:sz w:val="24"/>
+          <w:szCs w:val="24"/>
+        </w:rPr>
+        <w:t xml:space="preserve"> en el botón de “Iniciar </w:t>
+      </w:r>
+      <w:proofErr w:type="spellStart"/>
+      <w:r>
+        <w:rPr>
+          <w:sz w:val="24"/>
+          <w:szCs w:val="24"/>
+        </w:rPr>
+        <w:t>sesion</w:t>
+      </w:r>
+      <w:proofErr w:type="spellEnd"/>
+      <w:r>
+        <w:rPr>
+          <w:sz w:val="24"/>
+          <w:szCs w:val="24"/>
+        </w:rPr>
+        <w:t>” y luego seleccionar la opción que dice “Recuperar contraseña”</w:t>
+      </w:r>
     </w:p>
     <w:p>
       <w:pPr>
@@ -4145,12 +4702,68 @@
           <w:szCs w:val="24"/>
         </w:rPr>
       </w:pPr>
-      <w:r>
-        <w:rPr>
-          <w:sz w:val="24"/>
-          <w:szCs w:val="24"/>
-        </w:rPr>
-        <w:t xml:space="preserve">Si el usuario desea navegar hasta el </w:t>
+    </w:p>
+    <w:p>
+      <w:pPr>
+        <w:spacing w:line="360" w:lineRule="auto"/>
+        <w:rPr>
+          <w:b/>
+          <w:sz w:val="24"/>
+          <w:szCs w:val="24"/>
+        </w:rPr>
+      </w:pPr>
+    </w:p>
+    <w:p>
+      <w:pPr>
+        <w:spacing w:line="360" w:lineRule="auto"/>
+        <w:rPr>
+          <w:b/>
+          <w:sz w:val="24"/>
+          <w:szCs w:val="24"/>
+        </w:rPr>
+      </w:pPr>
+    </w:p>
+    <w:p>
+      <w:pPr>
+        <w:spacing w:line="360" w:lineRule="auto"/>
+        <w:rPr>
+          <w:b/>
+          <w:sz w:val="24"/>
+          <w:szCs w:val="24"/>
+        </w:rPr>
+      </w:pPr>
+    </w:p>
+    <w:p>
+      <w:pPr>
+        <w:spacing w:line="360" w:lineRule="auto"/>
+        <w:rPr>
+          <w:sz w:val="24"/>
+          <w:szCs w:val="24"/>
+        </w:rPr>
+      </w:pPr>
+      <w:r>
+        <w:rPr>
+          <w:b/>
+          <w:sz w:val="24"/>
+          <w:szCs w:val="24"/>
+        </w:rPr>
+        <w:t>Muestra de Libros</w:t>
+      </w:r>
+    </w:p>
+    <w:p>
+      <w:pPr>
+        <w:spacing w:line="360" w:lineRule="auto"/>
+        <w:rPr>
+          <w:sz w:val="24"/>
+          <w:szCs w:val="24"/>
+        </w:rPr>
+      </w:pPr>
+      <w:r>
+        <w:rPr>
+          <w:sz w:val="24"/>
+          <w:szCs w:val="24"/>
+        </w:rPr>
+        <w:t xml:space="preserve">En caso de que el usuario desee ver los libros disponibles deberá hacer </w:t>
       </w:r>
       <w:proofErr w:type="spellStart"/>
       <w:r>
@@ -4158,7 +4771,7 @@
           <w:sz w:val="24"/>
           <w:szCs w:val="24"/>
         </w:rPr>
-        <w:t>landing</w:t>
+        <w:t>click</w:t>
       </w:r>
       <w:proofErr w:type="spellEnd"/>
       <w:r>
@@ -4166,207 +4779,6 @@
           <w:sz w:val="24"/>
           <w:szCs w:val="24"/>
         </w:rPr>
-        <w:t xml:space="preserve"> page del equipo, deberá ingresar al </w:t>
-      </w:r>
-      <w:proofErr w:type="spellStart"/>
-      <w:r>
-        <w:rPr>
-          <w:sz w:val="24"/>
-          <w:szCs w:val="24"/>
-        </w:rPr>
-        <w:t>Landing</w:t>
-      </w:r>
-      <w:proofErr w:type="spellEnd"/>
-      <w:r>
-        <w:rPr>
-          <w:sz w:val="24"/>
-          <w:szCs w:val="24"/>
-        </w:rPr>
-        <w:t xml:space="preserve"> Page de el equipo, y desde ahí podrá ingresar al </w:t>
-      </w:r>
-      <w:proofErr w:type="spellStart"/>
-      <w:r>
-        <w:rPr>
-          <w:sz w:val="24"/>
-          <w:szCs w:val="24"/>
-        </w:rPr>
-        <w:t>Landing</w:t>
-      </w:r>
-      <w:proofErr w:type="spellEnd"/>
-      <w:r>
-        <w:rPr>
-          <w:sz w:val="24"/>
-          <w:szCs w:val="24"/>
-        </w:rPr>
-        <w:t xml:space="preserve"> Page del producto por medio de un botón  </w:t>
-      </w:r>
-    </w:p>
-    <w:p>
-      <w:pPr>
-        <w:spacing w:line="360" w:lineRule="auto"/>
-        <w:rPr>
-          <w:sz w:val="24"/>
-          <w:szCs w:val="24"/>
-        </w:rPr>
-      </w:pPr>
-    </w:p>
-    <w:p>
-      <w:pPr>
-        <w:spacing w:line="360" w:lineRule="auto"/>
-        <w:rPr>
-          <w:sz w:val="24"/>
-          <w:szCs w:val="24"/>
-        </w:rPr>
-      </w:pPr>
-      <w:r>
-        <w:rPr>
-          <w:b/>
-          <w:sz w:val="24"/>
-          <w:szCs w:val="24"/>
-        </w:rPr>
-        <w:t>Recuperar Contraseña</w:t>
-      </w:r>
-    </w:p>
-    <w:p>
-      <w:pPr>
-        <w:spacing w:line="360" w:lineRule="auto"/>
-        <w:rPr>
-          <w:sz w:val="24"/>
-          <w:szCs w:val="24"/>
-        </w:rPr>
-      </w:pPr>
-      <w:r>
-        <w:rPr>
-          <w:sz w:val="24"/>
-          <w:szCs w:val="24"/>
-        </w:rPr>
-        <w:t xml:space="preserve">Si un usuario desea recuperar su contraseña deberá situarse en la página de inicio, de ahí deberá hacer </w:t>
-      </w:r>
-      <w:proofErr w:type="spellStart"/>
-      <w:r>
-        <w:rPr>
-          <w:sz w:val="24"/>
-          <w:szCs w:val="24"/>
-        </w:rPr>
-        <w:t>click</w:t>
-      </w:r>
-      <w:proofErr w:type="spellEnd"/>
-      <w:r>
-        <w:rPr>
-          <w:sz w:val="24"/>
-          <w:szCs w:val="24"/>
-        </w:rPr>
-        <w:t xml:space="preserve"> en el botón de “Iniciar </w:t>
-      </w:r>
-      <w:proofErr w:type="spellStart"/>
-      <w:r>
-        <w:rPr>
-          <w:sz w:val="24"/>
-          <w:szCs w:val="24"/>
-        </w:rPr>
-        <w:t>sesion</w:t>
-      </w:r>
-      <w:proofErr w:type="spellEnd"/>
-      <w:r>
-        <w:rPr>
-          <w:sz w:val="24"/>
-          <w:szCs w:val="24"/>
-        </w:rPr>
-        <w:t>” y luego seleccionar la opción que dice “Recuperar contraseña”</w:t>
-      </w:r>
-    </w:p>
-    <w:p>
-      <w:pPr>
-        <w:spacing w:line="360" w:lineRule="auto"/>
-        <w:rPr>
-          <w:sz w:val="24"/>
-          <w:szCs w:val="24"/>
-        </w:rPr>
-      </w:pPr>
-    </w:p>
-    <w:p>
-      <w:pPr>
-        <w:spacing w:line="360" w:lineRule="auto"/>
-        <w:rPr>
-          <w:b/>
-          <w:sz w:val="24"/>
-          <w:szCs w:val="24"/>
-        </w:rPr>
-      </w:pPr>
-    </w:p>
-    <w:p>
-      <w:pPr>
-        <w:spacing w:line="360" w:lineRule="auto"/>
-        <w:rPr>
-          <w:b/>
-          <w:sz w:val="24"/>
-          <w:szCs w:val="24"/>
-        </w:rPr>
-      </w:pPr>
-    </w:p>
-    <w:p>
-      <w:pPr>
-        <w:spacing w:line="360" w:lineRule="auto"/>
-        <w:rPr>
-          <w:b/>
-          <w:sz w:val="24"/>
-          <w:szCs w:val="24"/>
-        </w:rPr>
-      </w:pPr>
-    </w:p>
-    <w:p>
-      <w:pPr>
-        <w:spacing w:line="360" w:lineRule="auto"/>
-        <w:rPr>
-          <w:sz w:val="24"/>
-          <w:szCs w:val="24"/>
-        </w:rPr>
-      </w:pPr>
-      <w:r>
-        <w:rPr>
-          <w:b/>
-          <w:sz w:val="24"/>
-          <w:szCs w:val="24"/>
-        </w:rPr>
-        <w:t>Muestra de Libros</w:t>
-      </w:r>
-    </w:p>
-    <w:p>
-      <w:pPr>
-        <w:spacing w:line="360" w:lineRule="auto"/>
-        <w:rPr>
-          <w:sz w:val="24"/>
-          <w:szCs w:val="24"/>
-        </w:rPr>
-      </w:pPr>
-      <w:r>
-        <w:rPr>
-          <w:sz w:val="24"/>
-          <w:szCs w:val="24"/>
-        </w:rPr>
-        <w:t>En caso de que el usuario dese</w:t>
-      </w:r>
-      <w:r>
-        <w:rPr>
-          <w:sz w:val="24"/>
-          <w:szCs w:val="24"/>
-        </w:rPr>
-        <w:t xml:space="preserve">e ver los libros disponibles deberá hacer </w:t>
-      </w:r>
-      <w:proofErr w:type="spellStart"/>
-      <w:r>
-        <w:rPr>
-          <w:sz w:val="24"/>
-          <w:szCs w:val="24"/>
-        </w:rPr>
-        <w:t>click</w:t>
-      </w:r>
-      <w:proofErr w:type="spellEnd"/>
-      <w:r>
-        <w:rPr>
-          <w:sz w:val="24"/>
-          <w:szCs w:val="24"/>
-        </w:rPr>
         <w:t xml:space="preserve"> en el botón que dice “Libros” en la página de inicio, esto lo llevará directamente a una página con una muestra de todos los libros </w:t>
       </w:r>
     </w:p>
@@ -4374,23 +4786,20 @@
       <w:pPr>
         <w:pStyle w:val="Heading2"/>
       </w:pPr>
-      <w:bookmarkStart w:id="12" w:name="_hzq9ox3aboxx" w:colFirst="0" w:colLast="0"/>
-      <w:bookmarkStart w:id="13" w:name="_mdspj5ysbrw1" w:colFirst="0" w:colLast="0"/>
-      <w:bookmarkEnd w:id="12"/>
-      <w:bookmarkEnd w:id="13"/>
+      <w:bookmarkStart w:id="15" w:name="_hzq9ox3aboxx" w:colFirst="0" w:colLast="0"/>
+      <w:bookmarkStart w:id="16" w:name="_Toc100619996"/>
+      <w:bookmarkEnd w:id="15"/>
       <w:proofErr w:type="spellStart"/>
       <w:r>
         <w:lastRenderedPageBreak/>
         <w:t>Wireframes</w:t>
       </w:r>
+      <w:bookmarkEnd w:id="16"/>
       <w:proofErr w:type="spellEnd"/>
     </w:p>
     <w:p>
       <w:r>
-        <w:t>A</w:t>
-      </w:r>
-      <w:r>
-        <w:t xml:space="preserve"> </w:t>
+        <w:t xml:space="preserve">A </w:t>
       </w:r>
       <w:proofErr w:type="gramStart"/>
       <w:r>
@@ -4406,10 +4815,7 @@
       </w:r>
       <w:proofErr w:type="spellEnd"/>
       <w:r>
-        <w:t xml:space="preserve">, estos representan </w:t>
-      </w:r>
-      <w:r>
-        <w:t>cómo se van a ver las páginas, no en código, sino gráficamente.</w:t>
+        <w:t>, estos representan cómo se van a ver las páginas, no en código, sino gráficamente.</w:t>
       </w:r>
     </w:p>
     <w:p/>
@@ -4632,7 +5038,7 @@
           <w:sz w:val="16"/>
           <w:szCs w:val="16"/>
         </w:rPr>
-        <w:t>Wireframe</w:t>
+        <w:t>Wireframe de l</w:t>
       </w:r>
       <w:proofErr w:type="spellEnd"/>
       <w:r>
@@ -4640,7 +5046,7 @@
           <w:sz w:val="16"/>
           <w:szCs w:val="16"/>
         </w:rPr>
-        <w:t xml:space="preserve"> de la página sobre nosotros. </w:t>
+        <w:t xml:space="preserve">a página sobre nosotros. </w:t>
       </w:r>
     </w:p>
     <w:p>
@@ -5584,14 +5990,7 @@
           <w:sz w:val="24"/>
           <w:szCs w:val="24"/>
         </w:rPr>
-        <w:t>Inicio de sesión del Admin</w:t>
-      </w:r>
-      <w:r>
-        <w:rPr>
-          <w:sz w:val="24"/>
-          <w:szCs w:val="24"/>
-        </w:rPr>
-        <w:t>istrador</w:t>
+        <w:t>Inicio de sesión del Administrador</w:t>
       </w:r>
     </w:p>
     <w:p>
@@ -6487,14 +6886,7 @@
           <w:sz w:val="16"/>
           <w:szCs w:val="16"/>
         </w:rPr>
-        <w:t>Wirefr</w:t>
-      </w:r>
-      <w:r>
-        <w:rPr>
-          <w:sz w:val="16"/>
-          <w:szCs w:val="16"/>
-        </w:rPr>
-        <w:t>ame</w:t>
+        <w:t>Wireframe</w:t>
       </w:r>
       <w:proofErr w:type="spellEnd"/>
       <w:r>
@@ -7114,11 +7506,11 @@
         <w:pStyle w:val="Heading2"/>
         <w:spacing w:line="360" w:lineRule="auto"/>
       </w:pPr>
-      <w:bookmarkStart w:id="14" w:name="_7os6fbffo3ro" w:colFirst="0" w:colLast="0"/>
-      <w:bookmarkEnd w:id="14"/>
+      <w:bookmarkStart w:id="17" w:name="_Toc100619997"/>
       <w:r>
         <w:t>Estándares</w:t>
       </w:r>
+      <w:bookmarkEnd w:id="17"/>
     </w:p>
     <w:p>
       <w:pPr>
@@ -7133,14 +7525,7 @@
           <w:sz w:val="24"/>
           <w:szCs w:val="24"/>
         </w:rPr>
-        <w:t xml:space="preserve">1. </w:t>
-      </w:r>
-      <w:r>
-        <w:rPr>
-          <w:sz w:val="24"/>
-          <w:szCs w:val="24"/>
-        </w:rPr>
-        <w:t xml:space="preserve">Las páginas </w:t>
+        <w:t xml:space="preserve">1. Las páginas </w:t>
       </w:r>
       <w:proofErr w:type="spellStart"/>
       <w:r>
@@ -7204,14 +7589,7 @@
           <w:sz w:val="24"/>
           <w:szCs w:val="24"/>
         </w:rPr>
-        <w:t xml:space="preserve">". Debido a que su nombre de </w:t>
-      </w:r>
-      <w:r>
-        <w:rPr>
-          <w:sz w:val="24"/>
-          <w:szCs w:val="24"/>
-        </w:rPr>
-        <w:t>archivo se convertirá en parte de la URL de su página Web, es mejor usar un nombre de archivo un poco más largo que tenga una URL más fácil de recordar que una mezcla de letras impronunciables</w:t>
+        <w:t>". Debido a que su nombre de archivo se convertirá en parte de la URL de su página Web, es mejor usar un nombre de archivo un poco más largo que tenga una URL más fácil de recordar que una mezcla de letras impronunciables</w:t>
       </w:r>
     </w:p>
     <w:p>
@@ -7227,14 +7605,7 @@
           <w:sz w:val="24"/>
           <w:szCs w:val="24"/>
         </w:rPr>
-        <w:t>3. Los nombres de archivo y los nombres de carpeta deben conten</w:t>
-      </w:r>
-      <w:r>
-        <w:rPr>
-          <w:sz w:val="24"/>
-          <w:szCs w:val="24"/>
-        </w:rPr>
-        <w:t>er solo letras, dígitos y guiones bajos, sin espacios, puntuación ni caracteres divertidos.</w:t>
+        <w:t>3. Los nombres de archivo y los nombres de carpeta deben contener solo letras, dígitos y guiones bajos, sin espacios, puntuación ni caracteres divertidos.</w:t>
       </w:r>
     </w:p>
     <w:p>
@@ -7251,14 +7622,7 @@
           <w:sz w:val="24"/>
           <w:szCs w:val="24"/>
         </w:rPr>
-        <w:t>4. Se usarán nombres relativamente cortos que sean indicativos del contenido de la página. Nada "lindo" porque probablemente no lo recordarás dentro de seis meses c</w:t>
-      </w:r>
-      <w:r>
-        <w:rPr>
-          <w:sz w:val="24"/>
-          <w:szCs w:val="24"/>
-        </w:rPr>
-        <w:t>uando necesites editarlo.</w:t>
+        <w:t>4. Se usarán nombres relativamente cortos que sean indicativos del contenido de la página. Nada "lindo" porque probablemente no lo recordarás dentro de seis meses cuando necesites editarlo.</w:t>
       </w:r>
     </w:p>
     <w:p>
@@ -7354,14 +7718,7 @@
           <w:sz w:val="24"/>
           <w:szCs w:val="24"/>
         </w:rPr>
-        <w:t>8. Las imágenes que se utilizaran deb</w:t>
-      </w:r>
-      <w:r>
-        <w:rPr>
-          <w:sz w:val="24"/>
-          <w:szCs w:val="24"/>
-        </w:rPr>
-        <w:t xml:space="preserve">en de ser en formato </w:t>
+        <w:t xml:space="preserve">8. Las imágenes que se utilizaran deben de ser en formato </w:t>
       </w:r>
       <w:proofErr w:type="spellStart"/>
       <w:r>
@@ -7586,14 +7943,7 @@
           <w:sz w:val="24"/>
           <w:szCs w:val="24"/>
         </w:rPr>
-        <w:t xml:space="preserve"> deben estar guardados en carpetas di</w:t>
-      </w:r>
-      <w:r>
-        <w:rPr>
-          <w:sz w:val="24"/>
-          <w:szCs w:val="24"/>
-        </w:rPr>
-        <w:t xml:space="preserve">ferentes, pero en la misma ubicación las 3 carpetas (todas guardadas en escritorio o una carpeta que contenga los 3 apartados, </w:t>
+        <w:t xml:space="preserve"> deben estar guardados en carpetas diferentes, pero en la misma ubicación las 3 carpetas (todas guardadas en escritorio o una carpeta que contenga los 3 apartados, </w:t>
       </w:r>
       <w:proofErr w:type="spellStart"/>
       <w:r>
@@ -7673,14 +8023,7 @@
           <w:sz w:val="24"/>
           <w:szCs w:val="24"/>
         </w:rPr>
-        <w:t>16. La carpeta de</w:t>
-      </w:r>
-      <w:r>
-        <w:rPr>
-          <w:sz w:val="24"/>
-          <w:szCs w:val="24"/>
-        </w:rPr>
-        <w:t xml:space="preserve"> imágenes debe estar situada donde estarán las carpetas de </w:t>
+        <w:t xml:space="preserve">16. La carpeta de imágenes debe estar situada donde estarán las carpetas de </w:t>
       </w:r>
       <w:proofErr w:type="spellStart"/>
       <w:r>
@@ -7892,8 +8235,8 @@
           <w:szCs w:val="36"/>
         </w:rPr>
       </w:pPr>
-      <w:bookmarkStart w:id="15" w:name="_ueg6uhmik1hw" w:colFirst="0" w:colLast="0"/>
-      <w:bookmarkEnd w:id="15"/>
+      <w:bookmarkStart w:id="18" w:name="_ueg6uhmik1hw" w:colFirst="0" w:colLast="0"/>
+      <w:bookmarkEnd w:id="18"/>
     </w:p>
     <w:p>
       <w:pPr>
@@ -8885,6 +9228,55 @@
       <w:lang w:val="es-CR"/>
     </w:rPr>
   </w:style>
+  <w:style w:type="paragraph" w:styleId="TOC1">
+    <w:name w:val="toc 1"/>
+    <w:basedOn w:val="Normal"/>
+    <w:next w:val="Normal"/>
+    <w:autoRedefine/>
+    <w:uiPriority w:val="39"/>
+    <w:unhideWhenUsed/>
+    <w:rsid w:val="00DA4228"/>
+    <w:pPr>
+      <w:spacing w:after="100"/>
+    </w:pPr>
+  </w:style>
+  <w:style w:type="paragraph" w:styleId="TOC2">
+    <w:name w:val="toc 2"/>
+    <w:basedOn w:val="Normal"/>
+    <w:next w:val="Normal"/>
+    <w:autoRedefine/>
+    <w:uiPriority w:val="39"/>
+    <w:unhideWhenUsed/>
+    <w:rsid w:val="00DA4228"/>
+    <w:pPr>
+      <w:spacing w:after="100"/>
+      <w:ind w:left="220"/>
+    </w:pPr>
+  </w:style>
+  <w:style w:type="paragraph" w:styleId="TOC3">
+    <w:name w:val="toc 3"/>
+    <w:basedOn w:val="Normal"/>
+    <w:next w:val="Normal"/>
+    <w:autoRedefine/>
+    <w:uiPriority w:val="39"/>
+    <w:unhideWhenUsed/>
+    <w:rsid w:val="00DA4228"/>
+    <w:pPr>
+      <w:spacing w:after="100"/>
+      <w:ind w:left="440"/>
+    </w:pPr>
+  </w:style>
+  <w:style w:type="character" w:styleId="Hyperlink">
+    <w:name w:val="Hyperlink"/>
+    <w:basedOn w:val="DefaultParagraphFont"/>
+    <w:uiPriority w:val="99"/>
+    <w:unhideWhenUsed/>
+    <w:rsid w:val="00DA4228"/>
+    <w:rPr>
+      <w:color w:val="0000FF" w:themeColor="hyperlink"/>
+      <w:u w:val="single"/>
+    </w:rPr>
+  </w:style>
 </w:styles>
 </file>
 

</xml_diff>

<commit_message>
casos de uso: iniciar y cerrar sesión como admin
</commit_message>
<xml_diff>
--- a/doc/Informe de Diseño_2.docx
+++ b/doc/Informe de Diseño_2.docx
@@ -174,7 +174,7 @@
           <w:noProof/>
         </w:rPr>
         <w:pict w14:anchorId="6F744BC5">
-          <v:rect id="_x0000_i1025" alt="" style="width:435.7pt;height:.05pt;mso-width-percent:0;mso-height-percent:0;mso-width-percent:0;mso-height-percent:0" o:hrpct="931" o:hralign="center" o:hrstd="t" o:hr="t" fillcolor="#a0a0a0" stroked="f"/>
+          <v:rect id="_x0000_i1025" alt="" style="width:420.25pt;height:.05pt;mso-width-percent:0;mso-height-percent:0;mso-width-percent:0;mso-height-percent:0" o:hrpct="898" o:hralign="center" o:hrstd="t" o:hr="t" fillcolor="#a0a0a0" stroked="f"/>
         </w:pict>
       </w:r>
     </w:p>
@@ -322,21 +322,12 @@
           <w:szCs w:val="24"/>
         </w:rPr>
       </w:pPr>
-      <w:proofErr w:type="spellStart"/>
-      <w:r>
-        <w:rPr>
-          <w:sz w:val="24"/>
-          <w:szCs w:val="24"/>
-        </w:rPr>
-        <w:t>Nikole</w:t>
-      </w:r>
-      <w:proofErr w:type="spellEnd"/>
-      <w:r>
-        <w:rPr>
-          <w:sz w:val="24"/>
-          <w:szCs w:val="24"/>
-        </w:rPr>
-        <w:t xml:space="preserve"> Grau Elizondo.</w:t>
+      <w:r>
+        <w:rPr>
+          <w:sz w:val="24"/>
+          <w:szCs w:val="24"/>
+        </w:rPr>
+        <w:t>Nikole Grau Elizondo.</w:t>
       </w:r>
     </w:p>
     <w:p>
@@ -3677,6 +3668,966 @@
     <w:p/>
     <w:p/>
     <w:p/>
+    <w:p/>
+    <w:p/>
+    <w:p/>
+    <w:p/>
+    <w:tbl>
+      <w:tblPr>
+        <w:tblW w:w="0" w:type="auto"/>
+        <w:tblInd w:w="-72" w:type="dxa"/>
+        <w:tblBorders>
+          <w:top w:val="single" w:sz="4" w:space="0" w:color="auto"/>
+          <w:left w:val="single" w:sz="4" w:space="0" w:color="auto"/>
+          <w:bottom w:val="single" w:sz="4" w:space="0" w:color="auto"/>
+          <w:right w:val="single" w:sz="4" w:space="0" w:color="auto"/>
+          <w:insideH w:val="single" w:sz="4" w:space="0" w:color="auto"/>
+          <w:insideV w:val="single" w:sz="4" w:space="0" w:color="auto"/>
+        </w:tblBorders>
+        <w:tblLook w:val="01E0" w:firstRow="1" w:lastRow="1" w:firstColumn="1" w:lastColumn="1" w:noHBand="0" w:noVBand="0"/>
+      </w:tblPr>
+      <w:tblGrid>
+        <w:gridCol w:w="2066"/>
+        <w:gridCol w:w="3297"/>
+        <w:gridCol w:w="3339"/>
+      </w:tblGrid>
+      <w:tr>
+        <w:trPr>
+          <w:trHeight w:val="274"/>
+        </w:trPr>
+        <w:tc>
+          <w:tcPr>
+            <w:tcW w:w="2066" w:type="dxa"/>
+            <w:shd w:val="clear" w:color="auto" w:fill="BFBFBF" w:themeFill="background1" w:themeFillShade="BF"/>
+          </w:tcPr>
+          <w:p>
+            <w:pPr>
+              <w:rPr>
+                <w:b/>
+                <w:color w:val="000000" w:themeColor="text1"/>
+              </w:rPr>
+            </w:pPr>
+            <w:r>
+              <w:rPr>
+                <w:b/>
+                <w:color w:val="000000" w:themeColor="text1"/>
+              </w:rPr>
+              <w:lastRenderedPageBreak/>
+              <w:t>UC-</w:t>
+            </w:r>
+            <w:r>
+              <w:rPr>
+                <w:b/>
+                <w:color w:val="000000" w:themeColor="text1"/>
+              </w:rPr>
+              <w:t>12</w:t>
+            </w:r>
+          </w:p>
+        </w:tc>
+        <w:tc>
+          <w:tcPr>
+            <w:tcW w:w="6636" w:type="dxa"/>
+            <w:gridSpan w:val="2"/>
+            <w:shd w:val="clear" w:color="auto" w:fill="BFBFBF" w:themeFill="background1" w:themeFillShade="BF"/>
+          </w:tcPr>
+          <w:p>
+            <w:pPr>
+              <w:rPr>
+                <w:b/>
+                <w:bCs/>
+              </w:rPr>
+            </w:pPr>
+            <w:r>
+              <w:rPr>
+                <w:b/>
+                <w:bCs/>
+              </w:rPr>
+              <w:t>Iniciar Sesión Usuario Admin</w:t>
+            </w:r>
+            <w:r>
+              <w:rPr>
+                <w:b/>
+                <w:bCs/>
+              </w:rPr>
+              <w:t>istrador</w:t>
+            </w:r>
+          </w:p>
+        </w:tc>
+      </w:tr>
+      <w:tr>
+        <w:tc>
+          <w:tcPr>
+            <w:tcW w:w="2066" w:type="dxa"/>
+            <w:shd w:val="clear" w:color="auto" w:fill="BFBFBF" w:themeFill="background1" w:themeFillShade="BF"/>
+          </w:tcPr>
+          <w:p>
+            <w:pPr>
+              <w:rPr>
+                <w:b/>
+                <w:color w:val="000000" w:themeColor="text1"/>
+              </w:rPr>
+            </w:pPr>
+            <w:r>
+              <w:rPr>
+                <w:b/>
+                <w:color w:val="000000" w:themeColor="text1"/>
+              </w:rPr>
+              <w:t>Versión</w:t>
+            </w:r>
+          </w:p>
+        </w:tc>
+        <w:tc>
+          <w:tcPr>
+            <w:tcW w:w="6636" w:type="dxa"/>
+            <w:gridSpan w:val="2"/>
+          </w:tcPr>
+          <w:p>
+            <w:pPr>
+              <w:rPr>
+                <w:i/>
+                <w:color w:val="000000" w:themeColor="text1"/>
+                <w:lang w:val="es-CR"/>
+              </w:rPr>
+            </w:pPr>
+            <w:r>
+              <w:rPr>
+                <w:i/>
+                <w:color w:val="000000" w:themeColor="text1"/>
+                <w:lang w:val="es-CR"/>
+              </w:rPr>
+              <w:t>1</w:t>
+            </w:r>
+          </w:p>
+        </w:tc>
+      </w:tr>
+      <w:tr>
+        <w:tc>
+          <w:tcPr>
+            <w:tcW w:w="2066" w:type="dxa"/>
+            <w:shd w:val="clear" w:color="auto" w:fill="BFBFBF" w:themeFill="background1" w:themeFillShade="BF"/>
+          </w:tcPr>
+          <w:p>
+            <w:pPr>
+              <w:rPr>
+                <w:b/>
+                <w:color w:val="000000" w:themeColor="text1"/>
+              </w:rPr>
+            </w:pPr>
+            <w:r>
+              <w:rPr>
+                <w:b/>
+                <w:color w:val="000000" w:themeColor="text1"/>
+              </w:rPr>
+              <w:t>Autor(es)</w:t>
+            </w:r>
+          </w:p>
+        </w:tc>
+        <w:tc>
+          <w:tcPr>
+            <w:tcW w:w="6636" w:type="dxa"/>
+            <w:gridSpan w:val="2"/>
+          </w:tcPr>
+          <w:p>
+            <w:pPr>
+              <w:rPr>
+                <w:i/>
+                <w:color w:val="000000" w:themeColor="text1"/>
+                <w:lang w:val="es-CR"/>
+              </w:rPr>
+            </w:pPr>
+            <w:r>
+              <w:rPr>
+                <w:i/>
+                <w:color w:val="000000" w:themeColor="text1"/>
+                <w:lang w:val="es-CR"/>
+              </w:rPr>
+              <w:t>Nikole Grau Elizondo</w:t>
+            </w:r>
+          </w:p>
+        </w:tc>
+      </w:tr>
+      <w:tr>
+        <w:tc>
+          <w:tcPr>
+            <w:tcW w:w="2066" w:type="dxa"/>
+            <w:shd w:val="clear" w:color="auto" w:fill="BFBFBF" w:themeFill="background1" w:themeFillShade="BF"/>
+          </w:tcPr>
+          <w:p>
+            <w:pPr>
+              <w:rPr>
+                <w:b/>
+                <w:color w:val="000000" w:themeColor="text1"/>
+              </w:rPr>
+            </w:pPr>
+            <w:r>
+              <w:rPr>
+                <w:b/>
+                <w:color w:val="000000" w:themeColor="text1"/>
+              </w:rPr>
+              <w:t>Tipo</w:t>
+            </w:r>
+          </w:p>
+        </w:tc>
+        <w:tc>
+          <w:tcPr>
+            <w:tcW w:w="6636" w:type="dxa"/>
+            <w:gridSpan w:val="2"/>
+          </w:tcPr>
+          <w:p>
+            <w:pPr>
+              <w:rPr>
+                <w:i/>
+                <w:color w:val="000000" w:themeColor="text1"/>
+              </w:rPr>
+            </w:pPr>
+            <w:r>
+              <w:rPr>
+                <w:i/>
+                <w:color w:val="000000" w:themeColor="text1"/>
+              </w:rPr>
+              <w:t>Primario</w:t>
+            </w:r>
+          </w:p>
+        </w:tc>
+      </w:tr>
+      <w:tr>
+        <w:tc>
+          <w:tcPr>
+            <w:tcW w:w="2066" w:type="dxa"/>
+            <w:shd w:val="clear" w:color="auto" w:fill="BFBFBF" w:themeFill="background1" w:themeFillShade="BF"/>
+          </w:tcPr>
+          <w:p>
+            <w:pPr>
+              <w:rPr>
+                <w:b/>
+                <w:color w:val="000000" w:themeColor="text1"/>
+              </w:rPr>
+            </w:pPr>
+            <w:r>
+              <w:rPr>
+                <w:b/>
+                <w:color w:val="000000" w:themeColor="text1"/>
+              </w:rPr>
+              <w:t>Dependencias</w:t>
+            </w:r>
+          </w:p>
+        </w:tc>
+        <w:tc>
+          <w:tcPr>
+            <w:tcW w:w="6636" w:type="dxa"/>
+            <w:gridSpan w:val="2"/>
+          </w:tcPr>
+          <w:p>
+            <w:pPr>
+              <w:rPr>
+                <w:i/>
+                <w:color w:val="000000" w:themeColor="text1"/>
+              </w:rPr>
+            </w:pPr>
+            <w:r>
+              <w:rPr>
+                <w:i/>
+                <w:color w:val="000000" w:themeColor="text1"/>
+              </w:rPr>
+              <w:t>RF-</w:t>
+            </w:r>
+            <w:r>
+              <w:rPr>
+                <w:i/>
+                <w:color w:val="000000" w:themeColor="text1"/>
+              </w:rPr>
+              <w:t>2</w:t>
+            </w:r>
+          </w:p>
+        </w:tc>
+      </w:tr>
+      <w:tr>
+        <w:tc>
+          <w:tcPr>
+            <w:tcW w:w="2066" w:type="dxa"/>
+            <w:shd w:val="clear" w:color="auto" w:fill="BFBFBF" w:themeFill="background1" w:themeFillShade="BF"/>
+          </w:tcPr>
+          <w:p>
+            <w:pPr>
+              <w:rPr>
+                <w:b/>
+                <w:color w:val="000000" w:themeColor="text1"/>
+              </w:rPr>
+            </w:pPr>
+            <w:r>
+              <w:rPr>
+                <w:b/>
+                <w:color w:val="000000" w:themeColor="text1"/>
+              </w:rPr>
+              <w:t xml:space="preserve">Actores </w:t>
+            </w:r>
+          </w:p>
+        </w:tc>
+        <w:tc>
+          <w:tcPr>
+            <w:tcW w:w="6636" w:type="dxa"/>
+            <w:gridSpan w:val="2"/>
+          </w:tcPr>
+          <w:p>
+            <w:pPr>
+              <w:rPr>
+                <w:i/>
+                <w:color w:val="000000" w:themeColor="text1"/>
+              </w:rPr>
+            </w:pPr>
+            <w:r>
+              <w:rPr>
+                <w:i/>
+                <w:color w:val="000000" w:themeColor="text1"/>
+              </w:rPr>
+              <w:t>Admin</w:t>
+            </w:r>
+            <w:r>
+              <w:rPr>
+                <w:i/>
+                <w:color w:val="000000" w:themeColor="text1"/>
+              </w:rPr>
+              <w:t>istrador</w:t>
+            </w:r>
+          </w:p>
+        </w:tc>
+      </w:tr>
+      <w:tr>
+        <w:tc>
+          <w:tcPr>
+            <w:tcW w:w="2066" w:type="dxa"/>
+            <w:shd w:val="clear" w:color="auto" w:fill="BFBFBF" w:themeFill="background1" w:themeFillShade="BF"/>
+          </w:tcPr>
+          <w:p>
+            <w:pPr>
+              <w:rPr>
+                <w:b/>
+                <w:color w:val="000000" w:themeColor="text1"/>
+              </w:rPr>
+            </w:pPr>
+            <w:r>
+              <w:rPr>
+                <w:b/>
+                <w:color w:val="000000" w:themeColor="text1"/>
+              </w:rPr>
+              <w:t xml:space="preserve">Descripción </w:t>
+            </w:r>
+          </w:p>
+        </w:tc>
+        <w:tc>
+          <w:tcPr>
+            <w:tcW w:w="6636" w:type="dxa"/>
+            <w:gridSpan w:val="2"/>
+          </w:tcPr>
+          <w:p>
+            <w:pPr>
+              <w:rPr>
+                <w:bCs/>
+                <w:color w:val="000000" w:themeColor="text1"/>
+                <w:lang w:val="es-ES"/>
+              </w:rPr>
+            </w:pPr>
+            <w:r>
+              <w:rPr>
+                <w:i/>
+                <w:color w:val="000000" w:themeColor="text1"/>
+                <w:lang w:val="es-CR"/>
+              </w:rPr>
+              <w:t xml:space="preserve">Este caso de uso inicia cuando el </w:t>
+            </w:r>
+            <w:r>
+              <w:rPr>
+                <w:i/>
+                <w:color w:val="000000" w:themeColor="text1"/>
+                <w:lang w:val="es-CR"/>
+              </w:rPr>
+              <w:t>actor se encuentra en la página de inicio de sesión exclusivo para el administrador, ingresa los credenciales establecidos y el sistema le permite ingresar.</w:t>
+            </w:r>
+          </w:p>
+        </w:tc>
+      </w:tr>
+      <w:tr>
+        <w:tc>
+          <w:tcPr>
+            <w:tcW w:w="8702" w:type="dxa"/>
+            <w:gridSpan w:val="3"/>
+            <w:shd w:val="clear" w:color="auto" w:fill="BFBFBF" w:themeFill="background1" w:themeFillShade="BF"/>
+          </w:tcPr>
+          <w:p>
+            <w:pPr>
+              <w:jc w:val="center"/>
+              <w:rPr>
+                <w:bCs/>
+                <w:color w:val="000000" w:themeColor="text1"/>
+              </w:rPr>
+            </w:pPr>
+            <w:r>
+              <w:rPr>
+                <w:b/>
+                <w:color w:val="000000" w:themeColor="text1"/>
+              </w:rPr>
+              <w:t>Curso Normal de eventos</w:t>
+            </w:r>
+          </w:p>
+        </w:tc>
+      </w:tr>
+      <w:tr>
+        <w:trPr>
+          <w:cantSplit/>
+          <w:trHeight w:val="233"/>
+        </w:trPr>
+        <w:tc>
+          <w:tcPr>
+            <w:tcW w:w="2066" w:type="dxa"/>
+            <w:vMerge w:val="restart"/>
+            <w:tcBorders>
+              <w:bottom w:val="nil"/>
+            </w:tcBorders>
+            <w:shd w:val="clear" w:color="auto" w:fill="BFBFBF" w:themeFill="background1" w:themeFillShade="BF"/>
+          </w:tcPr>
+          <w:p>
+            <w:pPr>
+              <w:rPr>
+                <w:b/>
+                <w:color w:val="000000" w:themeColor="text1"/>
+              </w:rPr>
+            </w:pPr>
+          </w:p>
+        </w:tc>
+        <w:tc>
+          <w:tcPr>
+            <w:tcW w:w="3297" w:type="dxa"/>
+            <w:shd w:val="clear" w:color="auto" w:fill="D9D9D9" w:themeFill="background1" w:themeFillShade="D9"/>
+          </w:tcPr>
+          <w:p>
+            <w:pPr>
+              <w:jc w:val="center"/>
+              <w:rPr>
+                <w:b/>
+                <w:color w:val="000000" w:themeColor="text1"/>
+              </w:rPr>
+            </w:pPr>
+            <w:r>
+              <w:rPr>
+                <w:b/>
+                <w:color w:val="000000" w:themeColor="text1"/>
+              </w:rPr>
+              <w:t>Actor</w:t>
+            </w:r>
+          </w:p>
+        </w:tc>
+        <w:tc>
+          <w:tcPr>
+            <w:tcW w:w="3339" w:type="dxa"/>
+            <w:shd w:val="clear" w:color="auto" w:fill="D9D9D9" w:themeFill="background1" w:themeFillShade="D9"/>
+          </w:tcPr>
+          <w:p>
+            <w:pPr>
+              <w:jc w:val="center"/>
+              <w:rPr>
+                <w:b/>
+                <w:bCs/>
+                <w:color w:val="000000" w:themeColor="text1"/>
+              </w:rPr>
+            </w:pPr>
+            <w:r>
+              <w:rPr>
+                <w:b/>
+                <w:bCs/>
+                <w:color w:val="000000" w:themeColor="text1"/>
+              </w:rPr>
+              <w:t>Sistema</w:t>
+            </w:r>
+          </w:p>
+        </w:tc>
+      </w:tr>
+      <w:tr>
+        <w:trPr>
+          <w:cantSplit/>
+          <w:trHeight w:val="352"/>
+        </w:trPr>
+        <w:tc>
+          <w:tcPr>
+            <w:tcW w:w="2066" w:type="dxa"/>
+            <w:vMerge/>
+            <w:tcBorders>
+              <w:bottom w:val="nil"/>
+            </w:tcBorders>
+            <w:shd w:val="clear" w:color="auto" w:fill="BFBFBF" w:themeFill="background1" w:themeFillShade="BF"/>
+          </w:tcPr>
+          <w:p>
+            <w:pPr>
+              <w:rPr>
+                <w:b/>
+                <w:color w:val="000000" w:themeColor="text1"/>
+              </w:rPr>
+            </w:pPr>
+          </w:p>
+        </w:tc>
+        <w:tc>
+          <w:tcPr>
+            <w:tcW w:w="3297" w:type="dxa"/>
+          </w:tcPr>
+          <w:p>
+            <w:pPr>
+              <w:rPr>
+                <w:bCs/>
+                <w:color w:val="000000" w:themeColor="text1"/>
+                <w:lang w:val="es-ES"/>
+              </w:rPr>
+            </w:pPr>
+            <w:r>
+              <w:rPr>
+                <w:color w:val="000000" w:themeColor="text1"/>
+                <w:lang w:val="es-ES"/>
+              </w:rPr>
+              <w:t>1. Este caso de uso inicia cuando el actor se encuentra en la página de inicio de sesión exclusivo para el administrador.</w:t>
+            </w:r>
+          </w:p>
+        </w:tc>
+        <w:tc>
+          <w:tcPr>
+            <w:tcW w:w="3339" w:type="dxa"/>
+          </w:tcPr>
+          <w:p>
+            <w:pPr>
+              <w:rPr>
+                <w:bCs/>
+                <w:color w:val="000000" w:themeColor="text1"/>
+                <w:lang w:val="es-ES"/>
+              </w:rPr>
+            </w:pPr>
+          </w:p>
+        </w:tc>
+      </w:tr>
+      <w:tr>
+        <w:trPr>
+          <w:cantSplit/>
+          <w:trHeight w:val="352"/>
+        </w:trPr>
+        <w:tc>
+          <w:tcPr>
+            <w:tcW w:w="2066" w:type="dxa"/>
+            <w:vMerge/>
+            <w:tcBorders>
+              <w:bottom w:val="nil"/>
+            </w:tcBorders>
+            <w:shd w:val="clear" w:color="auto" w:fill="BFBFBF" w:themeFill="background1" w:themeFillShade="BF"/>
+          </w:tcPr>
+          <w:p>
+            <w:pPr>
+              <w:rPr>
+                <w:b/>
+                <w:color w:val="000000" w:themeColor="text1"/>
+                <w:lang w:val="es-ES"/>
+              </w:rPr>
+            </w:pPr>
+          </w:p>
+        </w:tc>
+        <w:tc>
+          <w:tcPr>
+            <w:tcW w:w="3297" w:type="dxa"/>
+          </w:tcPr>
+          <w:p>
+            <w:pPr>
+              <w:rPr>
+                <w:bCs/>
+                <w:color w:val="000000" w:themeColor="text1"/>
+                <w:lang w:val="es-ES"/>
+              </w:rPr>
+            </w:pPr>
+            <w:r>
+              <w:rPr>
+                <w:bCs/>
+                <w:color w:val="000000" w:themeColor="text1"/>
+                <w:lang w:val="es-ES"/>
+              </w:rPr>
+              <w:t xml:space="preserve">3. </w:t>
+            </w:r>
+            <w:r>
+              <w:rPr>
+                <w:bCs/>
+                <w:color w:val="000000" w:themeColor="text1"/>
+                <w:lang w:val="es-ES"/>
+              </w:rPr>
+              <w:t xml:space="preserve">El </w:t>
+            </w:r>
+            <w:r>
+              <w:rPr>
+                <w:bCs/>
+                <w:color w:val="000000" w:themeColor="text1"/>
+                <w:lang w:val="es-ES"/>
+              </w:rPr>
+              <w:t>actor</w:t>
+            </w:r>
+            <w:r>
+              <w:rPr>
+                <w:bCs/>
+                <w:color w:val="000000" w:themeColor="text1"/>
+                <w:lang w:val="es-ES"/>
+              </w:rPr>
+              <w:t xml:space="preserve"> llena los campos requeridos y presiona el botón Ingresar.</w:t>
+            </w:r>
+          </w:p>
+        </w:tc>
+        <w:tc>
+          <w:tcPr>
+            <w:tcW w:w="3339" w:type="dxa"/>
+          </w:tcPr>
+          <w:p>
+            <w:pPr>
+              <w:rPr>
+                <w:bCs/>
+                <w:color w:val="000000" w:themeColor="text1"/>
+                <w:lang w:val="es-ES"/>
+              </w:rPr>
+            </w:pPr>
+          </w:p>
+        </w:tc>
+      </w:tr>
+      <w:tr>
+        <w:trPr>
+          <w:cantSplit/>
+          <w:trHeight w:val="352"/>
+        </w:trPr>
+        <w:tc>
+          <w:tcPr>
+            <w:tcW w:w="2066" w:type="dxa"/>
+            <w:vMerge/>
+            <w:tcBorders>
+              <w:bottom w:val="nil"/>
+            </w:tcBorders>
+            <w:shd w:val="clear" w:color="auto" w:fill="BFBFBF" w:themeFill="background1" w:themeFillShade="BF"/>
+          </w:tcPr>
+          <w:p>
+            <w:pPr>
+              <w:rPr>
+                <w:b/>
+                <w:color w:val="000000" w:themeColor="text1"/>
+                <w:lang w:val="es-ES"/>
+              </w:rPr>
+            </w:pPr>
+          </w:p>
+        </w:tc>
+        <w:tc>
+          <w:tcPr>
+            <w:tcW w:w="3297" w:type="dxa"/>
+          </w:tcPr>
+          <w:p>
+            <w:pPr>
+              <w:rPr>
+                <w:bCs/>
+                <w:color w:val="000000" w:themeColor="text1"/>
+                <w:lang w:val="es-ES"/>
+              </w:rPr>
+            </w:pPr>
+          </w:p>
+        </w:tc>
+        <w:tc>
+          <w:tcPr>
+            <w:tcW w:w="3339" w:type="dxa"/>
+          </w:tcPr>
+          <w:p>
+            <w:pPr>
+              <w:rPr>
+                <w:bCs/>
+                <w:color w:val="000000" w:themeColor="text1"/>
+                <w:lang w:val="es-ES"/>
+              </w:rPr>
+            </w:pPr>
+            <w:r>
+              <w:rPr>
+                <w:bCs/>
+                <w:color w:val="000000" w:themeColor="text1"/>
+                <w:lang w:val="es-ES"/>
+              </w:rPr>
+              <w:t xml:space="preserve">6. </w:t>
+            </w:r>
+            <w:r>
+              <w:rPr>
+                <w:bCs/>
+                <w:color w:val="000000" w:themeColor="text1"/>
+                <w:lang w:val="es-ES"/>
+              </w:rPr>
+              <w:t xml:space="preserve">El sistema verifica que </w:t>
+            </w:r>
+            <w:r>
+              <w:rPr>
+                <w:bCs/>
+                <w:color w:val="000000" w:themeColor="text1"/>
+                <w:lang w:val="es-ES"/>
+              </w:rPr>
+              <w:t>la</w:t>
+            </w:r>
+            <w:r>
+              <w:rPr>
+                <w:bCs/>
+                <w:color w:val="000000" w:themeColor="text1"/>
+                <w:lang w:val="es-ES"/>
+              </w:rPr>
+              <w:t xml:space="preserve"> </w:t>
+            </w:r>
+            <w:r>
+              <w:rPr>
+                <w:bCs/>
+                <w:color w:val="000000" w:themeColor="text1"/>
+                <w:lang w:val="es-ES"/>
+              </w:rPr>
+              <w:t>información ingresada</w:t>
+            </w:r>
+            <w:r>
+              <w:rPr>
+                <w:bCs/>
+                <w:color w:val="000000" w:themeColor="text1"/>
+                <w:lang w:val="es-ES"/>
+              </w:rPr>
+              <w:t xml:space="preserve"> sea</w:t>
+            </w:r>
+            <w:r>
+              <w:rPr>
+                <w:bCs/>
+                <w:color w:val="000000" w:themeColor="text1"/>
+                <w:lang w:val="es-ES"/>
+              </w:rPr>
+              <w:t xml:space="preserve"> </w:t>
+            </w:r>
+            <w:r>
+              <w:rPr>
+                <w:bCs/>
+                <w:color w:val="000000" w:themeColor="text1"/>
+                <w:lang w:val="es-ES"/>
+              </w:rPr>
+              <w:t>correct</w:t>
+            </w:r>
+            <w:r>
+              <w:rPr>
+                <w:bCs/>
+                <w:color w:val="000000" w:themeColor="text1"/>
+                <w:lang w:val="es-ES"/>
+              </w:rPr>
+              <w:t>a</w:t>
+            </w:r>
+            <w:r>
+              <w:rPr>
+                <w:bCs/>
+                <w:color w:val="000000" w:themeColor="text1"/>
+                <w:lang w:val="es-ES"/>
+              </w:rPr>
+              <w:t xml:space="preserve"> y procede a presentar la pantalla de perfil del administrador. </w:t>
+            </w:r>
+          </w:p>
+        </w:tc>
+      </w:tr>
+      <w:tr>
+        <w:trPr>
+          <w:cantSplit/>
+          <w:trHeight w:val="225"/>
+        </w:trPr>
+        <w:tc>
+          <w:tcPr>
+            <w:tcW w:w="2066" w:type="dxa"/>
+            <w:vMerge w:val="restart"/>
+            <w:tcBorders>
+              <w:top w:val="nil"/>
+            </w:tcBorders>
+            <w:shd w:val="clear" w:color="auto" w:fill="BFBFBF" w:themeFill="background1" w:themeFillShade="BF"/>
+          </w:tcPr>
+          <w:p>
+            <w:pPr>
+              <w:rPr>
+                <w:b/>
+                <w:color w:val="000000" w:themeColor="text1"/>
+                <w:lang w:val="es-ES"/>
+              </w:rPr>
+            </w:pPr>
+          </w:p>
+        </w:tc>
+        <w:tc>
+          <w:tcPr>
+            <w:tcW w:w="6636" w:type="dxa"/>
+            <w:gridSpan w:val="2"/>
+            <w:tcBorders>
+              <w:bottom w:val="single" w:sz="4" w:space="0" w:color="auto"/>
+            </w:tcBorders>
+            <w:shd w:val="clear" w:color="auto" w:fill="BFBFBF" w:themeFill="background1" w:themeFillShade="BF"/>
+          </w:tcPr>
+          <w:p>
+            <w:pPr>
+              <w:pStyle w:val="titulo4"/>
+              <w:numPr>
+                <w:ilvl w:val="0"/>
+                <w:numId w:val="0"/>
+              </w:numPr>
+              <w:spacing w:line="240" w:lineRule="auto"/>
+              <w:ind w:left="432"/>
+              <w:rPr>
+                <w:color w:val="000000" w:themeColor="text1"/>
+                <w:sz w:val="22"/>
+                <w:szCs w:val="22"/>
+                <w:lang w:val="es-ES"/>
+              </w:rPr>
+            </w:pPr>
+            <w:r>
+              <w:rPr>
+                <w:color w:val="000000" w:themeColor="text1"/>
+                <w:sz w:val="22"/>
+                <w:szCs w:val="22"/>
+                <w:lang w:val="es-ES"/>
+              </w:rPr>
+              <w:t>Curso Alterno:</w:t>
+            </w:r>
+          </w:p>
+        </w:tc>
+      </w:tr>
+      <w:tr>
+        <w:trPr>
+          <w:cantSplit/>
+          <w:trHeight w:val="120"/>
+        </w:trPr>
+        <w:tc>
+          <w:tcPr>
+            <w:tcW w:w="2066" w:type="dxa"/>
+            <w:vMerge/>
+            <w:tcBorders>
+              <w:bottom w:val="nil"/>
+            </w:tcBorders>
+            <w:shd w:val="clear" w:color="auto" w:fill="BFBFBF" w:themeFill="background1" w:themeFillShade="BF"/>
+          </w:tcPr>
+          <w:p>
+            <w:pPr>
+              <w:rPr>
+                <w:b/>
+                <w:color w:val="000000" w:themeColor="text1"/>
+              </w:rPr>
+            </w:pPr>
+          </w:p>
+        </w:tc>
+        <w:tc>
+          <w:tcPr>
+            <w:tcW w:w="6636" w:type="dxa"/>
+            <w:gridSpan w:val="2"/>
+          </w:tcPr>
+          <w:p>
+            <w:pPr>
+              <w:rPr>
+                <w:bCs/>
+                <w:color w:val="000000" w:themeColor="text1"/>
+                <w:lang w:val="es-ES"/>
+              </w:rPr>
+            </w:pPr>
+            <w:r>
+              <w:rPr>
+                <w:bCs/>
+                <w:color w:val="000000" w:themeColor="text1"/>
+                <w:lang w:val="es-ES"/>
+              </w:rPr>
+              <w:t xml:space="preserve">4. El actor ingresa un usuario incorrecto. El sistema le muestra el mensaje “Usuario incorrecto, intente de nuevo” y pinta los campos de amarillo. El curso de eventos regresa al paso 3. </w:t>
+            </w:r>
+          </w:p>
+        </w:tc>
+      </w:tr>
+      <w:tr>
+        <w:trPr>
+          <w:cantSplit/>
+          <w:trHeight w:val="120"/>
+        </w:trPr>
+        <w:tc>
+          <w:tcPr>
+            <w:tcW w:w="2066" w:type="dxa"/>
+            <w:tcBorders>
+              <w:top w:val="nil"/>
+              <w:left w:val="single" w:sz="4" w:space="0" w:color="000000" w:themeColor="text1"/>
+              <w:bottom w:val="single" w:sz="4" w:space="0" w:color="000000" w:themeColor="text1"/>
+              <w:right w:val="single" w:sz="4" w:space="0" w:color="000000" w:themeColor="text1"/>
+            </w:tcBorders>
+            <w:shd w:val="clear" w:color="auto" w:fill="BFBFBF" w:themeFill="background1" w:themeFillShade="BF"/>
+          </w:tcPr>
+          <w:p>
+            <w:pPr>
+              <w:rPr>
+                <w:b/>
+                <w:color w:val="000000" w:themeColor="text1"/>
+              </w:rPr>
+            </w:pPr>
+          </w:p>
+        </w:tc>
+        <w:tc>
+          <w:tcPr>
+            <w:tcW w:w="6636" w:type="dxa"/>
+            <w:gridSpan w:val="2"/>
+            <w:tcBorders>
+              <w:left w:val="single" w:sz="4" w:space="0" w:color="000000" w:themeColor="text1"/>
+            </w:tcBorders>
+          </w:tcPr>
+          <w:p>
+            <w:pPr>
+              <w:rPr>
+                <w:bCs/>
+                <w:color w:val="000000" w:themeColor="text1"/>
+                <w:lang w:val="es-ES"/>
+              </w:rPr>
+            </w:pPr>
+            <w:r>
+              <w:rPr>
+                <w:bCs/>
+                <w:color w:val="000000" w:themeColor="text1"/>
+                <w:lang w:val="es-ES"/>
+              </w:rPr>
+              <w:t>4. El actor deja alguno de los campos requeridos en blanco. El sistema pinta los campos en amarillo. El curso de eventos regresa al paso 3.</w:t>
+            </w:r>
+          </w:p>
+        </w:tc>
+      </w:tr>
+      <w:tr>
+        <w:trPr>
+          <w:cantSplit/>
+          <w:trHeight w:val="233"/>
+        </w:trPr>
+        <w:tc>
+          <w:tcPr>
+            <w:tcW w:w="2066" w:type="dxa"/>
+            <w:tcBorders>
+              <w:top w:val="single" w:sz="4" w:space="0" w:color="000000" w:themeColor="text1"/>
+            </w:tcBorders>
+            <w:shd w:val="clear" w:color="auto" w:fill="BFBFBF" w:themeFill="background1" w:themeFillShade="BF"/>
+          </w:tcPr>
+          <w:p>
+            <w:pPr>
+              <w:rPr>
+                <w:b/>
+                <w:color w:val="000000" w:themeColor="text1"/>
+              </w:rPr>
+            </w:pPr>
+            <w:r>
+              <w:rPr>
+                <w:b/>
+                <w:color w:val="000000" w:themeColor="text1"/>
+              </w:rPr>
+              <w:t>Comentarios</w:t>
+            </w:r>
+          </w:p>
+        </w:tc>
+        <w:tc>
+          <w:tcPr>
+            <w:tcW w:w="6636" w:type="dxa"/>
+            <w:gridSpan w:val="2"/>
+          </w:tcPr>
+          <w:p>
+            <w:r>
+              <w:t xml:space="preserve">Las validaciones necesarias incluyen los campos requeridos, </w:t>
+            </w:r>
+            <w:r>
+              <w:t>el usuario del administrador y la contraseña.</w:t>
+            </w:r>
+          </w:p>
+        </w:tc>
+      </w:tr>
+    </w:tbl>
+    <w:p/>
+    <w:p/>
+    <w:p/>
+    <w:p/>
+    <w:p/>
     <w:p>
       <w:pPr>
         <w:pStyle w:val="Heading1"/>
@@ -3687,11 +4638,992 @@
         </w:rPr>
       </w:pPr>
       <w:bookmarkStart w:id="5" w:name="_Toc100619988"/>
-      <w:r>
+    </w:p>
+    <w:p/>
+    <w:p/>
+    <w:p/>
+    <w:p/>
+    <w:p/>
+    <w:p/>
+    <w:tbl>
+      <w:tblPr>
+        <w:tblW w:w="0" w:type="auto"/>
+        <w:tblInd w:w="-72" w:type="dxa"/>
+        <w:tblBorders>
+          <w:top w:val="single" w:sz="4" w:space="0" w:color="auto"/>
+          <w:left w:val="single" w:sz="4" w:space="0" w:color="auto"/>
+          <w:bottom w:val="single" w:sz="4" w:space="0" w:color="auto"/>
+          <w:right w:val="single" w:sz="4" w:space="0" w:color="auto"/>
+          <w:insideH w:val="single" w:sz="4" w:space="0" w:color="auto"/>
+          <w:insideV w:val="single" w:sz="4" w:space="0" w:color="auto"/>
+        </w:tblBorders>
+        <w:tblLook w:val="01E0" w:firstRow="1" w:lastRow="1" w:firstColumn="1" w:lastColumn="1" w:noHBand="0" w:noVBand="0"/>
+      </w:tblPr>
+      <w:tblGrid>
+        <w:gridCol w:w="2066"/>
+        <w:gridCol w:w="3297"/>
+        <w:gridCol w:w="3339"/>
+      </w:tblGrid>
+      <w:tr>
+        <w:trPr>
+          <w:trHeight w:val="274"/>
+        </w:trPr>
+        <w:tc>
+          <w:tcPr>
+            <w:tcW w:w="2066" w:type="dxa"/>
+            <w:shd w:val="clear" w:color="auto" w:fill="BFBFBF" w:themeFill="background1" w:themeFillShade="BF"/>
+          </w:tcPr>
+          <w:p>
+            <w:pPr>
+              <w:rPr>
+                <w:b/>
+                <w:color w:val="000000" w:themeColor="text1"/>
+              </w:rPr>
+            </w:pPr>
+            <w:r>
+              <w:rPr>
+                <w:b/>
+                <w:color w:val="000000" w:themeColor="text1"/>
+              </w:rPr>
+              <w:lastRenderedPageBreak/>
+              <w:t>UC-</w:t>
+            </w:r>
+            <w:r>
+              <w:rPr>
+                <w:b/>
+                <w:color w:val="000000" w:themeColor="text1"/>
+              </w:rPr>
+              <w:t>1</w:t>
+            </w:r>
+            <w:r>
+              <w:rPr>
+                <w:b/>
+                <w:color w:val="000000" w:themeColor="text1"/>
+              </w:rPr>
+              <w:t>3</w:t>
+            </w:r>
+          </w:p>
+        </w:tc>
+        <w:tc>
+          <w:tcPr>
+            <w:tcW w:w="6636" w:type="dxa"/>
+            <w:gridSpan w:val="2"/>
+            <w:shd w:val="clear" w:color="auto" w:fill="BFBFBF" w:themeFill="background1" w:themeFillShade="BF"/>
+          </w:tcPr>
+          <w:p>
+            <w:pPr>
+              <w:rPr>
+                <w:b/>
+                <w:bCs/>
+              </w:rPr>
+            </w:pPr>
+            <w:r>
+              <w:rPr>
+                <w:b/>
+                <w:bCs/>
+              </w:rPr>
+              <w:t>Cerrar</w:t>
+            </w:r>
+            <w:r>
+              <w:rPr>
+                <w:b/>
+                <w:bCs/>
+              </w:rPr>
+              <w:t xml:space="preserve"> Sesión Usuario Administrador</w:t>
+            </w:r>
+          </w:p>
+        </w:tc>
+      </w:tr>
+      <w:tr>
+        <w:tc>
+          <w:tcPr>
+            <w:tcW w:w="2066" w:type="dxa"/>
+            <w:shd w:val="clear" w:color="auto" w:fill="BFBFBF" w:themeFill="background1" w:themeFillShade="BF"/>
+          </w:tcPr>
+          <w:p>
+            <w:pPr>
+              <w:rPr>
+                <w:b/>
+                <w:color w:val="000000" w:themeColor="text1"/>
+              </w:rPr>
+            </w:pPr>
+            <w:r>
+              <w:rPr>
+                <w:b/>
+                <w:color w:val="000000" w:themeColor="text1"/>
+              </w:rPr>
+              <w:t>Versión</w:t>
+            </w:r>
+          </w:p>
+        </w:tc>
+        <w:tc>
+          <w:tcPr>
+            <w:tcW w:w="6636" w:type="dxa"/>
+            <w:gridSpan w:val="2"/>
+          </w:tcPr>
+          <w:p>
+            <w:pPr>
+              <w:rPr>
+                <w:i/>
+                <w:color w:val="000000" w:themeColor="text1"/>
+                <w:lang w:val="es-CR"/>
+              </w:rPr>
+            </w:pPr>
+            <w:r>
+              <w:rPr>
+                <w:i/>
+                <w:color w:val="000000" w:themeColor="text1"/>
+                <w:lang w:val="es-CR"/>
+              </w:rPr>
+              <w:t>1</w:t>
+            </w:r>
+          </w:p>
+        </w:tc>
+      </w:tr>
+      <w:tr>
+        <w:tc>
+          <w:tcPr>
+            <w:tcW w:w="2066" w:type="dxa"/>
+            <w:shd w:val="clear" w:color="auto" w:fill="BFBFBF" w:themeFill="background1" w:themeFillShade="BF"/>
+          </w:tcPr>
+          <w:p>
+            <w:pPr>
+              <w:rPr>
+                <w:b/>
+                <w:color w:val="000000" w:themeColor="text1"/>
+              </w:rPr>
+            </w:pPr>
+            <w:r>
+              <w:rPr>
+                <w:b/>
+                <w:color w:val="000000" w:themeColor="text1"/>
+              </w:rPr>
+              <w:t>Autor(es)</w:t>
+            </w:r>
+          </w:p>
+        </w:tc>
+        <w:tc>
+          <w:tcPr>
+            <w:tcW w:w="6636" w:type="dxa"/>
+            <w:gridSpan w:val="2"/>
+          </w:tcPr>
+          <w:p>
+            <w:pPr>
+              <w:rPr>
+                <w:i/>
+                <w:color w:val="000000" w:themeColor="text1"/>
+                <w:lang w:val="es-CR"/>
+              </w:rPr>
+            </w:pPr>
+            <w:r>
+              <w:rPr>
+                <w:i/>
+                <w:color w:val="000000" w:themeColor="text1"/>
+                <w:lang w:val="es-CR"/>
+              </w:rPr>
+              <w:t>Nikole Grau Elizondo</w:t>
+            </w:r>
+          </w:p>
+        </w:tc>
+      </w:tr>
+      <w:tr>
+        <w:tc>
+          <w:tcPr>
+            <w:tcW w:w="2066" w:type="dxa"/>
+            <w:shd w:val="clear" w:color="auto" w:fill="BFBFBF" w:themeFill="background1" w:themeFillShade="BF"/>
+          </w:tcPr>
+          <w:p>
+            <w:pPr>
+              <w:rPr>
+                <w:b/>
+                <w:color w:val="000000" w:themeColor="text1"/>
+              </w:rPr>
+            </w:pPr>
+            <w:r>
+              <w:rPr>
+                <w:b/>
+                <w:color w:val="000000" w:themeColor="text1"/>
+              </w:rPr>
+              <w:t>Tipo</w:t>
+            </w:r>
+          </w:p>
+        </w:tc>
+        <w:tc>
+          <w:tcPr>
+            <w:tcW w:w="6636" w:type="dxa"/>
+            <w:gridSpan w:val="2"/>
+          </w:tcPr>
+          <w:p>
+            <w:pPr>
+              <w:rPr>
+                <w:i/>
+                <w:color w:val="000000" w:themeColor="text1"/>
+              </w:rPr>
+            </w:pPr>
+            <w:r>
+              <w:rPr>
+                <w:i/>
+                <w:color w:val="000000" w:themeColor="text1"/>
+              </w:rPr>
+              <w:t>Primario</w:t>
+            </w:r>
+          </w:p>
+        </w:tc>
+      </w:tr>
+      <w:tr>
+        <w:tc>
+          <w:tcPr>
+            <w:tcW w:w="2066" w:type="dxa"/>
+            <w:shd w:val="clear" w:color="auto" w:fill="BFBFBF" w:themeFill="background1" w:themeFillShade="BF"/>
+          </w:tcPr>
+          <w:p>
+            <w:pPr>
+              <w:rPr>
+                <w:b/>
+                <w:color w:val="000000" w:themeColor="text1"/>
+              </w:rPr>
+            </w:pPr>
+            <w:r>
+              <w:rPr>
+                <w:b/>
+                <w:color w:val="000000" w:themeColor="text1"/>
+              </w:rPr>
+              <w:t>Dependencias</w:t>
+            </w:r>
+          </w:p>
+        </w:tc>
+        <w:tc>
+          <w:tcPr>
+            <w:tcW w:w="6636" w:type="dxa"/>
+            <w:gridSpan w:val="2"/>
+          </w:tcPr>
+          <w:p>
+            <w:pPr>
+              <w:rPr>
+                <w:i/>
+                <w:color w:val="000000" w:themeColor="text1"/>
+              </w:rPr>
+            </w:pPr>
+            <w:r>
+              <w:rPr>
+                <w:i/>
+                <w:color w:val="000000" w:themeColor="text1"/>
+              </w:rPr>
+              <w:t>RF-</w:t>
+            </w:r>
+            <w:r>
+              <w:rPr>
+                <w:i/>
+                <w:color w:val="000000" w:themeColor="text1"/>
+              </w:rPr>
+              <w:t>2</w:t>
+            </w:r>
+          </w:p>
+        </w:tc>
+      </w:tr>
+      <w:tr>
+        <w:tc>
+          <w:tcPr>
+            <w:tcW w:w="2066" w:type="dxa"/>
+            <w:shd w:val="clear" w:color="auto" w:fill="BFBFBF" w:themeFill="background1" w:themeFillShade="BF"/>
+          </w:tcPr>
+          <w:p>
+            <w:pPr>
+              <w:rPr>
+                <w:b/>
+                <w:color w:val="000000" w:themeColor="text1"/>
+              </w:rPr>
+            </w:pPr>
+            <w:r>
+              <w:rPr>
+                <w:b/>
+                <w:color w:val="000000" w:themeColor="text1"/>
+              </w:rPr>
+              <w:t xml:space="preserve">Actores </w:t>
+            </w:r>
+          </w:p>
+        </w:tc>
+        <w:tc>
+          <w:tcPr>
+            <w:tcW w:w="6636" w:type="dxa"/>
+            <w:gridSpan w:val="2"/>
+          </w:tcPr>
+          <w:p>
+            <w:pPr>
+              <w:rPr>
+                <w:i/>
+                <w:color w:val="000000" w:themeColor="text1"/>
+              </w:rPr>
+            </w:pPr>
+            <w:r>
+              <w:rPr>
+                <w:i/>
+                <w:color w:val="000000" w:themeColor="text1"/>
+              </w:rPr>
+              <w:t>Administrador</w:t>
+            </w:r>
+          </w:p>
+        </w:tc>
+      </w:tr>
+      <w:tr>
+        <w:tc>
+          <w:tcPr>
+            <w:tcW w:w="2066" w:type="dxa"/>
+            <w:shd w:val="clear" w:color="auto" w:fill="BFBFBF" w:themeFill="background1" w:themeFillShade="BF"/>
+          </w:tcPr>
+          <w:p>
+            <w:pPr>
+              <w:rPr>
+                <w:b/>
+                <w:color w:val="000000" w:themeColor="text1"/>
+              </w:rPr>
+            </w:pPr>
+            <w:r>
+              <w:rPr>
+                <w:b/>
+                <w:color w:val="000000" w:themeColor="text1"/>
+              </w:rPr>
+              <w:t xml:space="preserve">Descripción </w:t>
+            </w:r>
+          </w:p>
+        </w:tc>
+        <w:tc>
+          <w:tcPr>
+            <w:tcW w:w="6636" w:type="dxa"/>
+            <w:gridSpan w:val="2"/>
+          </w:tcPr>
+          <w:p>
+            <w:pPr>
+              <w:rPr>
+                <w:bCs/>
+                <w:color w:val="000000" w:themeColor="text1"/>
+                <w:lang w:val="es-ES"/>
+              </w:rPr>
+            </w:pPr>
+            <w:r>
+              <w:rPr>
+                <w:i/>
+                <w:color w:val="000000" w:themeColor="text1"/>
+                <w:lang w:val="es-CR"/>
+              </w:rPr>
+              <w:t xml:space="preserve">Este caso de uso inicia cuando </w:t>
+            </w:r>
+            <w:r>
+              <w:rPr>
+                <w:i/>
+                <w:color w:val="000000" w:themeColor="text1"/>
+                <w:lang w:val="es-CR"/>
+              </w:rPr>
+              <w:t xml:space="preserve">el actor se encuentra en </w:t>
+            </w:r>
+            <w:r>
+              <w:rPr>
+                <w:i/>
+                <w:color w:val="000000" w:themeColor="text1"/>
+                <w:lang w:val="es-CR"/>
+              </w:rPr>
+              <w:t>el perfil del administrador</w:t>
+            </w:r>
+            <w:r>
+              <w:rPr>
+                <w:i/>
+                <w:color w:val="000000" w:themeColor="text1"/>
+                <w:lang w:val="es-CR"/>
+              </w:rPr>
+              <w:t>, hace clic en</w:t>
+            </w:r>
+            <w:r>
+              <w:rPr>
+                <w:i/>
+                <w:color w:val="000000" w:themeColor="text1"/>
+                <w:lang w:val="es-CR"/>
+              </w:rPr>
+              <w:t xml:space="preserve"> el botón de </w:t>
+            </w:r>
+            <w:r>
+              <w:rPr>
+                <w:i/>
+                <w:color w:val="000000" w:themeColor="text1"/>
+                <w:lang w:val="es-CR"/>
+              </w:rPr>
+              <w:t xml:space="preserve"> “Cerrar Sesión” y el sistema </w:t>
+            </w:r>
+            <w:r>
+              <w:rPr>
+                <w:i/>
+                <w:color w:val="000000" w:themeColor="text1"/>
+                <w:lang w:val="es-CR"/>
+              </w:rPr>
+              <w:t>cierra</w:t>
+            </w:r>
+            <w:r>
+              <w:rPr>
+                <w:i/>
+                <w:color w:val="000000" w:themeColor="text1"/>
+                <w:lang w:val="es-CR"/>
+              </w:rPr>
+              <w:t xml:space="preserve"> la sesión de administrador.</w:t>
+            </w:r>
+          </w:p>
+        </w:tc>
+      </w:tr>
+      <w:tr>
+        <w:tc>
+          <w:tcPr>
+            <w:tcW w:w="8702" w:type="dxa"/>
+            <w:gridSpan w:val="3"/>
+            <w:shd w:val="clear" w:color="auto" w:fill="BFBFBF" w:themeFill="background1" w:themeFillShade="BF"/>
+          </w:tcPr>
+          <w:p>
+            <w:pPr>
+              <w:jc w:val="center"/>
+              <w:rPr>
+                <w:bCs/>
+                <w:color w:val="000000" w:themeColor="text1"/>
+              </w:rPr>
+            </w:pPr>
+            <w:r>
+              <w:rPr>
+                <w:b/>
+                <w:color w:val="000000" w:themeColor="text1"/>
+              </w:rPr>
+              <w:t>Curso Normal de eventos</w:t>
+            </w:r>
+          </w:p>
+        </w:tc>
+      </w:tr>
+      <w:tr>
+        <w:trPr>
+          <w:cantSplit/>
+          <w:trHeight w:val="233"/>
+        </w:trPr>
+        <w:tc>
+          <w:tcPr>
+            <w:tcW w:w="2066" w:type="dxa"/>
+            <w:vMerge w:val="restart"/>
+            <w:tcBorders>
+              <w:bottom w:val="nil"/>
+            </w:tcBorders>
+            <w:shd w:val="clear" w:color="auto" w:fill="BFBFBF" w:themeFill="background1" w:themeFillShade="BF"/>
+          </w:tcPr>
+          <w:p>
+            <w:pPr>
+              <w:rPr>
+                <w:b/>
+                <w:color w:val="000000" w:themeColor="text1"/>
+              </w:rPr>
+            </w:pPr>
+          </w:p>
+        </w:tc>
+        <w:tc>
+          <w:tcPr>
+            <w:tcW w:w="3297" w:type="dxa"/>
+            <w:shd w:val="clear" w:color="auto" w:fill="D9D9D9" w:themeFill="background1" w:themeFillShade="D9"/>
+          </w:tcPr>
+          <w:p>
+            <w:pPr>
+              <w:jc w:val="center"/>
+              <w:rPr>
+                <w:b/>
+                <w:color w:val="000000" w:themeColor="text1"/>
+              </w:rPr>
+            </w:pPr>
+            <w:r>
+              <w:rPr>
+                <w:b/>
+                <w:color w:val="000000" w:themeColor="text1"/>
+              </w:rPr>
+              <w:t>Actor</w:t>
+            </w:r>
+          </w:p>
+        </w:tc>
+        <w:tc>
+          <w:tcPr>
+            <w:tcW w:w="3339" w:type="dxa"/>
+            <w:shd w:val="clear" w:color="auto" w:fill="D9D9D9" w:themeFill="background1" w:themeFillShade="D9"/>
+          </w:tcPr>
+          <w:p>
+            <w:pPr>
+              <w:jc w:val="center"/>
+              <w:rPr>
+                <w:b/>
+                <w:bCs/>
+                <w:color w:val="000000" w:themeColor="text1"/>
+              </w:rPr>
+            </w:pPr>
+            <w:r>
+              <w:rPr>
+                <w:b/>
+                <w:bCs/>
+                <w:color w:val="000000" w:themeColor="text1"/>
+              </w:rPr>
+              <w:t>Sistema</w:t>
+            </w:r>
+          </w:p>
+        </w:tc>
+      </w:tr>
+      <w:tr>
+        <w:trPr>
+          <w:cantSplit/>
+          <w:trHeight w:val="352"/>
+        </w:trPr>
+        <w:tc>
+          <w:tcPr>
+            <w:tcW w:w="2066" w:type="dxa"/>
+            <w:vMerge/>
+            <w:tcBorders>
+              <w:bottom w:val="nil"/>
+            </w:tcBorders>
+            <w:shd w:val="clear" w:color="auto" w:fill="BFBFBF" w:themeFill="background1" w:themeFillShade="BF"/>
+          </w:tcPr>
+          <w:p>
+            <w:pPr>
+              <w:rPr>
+                <w:b/>
+                <w:color w:val="000000" w:themeColor="text1"/>
+              </w:rPr>
+            </w:pPr>
+          </w:p>
+        </w:tc>
+        <w:tc>
+          <w:tcPr>
+            <w:tcW w:w="3297" w:type="dxa"/>
+          </w:tcPr>
+          <w:p>
+            <w:pPr>
+              <w:rPr>
+                <w:bCs/>
+                <w:color w:val="000000" w:themeColor="text1"/>
+                <w:lang w:val="es-ES"/>
+              </w:rPr>
+            </w:pPr>
+            <w:r>
+              <w:rPr>
+                <w:color w:val="000000" w:themeColor="text1"/>
+                <w:lang w:val="es-ES"/>
+              </w:rPr>
+              <w:t>1.</w:t>
+            </w:r>
+            <w:r>
+              <w:rPr>
+                <w:color w:val="000000" w:themeColor="text1"/>
+                <w:lang w:val="es-ES"/>
+              </w:rPr>
+              <w:t xml:space="preserve"> </w:t>
+            </w:r>
+            <w:r>
+              <w:rPr>
+                <w:color w:val="000000" w:themeColor="text1"/>
+                <w:lang w:val="es-ES"/>
+              </w:rPr>
+              <w:t>Este caso de uso inicia cuando el actor se encuentra en el perfil del administrador.</w:t>
+            </w:r>
+          </w:p>
+        </w:tc>
+        <w:tc>
+          <w:tcPr>
+            <w:tcW w:w="3339" w:type="dxa"/>
+          </w:tcPr>
+          <w:p>
+            <w:pPr>
+              <w:rPr>
+                <w:bCs/>
+                <w:color w:val="000000" w:themeColor="text1"/>
+                <w:lang w:val="es-ES"/>
+              </w:rPr>
+            </w:pPr>
+          </w:p>
+        </w:tc>
+      </w:tr>
+      <w:tr>
+        <w:trPr>
+          <w:cantSplit/>
+          <w:trHeight w:val="352"/>
+        </w:trPr>
+        <w:tc>
+          <w:tcPr>
+            <w:tcW w:w="2066" w:type="dxa"/>
+            <w:vMerge/>
+            <w:tcBorders>
+              <w:bottom w:val="nil"/>
+            </w:tcBorders>
+            <w:shd w:val="clear" w:color="auto" w:fill="BFBFBF" w:themeFill="background1" w:themeFillShade="BF"/>
+          </w:tcPr>
+          <w:p>
+            <w:pPr>
+              <w:rPr>
+                <w:b/>
+                <w:color w:val="000000" w:themeColor="text1"/>
+                <w:lang w:val="es-ES"/>
+              </w:rPr>
+            </w:pPr>
+          </w:p>
+        </w:tc>
+        <w:tc>
+          <w:tcPr>
+            <w:tcW w:w="3297" w:type="dxa"/>
+          </w:tcPr>
+          <w:p>
+            <w:pPr>
+              <w:rPr>
+                <w:bCs/>
+                <w:color w:val="000000" w:themeColor="text1"/>
+                <w:lang w:val="es-ES"/>
+              </w:rPr>
+            </w:pPr>
+            <w:r>
+              <w:rPr>
+                <w:bCs/>
+                <w:color w:val="000000" w:themeColor="text1"/>
+                <w:lang w:val="es-ES"/>
+              </w:rPr>
+              <w:t>3.</w:t>
+            </w:r>
+            <w:r>
+              <w:rPr>
+                <w:bCs/>
+                <w:color w:val="000000" w:themeColor="text1"/>
+                <w:lang w:val="es-ES"/>
+              </w:rPr>
+              <w:t xml:space="preserve"> </w:t>
+            </w:r>
+            <w:r>
+              <w:rPr>
+                <w:bCs/>
+                <w:color w:val="000000" w:themeColor="text1"/>
+                <w:lang w:val="es-ES"/>
+              </w:rPr>
+              <w:t xml:space="preserve">El </w:t>
+            </w:r>
+            <w:r>
+              <w:rPr>
+                <w:bCs/>
+                <w:color w:val="000000" w:themeColor="text1"/>
+                <w:lang w:val="es-ES"/>
+              </w:rPr>
+              <w:t>actor</w:t>
+            </w:r>
+            <w:r>
+              <w:rPr>
+                <w:bCs/>
+                <w:color w:val="000000" w:themeColor="text1"/>
+                <w:lang w:val="es-ES"/>
+              </w:rPr>
+              <w:t xml:space="preserve"> hace clic en</w:t>
+            </w:r>
+            <w:r>
+              <w:rPr>
+                <w:bCs/>
+                <w:color w:val="000000" w:themeColor="text1"/>
+                <w:lang w:val="es-ES"/>
+              </w:rPr>
+              <w:t xml:space="preserve"> el botón de </w:t>
+            </w:r>
+            <w:r>
+              <w:rPr>
+                <w:bCs/>
+                <w:color w:val="000000" w:themeColor="text1"/>
+                <w:lang w:val="es-ES"/>
+              </w:rPr>
+              <w:t>“Cerrar Sesión”.</w:t>
+            </w:r>
+          </w:p>
+        </w:tc>
+        <w:tc>
+          <w:tcPr>
+            <w:tcW w:w="3339" w:type="dxa"/>
+          </w:tcPr>
+          <w:p>
+            <w:pPr>
+              <w:rPr>
+                <w:bCs/>
+                <w:color w:val="000000" w:themeColor="text1"/>
+                <w:lang w:val="es-ES"/>
+              </w:rPr>
+            </w:pPr>
+          </w:p>
+        </w:tc>
+      </w:tr>
+      <w:tr>
+        <w:trPr>
+          <w:cantSplit/>
+          <w:trHeight w:val="352"/>
+        </w:trPr>
+        <w:tc>
+          <w:tcPr>
+            <w:tcW w:w="2066" w:type="dxa"/>
+            <w:vMerge/>
+            <w:tcBorders>
+              <w:bottom w:val="nil"/>
+            </w:tcBorders>
+            <w:shd w:val="clear" w:color="auto" w:fill="BFBFBF" w:themeFill="background1" w:themeFillShade="BF"/>
+          </w:tcPr>
+          <w:p>
+            <w:pPr>
+              <w:rPr>
+                <w:b/>
+                <w:color w:val="000000" w:themeColor="text1"/>
+                <w:lang w:val="es-ES"/>
+              </w:rPr>
+            </w:pPr>
+          </w:p>
+        </w:tc>
+        <w:tc>
+          <w:tcPr>
+            <w:tcW w:w="3297" w:type="dxa"/>
+          </w:tcPr>
+          <w:p>
+            <w:pPr>
+              <w:rPr>
+                <w:bCs/>
+                <w:color w:val="000000" w:themeColor="text1"/>
+                <w:lang w:val="es-ES"/>
+              </w:rPr>
+            </w:pPr>
+          </w:p>
+        </w:tc>
+        <w:tc>
+          <w:tcPr>
+            <w:tcW w:w="3339" w:type="dxa"/>
+          </w:tcPr>
+          <w:p>
+            <w:pPr>
+              <w:rPr>
+                <w:bCs/>
+                <w:color w:val="000000" w:themeColor="text1"/>
+                <w:lang w:val="es-ES"/>
+              </w:rPr>
+            </w:pPr>
+            <w:r>
+              <w:rPr>
+                <w:bCs/>
+                <w:color w:val="000000" w:themeColor="text1"/>
+                <w:lang w:val="es-ES"/>
+              </w:rPr>
+              <w:t>6.</w:t>
+            </w:r>
+            <w:r>
+              <w:rPr>
+                <w:bCs/>
+                <w:color w:val="000000" w:themeColor="text1"/>
+                <w:lang w:val="es-ES"/>
+              </w:rPr>
+              <w:t xml:space="preserve"> </w:t>
+            </w:r>
+            <w:r>
+              <w:rPr>
+                <w:bCs/>
+                <w:color w:val="000000" w:themeColor="text1"/>
+                <w:lang w:val="es-ES"/>
+              </w:rPr>
+              <w:t xml:space="preserve">El sistema </w:t>
+            </w:r>
+            <w:r>
+              <w:rPr>
+                <w:bCs/>
+                <w:color w:val="000000" w:themeColor="text1"/>
+                <w:lang w:val="es-ES"/>
+              </w:rPr>
+              <w:t>cierra la sesión del administrador y procede a presentar la página de inicio de sesión exclusivo para el administrador.</w:t>
+            </w:r>
+          </w:p>
+        </w:tc>
+      </w:tr>
+      <w:tr>
+        <w:trPr>
+          <w:cantSplit/>
+          <w:trHeight w:val="225"/>
+        </w:trPr>
+        <w:tc>
+          <w:tcPr>
+            <w:tcW w:w="2066" w:type="dxa"/>
+            <w:vMerge w:val="restart"/>
+            <w:tcBorders>
+              <w:top w:val="nil"/>
+            </w:tcBorders>
+            <w:shd w:val="clear" w:color="auto" w:fill="BFBFBF" w:themeFill="background1" w:themeFillShade="BF"/>
+          </w:tcPr>
+          <w:p>
+            <w:pPr>
+              <w:rPr>
+                <w:b/>
+                <w:color w:val="000000" w:themeColor="text1"/>
+                <w:lang w:val="es-ES"/>
+              </w:rPr>
+            </w:pPr>
+          </w:p>
+        </w:tc>
+        <w:tc>
+          <w:tcPr>
+            <w:tcW w:w="6636" w:type="dxa"/>
+            <w:gridSpan w:val="2"/>
+            <w:tcBorders>
+              <w:bottom w:val="single" w:sz="4" w:space="0" w:color="auto"/>
+            </w:tcBorders>
+            <w:shd w:val="clear" w:color="auto" w:fill="BFBFBF" w:themeFill="background1" w:themeFillShade="BF"/>
+          </w:tcPr>
+          <w:p>
+            <w:pPr>
+              <w:pStyle w:val="titulo4"/>
+              <w:numPr>
+                <w:ilvl w:val="0"/>
+                <w:numId w:val="0"/>
+              </w:numPr>
+              <w:spacing w:line="240" w:lineRule="auto"/>
+              <w:ind w:left="432"/>
+              <w:rPr>
+                <w:color w:val="000000" w:themeColor="text1"/>
+                <w:sz w:val="22"/>
+                <w:szCs w:val="22"/>
+                <w:lang w:val="es-ES"/>
+              </w:rPr>
+            </w:pPr>
+            <w:r>
+              <w:rPr>
+                <w:color w:val="000000" w:themeColor="text1"/>
+                <w:sz w:val="22"/>
+                <w:szCs w:val="22"/>
+                <w:lang w:val="es-ES"/>
+              </w:rPr>
+              <w:t>Curso Alterno:</w:t>
+            </w:r>
+          </w:p>
+        </w:tc>
+      </w:tr>
+      <w:tr>
+        <w:trPr>
+          <w:cantSplit/>
+          <w:trHeight w:val="120"/>
+        </w:trPr>
+        <w:tc>
+          <w:tcPr>
+            <w:tcW w:w="2066" w:type="dxa"/>
+            <w:vMerge/>
+            <w:tcBorders>
+              <w:bottom w:val="nil"/>
+            </w:tcBorders>
+            <w:shd w:val="clear" w:color="auto" w:fill="BFBFBF" w:themeFill="background1" w:themeFillShade="BF"/>
+          </w:tcPr>
+          <w:p>
+            <w:pPr>
+              <w:rPr>
+                <w:b/>
+                <w:color w:val="000000" w:themeColor="text1"/>
+              </w:rPr>
+            </w:pPr>
+          </w:p>
+        </w:tc>
+        <w:tc>
+          <w:tcPr>
+            <w:tcW w:w="6636" w:type="dxa"/>
+            <w:gridSpan w:val="2"/>
+          </w:tcPr>
+          <w:p>
+            <w:pPr>
+              <w:rPr>
+                <w:bCs/>
+                <w:color w:val="000000" w:themeColor="text1"/>
+                <w:lang w:val="es-ES"/>
+              </w:rPr>
+            </w:pPr>
+            <w:r>
+              <w:rPr>
+                <w:bCs/>
+                <w:color w:val="000000" w:themeColor="text1"/>
+                <w:lang w:val="es-ES"/>
+              </w:rPr>
+              <w:t xml:space="preserve"> </w:t>
+            </w:r>
+          </w:p>
+        </w:tc>
+      </w:tr>
+      <w:tr>
+        <w:trPr>
+          <w:cantSplit/>
+          <w:trHeight w:val="233"/>
+        </w:trPr>
+        <w:tc>
+          <w:tcPr>
+            <w:tcW w:w="2066" w:type="dxa"/>
+            <w:tcBorders>
+              <w:top w:val="single" w:sz="4" w:space="0" w:color="000000" w:themeColor="text1"/>
+            </w:tcBorders>
+            <w:shd w:val="clear" w:color="auto" w:fill="BFBFBF" w:themeFill="background1" w:themeFillShade="BF"/>
+          </w:tcPr>
+          <w:p>
+            <w:pPr>
+              <w:rPr>
+                <w:b/>
+                <w:color w:val="000000" w:themeColor="text1"/>
+              </w:rPr>
+            </w:pPr>
+            <w:r>
+              <w:rPr>
+                <w:b/>
+                <w:color w:val="000000" w:themeColor="text1"/>
+              </w:rPr>
+              <w:t>Comentarios</w:t>
+            </w:r>
+          </w:p>
+        </w:tc>
+        <w:tc>
+          <w:tcPr>
+            <w:tcW w:w="6636" w:type="dxa"/>
+            <w:gridSpan w:val="2"/>
+          </w:tcPr>
+          <w:p>
+            <w:r>
+              <w:t>Al regresar a la página de inicio de sesión exclusivo para el administrador, el actor deberá ingresar los campos requeridos si desea iniciar sesión nuevamente.</w:t>
+            </w:r>
+          </w:p>
+        </w:tc>
+      </w:tr>
+    </w:tbl>
+    <w:p/>
+    <w:p/>
+    <w:p/>
+    <w:p/>
+    <w:p/>
+    <w:p/>
+    <w:p/>
+    <w:p>
+      <w:pPr>
+        <w:pStyle w:val="Heading1"/>
+        <w:spacing w:before="200" w:after="0" w:line="360" w:lineRule="auto"/>
         <w:rPr>
           <w:sz w:val="36"/>
           <w:szCs w:val="36"/>
         </w:rPr>
+      </w:pPr>
+    </w:p>
+    <w:p>
+      <w:pPr>
+        <w:pStyle w:val="Heading1"/>
+        <w:spacing w:before="200" w:after="0" w:line="360" w:lineRule="auto"/>
+        <w:rPr>
+          <w:sz w:val="36"/>
+          <w:szCs w:val="36"/>
+        </w:rPr>
+      </w:pPr>
+    </w:p>
+    <w:p/>
+    <w:p/>
+    <w:p/>
+    <w:p/>
+    <w:p>
+      <w:pPr>
+        <w:pStyle w:val="Heading1"/>
+        <w:spacing w:before="200" w:after="0" w:line="360" w:lineRule="auto"/>
+        <w:rPr>
+          <w:sz w:val="36"/>
+          <w:szCs w:val="36"/>
+        </w:rPr>
+      </w:pPr>
+      <w:r>
+        <w:rPr>
+          <w:sz w:val="36"/>
+          <w:szCs w:val="36"/>
+        </w:rPr>
         <w:lastRenderedPageBreak/>
         <w:t>Referencias</w:t>
       </w:r>
@@ -3710,23 +5642,7 @@
           <w:sz w:val="24"/>
           <w:szCs w:val="24"/>
         </w:rPr>
-        <w:t xml:space="preserve">Castro, Diana. Chavarría, James. Grau, </w:t>
-      </w:r>
-      <w:proofErr w:type="spellStart"/>
-      <w:r>
-        <w:rPr>
-          <w:sz w:val="24"/>
-          <w:szCs w:val="24"/>
-        </w:rPr>
-        <w:t>Nikole</w:t>
-      </w:r>
-      <w:proofErr w:type="spellEnd"/>
-      <w:r>
-        <w:rPr>
-          <w:sz w:val="24"/>
-          <w:szCs w:val="24"/>
-        </w:rPr>
-        <w:t xml:space="preserve">. </w:t>
+        <w:t xml:space="preserve">Castro, Diana. Chavarría, James. Grau, Nikole. </w:t>
       </w:r>
       <w:proofErr w:type="spellStart"/>
       <w:r>
@@ -5038,7 +6954,7 @@
           <w:sz w:val="16"/>
           <w:szCs w:val="16"/>
         </w:rPr>
-        <w:t>Wireframe de l</w:t>
+        <w:t>Wireframe</w:t>
       </w:r>
       <w:proofErr w:type="spellEnd"/>
       <w:r>
@@ -5046,7 +6962,7 @@
           <w:sz w:val="16"/>
           <w:szCs w:val="16"/>
         </w:rPr>
-        <w:t xml:space="preserve">a página sobre nosotros. </w:t>
+        <w:t xml:space="preserve"> de la página sobre nosotros. </w:t>
       </w:r>
     </w:p>
     <w:p>

</xml_diff>